<commit_message>
updated gantt chart and report, added report pdf
</commit_message>
<xml_diff>
--- a/docs/Report Group 10.docx
+++ b/docs/Report Group 10.docx
@@ -7252,10 +7252,10 @@
           <w:szCs w:val="36"/>
         </w:rPr>
         <w:drawing>
-          <wp:inline distT="0" distB="0" distL="0" distR="0" wp14:anchorId="2C3DEC40" wp14:editId="761AEB79">
-            <wp:extent cx="6724015" cy="3519805"/>
+          <wp:inline distT="0" distB="0" distL="0" distR="0" wp14:anchorId="1A49D5BD" wp14:editId="2BD43DCA">
+            <wp:extent cx="6724015" cy="3485515"/>
             <wp:effectExtent l="0" t="0" r="0" b="0"/>
-            <wp:docPr id="3" name="Picture 3"/>
+            <wp:docPr id="4" name="Picture 4"/>
             <wp:cNvGraphicFramePr>
               <a:graphicFrameLocks xmlns:a="http://schemas.openxmlformats.org/drawingml/2006/main" noChangeAspect="1"/>
             </wp:cNvGraphicFramePr>
@@ -7263,7 +7263,7 @@
               <a:graphicData uri="http://schemas.openxmlformats.org/drawingml/2006/picture">
                 <pic:pic xmlns:pic="http://schemas.openxmlformats.org/drawingml/2006/picture">
                   <pic:nvPicPr>
-                    <pic:cNvPr id="3" name="Picture 3"/>
+                    <pic:cNvPr id="4" name="Picture 4"/>
                     <pic:cNvPicPr/>
                   </pic:nvPicPr>
                   <pic:blipFill>
@@ -7281,7 +7281,7 @@
                   <pic:spPr>
                     <a:xfrm>
                       <a:off x="0" y="0"/>
-                      <a:ext cx="6724015" cy="3519805"/>
+                      <a:ext cx="6724015" cy="3485515"/>
                     </a:xfrm>
                     <a:prstGeom prst="rect">
                       <a:avLst/>

</xml_diff>

<commit_message>
added signatures in doc report
</commit_message>
<xml_diff>
--- a/docs/Report Group 10.docx
+++ b/docs/Report Group 10.docx
@@ -1444,29 +1444,75 @@
       <w:pPr>
         <w:pStyle w:val="BodyText"/>
       </w:pPr>
-    </w:p>
-    <w:p>
-      <w:pPr>
-        <w:pStyle w:val="BodyText"/>
-      </w:pPr>
-    </w:p>
-    <w:p>
-      <w:pPr>
-        <w:pStyle w:val="BodyText"/>
-      </w:pPr>
-    </w:p>
-    <w:p>
-      <w:pPr>
-        <w:pStyle w:val="BodyText"/>
-      </w:pPr>
-    </w:p>
-    <w:p>
-      <w:pPr>
-        <w:pStyle w:val="BodyText"/>
-        <w:spacing w:before="8"/>
-        <w:rPr>
-          <w:sz w:val="29"/>
-        </w:rPr>
+      <w:r>
+        <w:t xml:space="preserve">                                 </w:t>
+      </w:r>
+      <w:r>
+        <w:tab/>
+      </w:r>
+      <w:r>
+        <w:tab/>
+      </w:r>
+      <w:r>
+        <w:tab/>
+      </w:r>
+      <w:r>
+        <w:tab/>
+      </w:r>
+      <w:r>
+        <w:tab/>
+        <w:t xml:space="preserve">                               </w:t>
+      </w:r>
+      <w:r>
+        <w:rPr>
+          <w:noProof/>
+        </w:rPr>
+        <w:drawing>
+          <wp:inline distT="0" distB="0" distL="0" distR="0" wp14:anchorId="584A3A65" wp14:editId="4436EE9F">
+            <wp:extent cx="1028700" cy="743367"/>
+            <wp:effectExtent l="0" t="0" r="0" b="6350"/>
+            <wp:docPr id="3" name="Picture 3"/>
+            <wp:cNvGraphicFramePr>
+              <a:graphicFrameLocks xmlns:a="http://schemas.openxmlformats.org/drawingml/2006/main" noChangeAspect="1"/>
+            </wp:cNvGraphicFramePr>
+            <a:graphic xmlns:a="http://schemas.openxmlformats.org/drawingml/2006/main">
+              <a:graphicData uri="http://schemas.openxmlformats.org/drawingml/2006/picture">
+                <pic:pic xmlns:pic="http://schemas.openxmlformats.org/drawingml/2006/picture">
+                  <pic:nvPicPr>
+                    <pic:cNvPr id="3" name="Picture 3"/>
+                    <pic:cNvPicPr/>
+                  </pic:nvPicPr>
+                  <pic:blipFill>
+                    <a:blip r:embed="rId8">
+                      <a:extLst>
+                        <a:ext uri="{28A0092B-C50C-407E-A947-70E740481C1C}">
+                          <a14:useLocalDpi xmlns:a14="http://schemas.microsoft.com/office/drawing/2010/main" val="0"/>
+                        </a:ext>
+                      </a:extLst>
+                    </a:blip>
+                    <a:stretch>
+                      <a:fillRect/>
+                    </a:stretch>
+                  </pic:blipFill>
+                  <pic:spPr>
+                    <a:xfrm>
+                      <a:off x="0" y="0"/>
+                      <a:ext cx="1058167" cy="764661"/>
+                    </a:xfrm>
+                    <a:prstGeom prst="rect">
+                      <a:avLst/>
+                    </a:prstGeom>
+                  </pic:spPr>
+                </pic:pic>
+              </a:graphicData>
+            </a:graphic>
+          </wp:inline>
+        </w:drawing>
+      </w:r>
+    </w:p>
+    <w:p>
+      <w:pPr>
+        <w:pStyle w:val="BodyText"/>
       </w:pPr>
     </w:p>
     <w:p>
@@ -1485,6 +1531,9 @@
         <w:t xml:space="preserve">   </w:t>
       </w:r>
       <w:r>
+        <w:t xml:space="preserve">                </w:t>
+      </w:r>
+      <w:r>
         <w:t xml:space="preserve">Dr. Pravin </w:t>
       </w:r>
       <w:proofErr w:type="spellStart"/>
@@ -1504,43 +1553,90 @@
       </w:pPr>
       <w:r>
         <w:tab/>
+      </w:r>
+      <w:r>
+        <w:t xml:space="preserve">               </w:t>
+      </w:r>
+      <w:r>
         <w:t>Guide</w:t>
       </w:r>
     </w:p>
     <w:p>
       <w:pPr>
         <w:pStyle w:val="BodyText"/>
-      </w:pPr>
-    </w:p>
-    <w:p>
-      <w:pPr>
-        <w:pStyle w:val="BodyText"/>
-      </w:pPr>
-    </w:p>
-    <w:p>
-      <w:pPr>
-        <w:pStyle w:val="BodyText"/>
-      </w:pPr>
-    </w:p>
-    <w:p>
-      <w:pPr>
-        <w:pStyle w:val="BodyText"/>
-      </w:pPr>
-    </w:p>
-    <w:p>
-      <w:pPr>
-        <w:pStyle w:val="BodyText"/>
-      </w:pPr>
-    </w:p>
-    <w:p>
-      <w:pPr>
-        <w:pStyle w:val="BodyText"/>
-      </w:pPr>
-    </w:p>
-    <w:p>
-      <w:pPr>
-        <w:pStyle w:val="BodyText"/>
-      </w:pPr>
+        <w:ind w:left="2160" w:firstLine="720"/>
+      </w:pPr>
+    </w:p>
+    <w:p>
+      <w:pPr>
+        <w:pStyle w:val="BodyText"/>
+        <w:ind w:left="2160" w:firstLine="720"/>
+      </w:pPr>
+    </w:p>
+    <w:p>
+      <w:pPr>
+        <w:pStyle w:val="BodyText"/>
+        <w:ind w:left="2160" w:firstLine="720"/>
+      </w:pPr>
+    </w:p>
+    <w:p>
+      <w:pPr>
+        <w:pStyle w:val="BodyText"/>
+      </w:pPr>
+    </w:p>
+    <w:p>
+      <w:pPr>
+        <w:pStyle w:val="BodyText"/>
+      </w:pPr>
+      <w:r>
+        <w:t xml:space="preserve">                                                                                                                      </w:t>
+      </w:r>
+      <w:r>
+        <w:rPr>
+          <w:noProof/>
+        </w:rPr>
+        <w:drawing>
+          <wp:inline distT="0" distB="0" distL="0" distR="0" wp14:anchorId="21A4F1AB" wp14:editId="38561CFE">
+            <wp:extent cx="1038225" cy="657850"/>
+            <wp:effectExtent l="0" t="0" r="3175" b="3175"/>
+            <wp:docPr id="8" name="Picture 8"/>
+            <wp:cNvGraphicFramePr>
+              <a:graphicFrameLocks xmlns:a="http://schemas.openxmlformats.org/drawingml/2006/main" noChangeAspect="1"/>
+            </wp:cNvGraphicFramePr>
+            <a:graphic xmlns:a="http://schemas.openxmlformats.org/drawingml/2006/main">
+              <a:graphicData uri="http://schemas.openxmlformats.org/drawingml/2006/picture">
+                <pic:pic xmlns:pic="http://schemas.openxmlformats.org/drawingml/2006/picture">
+                  <pic:nvPicPr>
+                    <pic:cNvPr id="8" name="Picture 8"/>
+                    <pic:cNvPicPr/>
+                  </pic:nvPicPr>
+                  <pic:blipFill>
+                    <a:blip r:embed="rId9">
+                      <a:extLst>
+                        <a:ext uri="{28A0092B-C50C-407E-A947-70E740481C1C}">
+                          <a14:useLocalDpi xmlns:a14="http://schemas.microsoft.com/office/drawing/2010/main" val="0"/>
+                        </a:ext>
+                      </a:extLst>
+                    </a:blip>
+                    <a:stretch>
+                      <a:fillRect/>
+                    </a:stretch>
+                  </pic:blipFill>
+                  <pic:spPr>
+                    <a:xfrm>
+                      <a:off x="0" y="0"/>
+                      <a:ext cx="1115805" cy="707007"/>
+                    </a:xfrm>
+                    <a:prstGeom prst="rect">
+                      <a:avLst/>
+                    </a:prstGeom>
+                  </pic:spPr>
+                </pic:pic>
+              </a:graphicData>
+            </a:graphic>
+          </wp:inline>
+        </w:drawing>
+      </w:r>
     </w:p>
     <w:p>
       <w:pPr>
@@ -1556,6 +1652,9 @@
         <w:pStyle w:val="BodyText"/>
         <w:ind w:left="3316"/>
       </w:pPr>
+      <w:r>
+        <w:t xml:space="preserve">                                                      </w:t>
+      </w:r>
       <w:r>
         <w:t xml:space="preserve">Prof. </w:t>
       </w:r>
@@ -1575,6 +1674,9 @@
         <w:ind w:left="3238"/>
       </w:pPr>
       <w:r>
+        <w:t xml:space="preserve">                                </w:t>
+      </w:r>
+      <w:r>
         <w:t xml:space="preserve">Head Department of </w:t>
       </w:r>
       <w:r>
@@ -1621,21 +1723,25 @@
     <w:p>
       <w:pPr>
         <w:pStyle w:val="BodyText"/>
-      </w:pPr>
-    </w:p>
-    <w:p>
-      <w:pPr>
-        <w:pStyle w:val="BodyText"/>
-      </w:pPr>
-    </w:p>
-    <w:p>
-      <w:pPr>
-        <w:pStyle w:val="BodyText"/>
-      </w:pPr>
-    </w:p>
-    <w:p>
-      <w:pPr>
-        <w:pStyle w:val="BodyText"/>
+        <w:spacing w:before="10"/>
+      </w:pPr>
+    </w:p>
+    <w:p>
+      <w:pPr>
+        <w:pStyle w:val="BodyText"/>
+        <w:spacing w:before="10"/>
+      </w:pPr>
+    </w:p>
+    <w:p>
+      <w:pPr>
+        <w:pStyle w:val="BodyText"/>
+        <w:spacing w:before="10"/>
+      </w:pPr>
+    </w:p>
+    <w:p>
+      <w:pPr>
+        <w:pStyle w:val="BodyText"/>
+        <w:spacing w:before="10"/>
       </w:pPr>
     </w:p>
     <w:p>
@@ -1684,9 +1790,9 @@
         <w:spacing w:before="1" w:line="304" w:lineRule="auto"/>
         <w:ind w:left="471" w:right="4494"/>
         <w:sectPr>
-          <w:headerReference w:type="default" r:id="rId8"/>
+          <w:headerReference w:type="default" r:id="rId10"/>
           <w:pgSz w:w="11910" w:h="16840"/>
-          <w:pgMar w:top="3040" w:right="0" w:bottom="280" w:left="1320" w:header="2762" w:footer="0" w:gutter="0"/>
+          <w:pgMar w:top="1164" w:right="0" w:bottom="280" w:left="1320" w:header="2762" w:footer="0" w:gutter="0"/>
           <w:cols w:space="720"/>
         </w:sectPr>
       </w:pPr>
@@ -2397,16 +2503,55 @@
       <w:pPr>
         <w:pStyle w:val="BodyText"/>
       </w:pPr>
-    </w:p>
-    <w:p>
-      <w:pPr>
-        <w:pStyle w:val="BodyText"/>
-      </w:pPr>
-    </w:p>
-    <w:p>
-      <w:pPr>
-        <w:pStyle w:val="BodyText"/>
-      </w:pPr>
+      <w:r>
+        <w:t xml:space="preserve">                                                                                                                              </w:t>
+      </w:r>
+      <w:r>
+        <w:rPr>
+          <w:noProof/>
+        </w:rPr>
+        <w:drawing>
+          <wp:inline distT="0" distB="0" distL="0" distR="0" wp14:anchorId="6A75FABE" wp14:editId="4B213EF0">
+            <wp:extent cx="1028700" cy="743367"/>
+            <wp:effectExtent l="0" t="0" r="0" b="6350"/>
+            <wp:docPr id="17" name="Picture 17"/>
+            <wp:cNvGraphicFramePr>
+              <a:graphicFrameLocks xmlns:a="http://schemas.openxmlformats.org/drawingml/2006/main" noChangeAspect="1"/>
+            </wp:cNvGraphicFramePr>
+            <a:graphic xmlns:a="http://schemas.openxmlformats.org/drawingml/2006/main">
+              <a:graphicData uri="http://schemas.openxmlformats.org/drawingml/2006/picture">
+                <pic:pic xmlns:pic="http://schemas.openxmlformats.org/drawingml/2006/picture">
+                  <pic:nvPicPr>
+                    <pic:cNvPr id="3" name="Picture 3"/>
+                    <pic:cNvPicPr/>
+                  </pic:nvPicPr>
+                  <pic:blipFill>
+                    <a:blip r:embed="rId8">
+                      <a:extLst>
+                        <a:ext uri="{28A0092B-C50C-407E-A947-70E740481C1C}">
+                          <a14:useLocalDpi xmlns:a14="http://schemas.microsoft.com/office/drawing/2010/main" val="0"/>
+                        </a:ext>
+                      </a:extLst>
+                    </a:blip>
+                    <a:stretch>
+                      <a:fillRect/>
+                    </a:stretch>
+                  </pic:blipFill>
+                  <pic:spPr>
+                    <a:xfrm>
+                      <a:off x="0" y="0"/>
+                      <a:ext cx="1058167" cy="764661"/>
+                    </a:xfrm>
+                    <a:prstGeom prst="rect">
+                      <a:avLst/>
+                    </a:prstGeom>
+                  </pic:spPr>
+                </pic:pic>
+              </a:graphicData>
+            </a:graphic>
+          </wp:inline>
+        </w:drawing>
+      </w:r>
     </w:p>
     <w:p>
       <w:pPr>
@@ -2482,16 +2627,55 @@
       <w:pPr>
         <w:pStyle w:val="BodyText"/>
       </w:pPr>
-    </w:p>
-    <w:p>
-      <w:pPr>
-        <w:pStyle w:val="BodyText"/>
-      </w:pPr>
-    </w:p>
-    <w:p>
-      <w:pPr>
-        <w:pStyle w:val="BodyText"/>
-      </w:pPr>
+      <w:r>
+        <w:t xml:space="preserve">             </w:t>
+      </w:r>
+      <w:r>
+        <w:rPr>
+          <w:noProof/>
+        </w:rPr>
+        <w:drawing>
+          <wp:inline distT="0" distB="0" distL="0" distR="0" wp14:anchorId="03D0FBC3" wp14:editId="03570896">
+            <wp:extent cx="1038225" cy="657850"/>
+            <wp:effectExtent l="0" t="0" r="3175" b="3175"/>
+            <wp:docPr id="18" name="Picture 18"/>
+            <wp:cNvGraphicFramePr>
+              <a:graphicFrameLocks xmlns:a="http://schemas.openxmlformats.org/drawingml/2006/main" noChangeAspect="1"/>
+            </wp:cNvGraphicFramePr>
+            <a:graphic xmlns:a="http://schemas.openxmlformats.org/drawingml/2006/main">
+              <a:graphicData uri="http://schemas.openxmlformats.org/drawingml/2006/picture">
+                <pic:pic xmlns:pic="http://schemas.openxmlformats.org/drawingml/2006/picture">
+                  <pic:nvPicPr>
+                    <pic:cNvPr id="8" name="Picture 8"/>
+                    <pic:cNvPicPr/>
+                  </pic:nvPicPr>
+                  <pic:blipFill>
+                    <a:blip r:embed="rId9">
+                      <a:extLst>
+                        <a:ext uri="{28A0092B-C50C-407E-A947-70E740481C1C}">
+                          <a14:useLocalDpi xmlns:a14="http://schemas.microsoft.com/office/drawing/2010/main" val="0"/>
+                        </a:ext>
+                      </a:extLst>
+                    </a:blip>
+                    <a:stretch>
+                      <a:fillRect/>
+                    </a:stretch>
+                  </pic:blipFill>
+                  <pic:spPr>
+                    <a:xfrm>
+                      <a:off x="0" y="0"/>
+                      <a:ext cx="1115805" cy="707007"/>
+                    </a:xfrm>
+                    <a:prstGeom prst="rect">
+                      <a:avLst/>
+                    </a:prstGeom>
+                  </pic:spPr>
+                </pic:pic>
+              </a:graphicData>
+            </a:graphic>
+          </wp:inline>
+        </w:drawing>
+      </w:r>
     </w:p>
     <w:p>
       <w:pPr>
@@ -2605,26 +2789,6 @@
     <w:p>
       <w:pPr>
         <w:pStyle w:val="BodyText"/>
-      </w:pPr>
-    </w:p>
-    <w:p>
-      <w:pPr>
-        <w:pStyle w:val="BodyText"/>
-      </w:pPr>
-    </w:p>
-    <w:p>
-      <w:pPr>
-        <w:pStyle w:val="BodyText"/>
-      </w:pPr>
-    </w:p>
-    <w:p>
-      <w:pPr>
-        <w:pStyle w:val="BodyText"/>
-      </w:pPr>
-    </w:p>
-    <w:p>
-      <w:pPr>
-        <w:pStyle w:val="BodyText"/>
         <w:spacing w:before="10"/>
         <w:rPr>
           <w:sz w:val="29"/>
@@ -2695,7 +2859,7 @@
         <w:spacing w:before="1" w:line="304" w:lineRule="auto"/>
         <w:ind w:left="471" w:right="4920"/>
         <w:sectPr>
-          <w:headerReference w:type="default" r:id="rId9"/>
+          <w:headerReference w:type="default" r:id="rId11"/>
           <w:pgSz w:w="11910" w:h="16840"/>
           <w:pgMar w:top="2980" w:right="0" w:bottom="280" w:left="1320" w:header="2696" w:footer="0" w:gutter="0"/>
           <w:cols w:space="720"/>
@@ -3036,7 +3200,7 @@
         <w:pStyle w:val="BodyText"/>
         <w:ind w:left="471"/>
         <w:sectPr>
-          <w:headerReference w:type="default" r:id="rId10"/>
+          <w:headerReference w:type="default" r:id="rId12"/>
           <w:pgSz w:w="11910" w:h="16840"/>
           <w:pgMar w:top="3040" w:right="0" w:bottom="280" w:left="1320" w:header="2762" w:footer="0" w:gutter="0"/>
           <w:cols w:space="720"/>
@@ -3258,7 +3422,7 @@
     <w:p>
       <w:pPr>
         <w:sectPr>
-          <w:headerReference w:type="default" r:id="rId11"/>
+          <w:headerReference w:type="default" r:id="rId13"/>
           <w:pgSz w:w="11910" w:h="16840"/>
           <w:pgMar w:top="1580" w:right="0" w:bottom="280" w:left="1320" w:header="0" w:footer="0" w:gutter="0"/>
           <w:cols w:space="720"/>
@@ -4415,8 +4579,8 @@
     <w:p>
       <w:pPr>
         <w:sectPr>
-          <w:headerReference w:type="default" r:id="rId12"/>
-          <w:footerReference w:type="default" r:id="rId13"/>
+          <w:headerReference w:type="default" r:id="rId14"/>
+          <w:footerReference w:type="default" r:id="rId15"/>
           <w:pgSz w:w="11910" w:h="16840"/>
           <w:pgMar w:top="3380" w:right="0" w:bottom="1280" w:left="1320" w:header="2901" w:footer="1099" w:gutter="0"/>
           <w:pgNumType w:start="1"/>
@@ -4724,7 +4888,7 @@
         <w:spacing w:before="741"/>
         <w:ind w:left="471"/>
         <w:sectPr>
-          <w:headerReference w:type="default" r:id="rId14"/>
+          <w:headerReference w:type="default" r:id="rId16"/>
           <w:pgSz w:w="11910" w:h="16840"/>
           <w:pgMar w:top="3380" w:right="0" w:bottom="1280" w:left="1320" w:header="2901" w:footer="1099" w:gutter="0"/>
           <w:cols w:space="720"/>
@@ -4762,7 +4926,7 @@
     <w:p>
       <w:pPr>
         <w:sectPr>
-          <w:headerReference w:type="default" r:id="rId15"/>
+          <w:headerReference w:type="default" r:id="rId17"/>
           <w:pgSz w:w="11910" w:h="16840"/>
           <w:pgMar w:top="3380" w:right="0" w:bottom="1280" w:left="1320" w:header="2901" w:footer="1099" w:gutter="0"/>
           <w:cols w:space="720"/>
@@ -4837,7 +5001,7 @@
     <w:p>
       <w:pPr>
         <w:sectPr>
-          <w:headerReference w:type="default" r:id="rId16"/>
+          <w:headerReference w:type="default" r:id="rId18"/>
           <w:pgSz w:w="11910" w:h="16840"/>
           <w:pgMar w:top="1320" w:right="0" w:bottom="1280" w:left="1320" w:header="0" w:footer="1099" w:gutter="0"/>
           <w:cols w:space="720"/>
@@ -5219,8 +5383,8 @@
           <w:color w:val="000000" w:themeColor="text1"/>
         </w:rPr>
         <w:sectPr>
-          <w:headerReference w:type="default" r:id="rId17"/>
-          <w:footerReference w:type="default" r:id="rId18"/>
+          <w:headerReference w:type="default" r:id="rId19"/>
+          <w:footerReference w:type="default" r:id="rId20"/>
           <w:pgSz w:w="11910" w:h="16840"/>
           <w:pgMar w:top="1580" w:right="0" w:bottom="1280" w:left="1320" w:header="0" w:footer="624" w:gutter="0"/>
           <w:pgNumType w:start="2"/>
@@ -5773,7 +5937,7 @@
                     <pic:cNvPicPr/>
                   </pic:nvPicPr>
                   <pic:blipFill>
-                    <a:blip r:embed="rId19"/>
+                    <a:blip r:embed="rId21"/>
                     <a:stretch>
                       <a:fillRect/>
                     </a:stretch>
@@ -5870,7 +6034,7 @@
           <w:szCs w:val="24"/>
         </w:rPr>
         <w:sectPr>
-          <w:headerReference w:type="default" r:id="rId20"/>
+          <w:headerReference w:type="default" r:id="rId22"/>
           <w:pgSz w:w="11910" w:h="16840"/>
           <w:pgMar w:top="622" w:right="0" w:bottom="1280" w:left="1320" w:header="1077" w:footer="680" w:gutter="0"/>
           <w:cols w:space="720"/>
@@ -6255,7 +6419,7 @@
           <w:szCs w:val="24"/>
         </w:rPr>
         <w:sectPr>
-          <w:headerReference w:type="default" r:id="rId21"/>
+          <w:headerReference w:type="default" r:id="rId23"/>
           <w:pgSz w:w="11910" w:h="16840"/>
           <w:pgMar w:top="1000" w:right="0" w:bottom="1280" w:left="1320" w:header="0" w:footer="567" w:gutter="0"/>
           <w:cols w:space="720"/>
@@ -6724,7 +6888,7 @@
                     <pic:cNvPicPr/>
                   </pic:nvPicPr>
                   <pic:blipFill>
-                    <a:blip r:embed="rId22">
+                    <a:blip r:embed="rId24">
                       <a:extLst>
                         <a:ext uri="{28A0092B-C50C-407E-A947-70E740481C1C}">
                           <a14:useLocalDpi xmlns:a14="http://schemas.microsoft.com/office/drawing/2010/main" val="0"/>
@@ -7005,7 +7169,7 @@
                     <pic:cNvPicPr/>
                   </pic:nvPicPr>
                   <pic:blipFill>
-                    <a:blip r:embed="rId23" cstate="print">
+                    <a:blip r:embed="rId25" cstate="print">
                       <a:extLst>
                         <a:ext uri="{28A0092B-C50C-407E-A947-70E740481C1C}">
                           <a14:useLocalDpi xmlns:a14="http://schemas.microsoft.com/office/drawing/2010/main" val="0"/>
@@ -7115,7 +7279,7 @@
     <w:p>
       <w:pPr>
         <w:sectPr>
-          <w:headerReference w:type="default" r:id="rId24"/>
+          <w:headerReference w:type="default" r:id="rId26"/>
           <w:pgSz w:w="11910" w:h="16840"/>
           <w:pgMar w:top="1085" w:right="0" w:bottom="1280" w:left="1320" w:header="850" w:footer="1099" w:gutter="0"/>
           <w:cols w:space="720"/>
@@ -7267,7 +7431,7 @@
                     <pic:cNvPicPr/>
                   </pic:nvPicPr>
                   <pic:blipFill>
-                    <a:blip r:embed="rId25">
+                    <a:blip r:embed="rId27">
                       <a:extLst>
                         <a:ext uri="{28A0092B-C50C-407E-A947-70E740481C1C}">
                           <a14:useLocalDpi xmlns:a14="http://schemas.microsoft.com/office/drawing/2010/main" val="0"/>
@@ -7339,7 +7503,7 @@
           <w:szCs w:val="24"/>
         </w:rPr>
         <w:sectPr>
-          <w:headerReference w:type="default" r:id="rId26"/>
+          <w:headerReference w:type="default" r:id="rId28"/>
           <w:pgSz w:w="11910" w:h="16840"/>
           <w:pgMar w:top="706" w:right="0" w:bottom="1281" w:left="1321" w:header="850" w:footer="1100" w:gutter="0"/>
           <w:cols w:space="720"/>
@@ -8335,8 +8499,8 @@
           <w:sz w:val="24"/>
         </w:rPr>
         <w:sectPr>
-          <w:headerReference w:type="default" r:id="rId27"/>
-          <w:footerReference w:type="default" r:id="rId28"/>
+          <w:headerReference w:type="default" r:id="rId29"/>
+          <w:footerReference w:type="default" r:id="rId30"/>
           <w:pgSz w:w="11910" w:h="16840"/>
           <w:pgMar w:top="1580" w:right="0" w:bottom="280" w:left="1320" w:header="0" w:footer="0" w:gutter="0"/>
           <w:cols w:space="720"/>
@@ -8365,8 +8529,8 @@
       </w:pPr>
     </w:p>
     <w:sectPr>
-      <w:headerReference w:type="default" r:id="rId29"/>
-      <w:footerReference w:type="default" r:id="rId30"/>
+      <w:headerReference w:type="default" r:id="rId31"/>
+      <w:footerReference w:type="default" r:id="rId32"/>
       <w:pgSz w:w="11910" w:h="16840"/>
       <w:pgMar w:top="1580" w:right="0" w:bottom="280" w:left="1320" w:header="0" w:footer="0" w:gutter="0"/>
       <w:cols w:space="720"/>

</xml_diff>

<commit_message>
updated report .docx and pdf
</commit_message>
<xml_diff>
--- a/docs/Report Group 10.docx
+++ b/docs/Report Group 10.docx
@@ -283,6 +283,9 @@
         <w:jc w:val="both"/>
       </w:pPr>
       <w:r>
+        <w:t xml:space="preserve">      </w:t>
+      </w:r>
+      <w:r>
         <w:t xml:space="preserve">Riddhi Narkar </w:t>
       </w:r>
       <w:r>
@@ -303,6 +306,9 @@
         <w:jc w:val="both"/>
       </w:pPr>
       <w:r>
+        <w:t xml:space="preserve">       </w:t>
+      </w:r>
+      <w:r>
         <w:t xml:space="preserve">Aditya Yadav </w:t>
       </w:r>
       <w:r>
@@ -322,6 +328,9 @@
         <w:ind w:left="2319" w:right="3301"/>
         <w:jc w:val="both"/>
       </w:pPr>
+      <w:r>
+        <w:t xml:space="preserve">  </w:t>
+      </w:r>
       <w:proofErr w:type="spellStart"/>
       <w:r>
         <w:t>Devansh</w:t>
@@ -355,6 +364,9 @@
         <w:ind w:left="2319" w:right="3301"/>
         <w:jc w:val="both"/>
       </w:pPr>
+      <w:r>
+        <w:t xml:space="preserve">    </w:t>
+      </w:r>
       <w:proofErr w:type="spellStart"/>
       <w:r>
         <w:t>Shauryan</w:t>
@@ -1742,6 +1754,15 @@
       <w:pPr>
         <w:pStyle w:val="BodyText"/>
         <w:spacing w:before="10"/>
+      </w:pPr>
+    </w:p>
+    <w:p>
+      <w:pPr>
+        <w:pStyle w:val="BodyText"/>
+        <w:spacing w:before="10"/>
+        <w:rPr>
+          <w:sz w:val="33"/>
+        </w:rPr>
       </w:pPr>
     </w:p>
     <w:p>

</xml_diff>

<commit_message>
updated report and organised files
</commit_message>
<xml_diff>
--- a/docs/Report Group 10.docx
+++ b/docs/Report Group 10.docx
@@ -2042,15 +2042,7 @@
           <w:i/>
           <w:sz w:val="24"/>
         </w:rPr>
-        <w:t xml:space="preserve"> Singh” (19102004)</w:t>
-      </w:r>
-      <w:r>
-        <w:rPr>
-          <w:b/>
-          <w:i/>
-          <w:sz w:val="24"/>
-        </w:rPr>
-        <w:t xml:space="preserve">, </w:t>
+        <w:t xml:space="preserve"> Singh” (19102004), </w:t>
       </w:r>
       <w:r>
         <w:rPr>
@@ -3593,10 +3585,7 @@
               <w:t xml:space="preserve"> </w:t>
             </w:r>
             <w:r>
-              <w:t>.</w:t>
-            </w:r>
-            <w:r>
-              <w:t xml:space="preserve"> </w:t>
+              <w:t xml:space="preserve">. </w:t>
             </w:r>
             <w:r>
               <w:rPr>
@@ -3608,10 +3597,7 @@
               <w:t>.</w:t>
             </w:r>
             <w:r>
-              <w:t xml:space="preserve">  .  .  .  </w:t>
-            </w:r>
-            <w:r>
-              <w:t>.</w:t>
+              <w:t xml:space="preserve">  .  .  .  .</w:t>
             </w:r>
             <w:r>
               <w:tab/>
@@ -3686,16 +3672,16 @@
         <w:p>
           <w:pPr>
             <w:pStyle w:val="TOC2"/>
+            <w:numPr>
+              <w:ilvl w:val="1"/>
+              <w:numId w:val="14"/>
+            </w:numPr>
             <w:tabs>
               <w:tab w:val="left" w:pos="748"/>
               <w:tab w:val="right" w:pos="8470"/>
             </w:tabs>
           </w:pPr>
           <w:r>
-            <w:t>1.4</w:t>
-          </w:r>
-          <w:r>
-            <w:tab/>
             <w:t>Existing System/Project</w:t>
           </w:r>
           <w:r>
@@ -3750,23 +3736,52 @@
               <w:tab w:val="left" w:pos="748"/>
               <w:tab w:val="right" w:pos="8470"/>
             </w:tabs>
+            <w:jc w:val="left"/>
           </w:pPr>
         </w:p>
         <w:p>
           <w:pPr>
+            <w:pStyle w:val="TOC2"/>
+            <w:tabs>
+              <w:tab w:val="left" w:pos="748"/>
+              <w:tab w:val="right" w:pos="8470"/>
+            </w:tabs>
+            <w:jc w:val="left"/>
+            <w:rPr>
+              <w:b/>
+              <w:bCs/>
+            </w:rPr>
+          </w:pPr>
+          <w:r>
+            <w:rPr>
+              <w:b/>
+              <w:bCs/>
+            </w:rPr>
+            <w:t xml:space="preserve">2 </w:t>
+          </w:r>
+          <w:r>
+            <w:rPr>
+              <w:b/>
+              <w:bCs/>
+            </w:rPr>
+            <w:t>Literature review</w:t>
+          </w:r>
+        </w:p>
+        <w:p>
+          <w:pPr>
             <w:pStyle w:val="TOC1"/>
-            <w:numPr>
-              <w:ilvl w:val="0"/>
-              <w:numId w:val="5"/>
-            </w:numPr>
             <w:tabs>
               <w:tab w:val="left" w:pos="351"/>
               <w:tab w:val="left" w:pos="352"/>
               <w:tab w:val="right" w:pos="9359"/>
             </w:tabs>
             <w:spacing w:before="251"/>
-            <w:ind w:hanging="472"/>
+            <w:ind w:hanging="471"/>
+            <w:jc w:val="left"/>
           </w:pPr>
+          <w:r>
+            <w:t xml:space="preserve">3 </w:t>
+          </w:r>
           <w:r>
             <w:t>Technology Stack</w:t>
           </w:r>
@@ -3780,17 +3795,17 @@
         <w:p>
           <w:pPr>
             <w:pStyle w:val="TOC1"/>
-            <w:numPr>
-              <w:ilvl w:val="0"/>
-              <w:numId w:val="5"/>
-            </w:numPr>
             <w:tabs>
               <w:tab w:val="left" w:pos="351"/>
               <w:tab w:val="left" w:pos="352"/>
               <w:tab w:val="right" w:pos="9359"/>
             </w:tabs>
-            <w:ind w:hanging="472"/>
+            <w:ind w:hanging="471"/>
+            <w:jc w:val="left"/>
           </w:pPr>
+          <w:r>
+            <w:t xml:space="preserve">4 </w:t>
+          </w:r>
           <w:r>
             <w:t>Benefits and Applications</w:t>
           </w:r>
@@ -3958,14 +3973,14 @@
             <w:pStyle w:val="TOC1"/>
             <w:numPr>
               <w:ilvl w:val="0"/>
-              <w:numId w:val="5"/>
+              <w:numId w:val="15"/>
             </w:numPr>
             <w:tabs>
               <w:tab w:val="left" w:pos="351"/>
               <w:tab w:val="left" w:pos="352"/>
               <w:tab w:val="right" w:pos="9359"/>
             </w:tabs>
-            <w:ind w:hanging="472"/>
+            <w:jc w:val="center"/>
           </w:pPr>
           <w:r>
             <w:t>Project Design</w:t>
@@ -4077,6 +4092,10 @@
         <w:p>
           <w:pPr>
             <w:pStyle w:val="TOC2"/>
+            <w:numPr>
+              <w:ilvl w:val="1"/>
+              <w:numId w:val="16"/>
+            </w:numPr>
             <w:tabs>
               <w:tab w:val="right" w:pos="8469"/>
             </w:tabs>
@@ -4085,13 +4104,7 @@
             <w:jc w:val="left"/>
           </w:pPr>
           <w:r>
-            <w:t xml:space="preserve">                </w:t>
-          </w:r>
-          <w:r>
-            <w:t>4</w:t>
-          </w:r>
-          <w:r>
-            <w:t xml:space="preserve">.3       Data Flow </w:t>
+            <w:t xml:space="preserve">      Data Flow </w:t>
           </w:r>
           <w:proofErr w:type="gramStart"/>
           <w:r>
@@ -4132,21 +4145,24 @@
         <w:p>
           <w:pPr>
             <w:pStyle w:val="TOC2"/>
-            <w:numPr>
-              <w:ilvl w:val="0"/>
-              <w:numId w:val="5"/>
-            </w:numPr>
             <w:tabs>
               <w:tab w:val="right" w:pos="8469"/>
             </w:tabs>
             <w:spacing w:before="17"/>
-            <w:ind w:right="3023"/>
+            <w:ind w:left="360" w:right="3023"/>
             <w:jc w:val="left"/>
             <w:rPr>
               <w:b/>
               <w:bCs/>
             </w:rPr>
           </w:pPr>
+          <w:r>
+            <w:rPr>
+              <w:b/>
+              <w:bCs/>
+            </w:rPr>
+            <w:t xml:space="preserve">6 </w:t>
+          </w:r>
           <w:r>
             <w:rPr>
               <w:b/>
@@ -4181,10 +4197,7 @@
             <w:jc w:val="left"/>
           </w:pPr>
           <w:r>
-            <w:t xml:space="preserve">                5.1      </w:t>
-          </w:r>
-          <w:r>
-            <w:t>Landing page</w:t>
+            <w:t xml:space="preserve">                5.1      Landing page</w:t>
           </w:r>
         </w:p>
         <w:p>
@@ -4218,10 +4231,7 @@
             <w:t>3</w:t>
           </w:r>
           <w:r>
-            <w:t xml:space="preserve">.    </w:t>
-          </w:r>
-          <w:r>
-            <w:t>User Profile</w:t>
+            <w:t>.    User Profile</w:t>
           </w:r>
         </w:p>
         <w:p>
@@ -4261,10 +4271,7 @@
             <w:t>5</w:t>
           </w:r>
           <w:r>
-            <w:t xml:space="preserve">.     </w:t>
-          </w:r>
-          <w:r>
-            <w:t>Posts</w:t>
+            <w:t>.     Posts</w:t>
           </w:r>
         </w:p>
         <w:p>
@@ -4287,7 +4294,7 @@
             <w:pStyle w:val="TOC2"/>
             <w:numPr>
               <w:ilvl w:val="0"/>
-              <w:numId w:val="5"/>
+              <w:numId w:val="17"/>
             </w:numPr>
             <w:tabs>
               <w:tab w:val="right" w:pos="8469"/>
@@ -4300,6 +4307,13 @@
               <w:bCs/>
             </w:rPr>
           </w:pPr>
+          <w:r>
+            <w:rPr>
+              <w:b/>
+              <w:bCs/>
+            </w:rPr>
+            <w:t xml:space="preserve">  </w:t>
+          </w:r>
           <w:r>
             <w:rPr>
               <w:b/>
@@ -4343,7 +4357,7 @@
             <w:pStyle w:val="TOC2"/>
             <w:numPr>
               <w:ilvl w:val="0"/>
-              <w:numId w:val="5"/>
+              <w:numId w:val="17"/>
             </w:numPr>
             <w:tabs>
               <w:tab w:val="right" w:pos="8469"/>
@@ -4361,6 +4375,13 @@
               <w:b/>
               <w:bCs/>
             </w:rPr>
+            <w:t xml:space="preserve"> </w:t>
+          </w:r>
+          <w:r>
+            <w:rPr>
+              <w:b/>
+              <w:bCs/>
+            </w:rPr>
             <w:t xml:space="preserve">Testing </w:t>
           </w:r>
         </w:p>
@@ -4369,7 +4390,7 @@
             <w:pStyle w:val="TOC2"/>
             <w:numPr>
               <w:ilvl w:val="0"/>
-              <w:numId w:val="5"/>
+              <w:numId w:val="17"/>
             </w:numPr>
             <w:tabs>
               <w:tab w:val="right" w:pos="8469"/>
@@ -4409,7 +4430,44 @@
               <w:b/>
               <w:bCs/>
             </w:rPr>
-            <w:t xml:space="preserve">                                                      </w:t>
+            <w:t xml:space="preserve">                         </w:t>
+          </w:r>
+        </w:p>
+        <w:p>
+          <w:pPr>
+            <w:pStyle w:val="TOC2"/>
+            <w:tabs>
+              <w:tab w:val="right" w:pos="8469"/>
+            </w:tabs>
+            <w:spacing w:before="17"/>
+            <w:ind w:left="471" w:right="3023"/>
+            <w:jc w:val="left"/>
+            <w:rPr>
+              <w:b/>
+              <w:bCs/>
+            </w:rPr>
+          </w:pPr>
+        </w:p>
+        <w:p>
+          <w:pPr>
+            <w:pStyle w:val="TOC2"/>
+            <w:tabs>
+              <w:tab w:val="right" w:pos="8469"/>
+            </w:tabs>
+            <w:spacing w:before="17"/>
+            <w:ind w:left="471" w:right="3023"/>
+            <w:jc w:val="left"/>
+            <w:rPr>
+              <w:b/>
+              <w:bCs/>
+            </w:rPr>
+          </w:pPr>
+          <w:r>
+            <w:rPr>
+              <w:b/>
+              <w:bCs/>
+            </w:rPr>
+            <w:t xml:space="preserve">                             </w:t>
           </w:r>
           <w:r>
             <w:rPr>
@@ -4440,24 +4498,37 @@
             </w:rPr>
             <w:t xml:space="preserve">  </w:t>
           </w:r>
+          <w:proofErr w:type="gramStart"/>
           <w:r>
             <w:rPr>
               <w:b/>
               <w:bCs/>
             </w:rPr>
-            <w:t>9</w:t>
+            <w:t xml:space="preserve">10 </w:t>
           </w:r>
           <w:r>
             <w:rPr>
               <w:b/>
               <w:bCs/>
             </w:rPr>
-            <w:t xml:space="preserve"> Annexure A</w:t>
+            <w:t xml:space="preserve"> Annexure</w:t>
+          </w:r>
+          <w:proofErr w:type="gramEnd"/>
+          <w:r>
+            <w:rPr>
+              <w:b/>
+              <w:bCs/>
+            </w:rPr>
+            <w:t xml:space="preserve"> A</w:t>
           </w:r>
         </w:p>
         <w:p>
           <w:pPr>
             <w:pStyle w:val="TOC2"/>
+            <w:numPr>
+              <w:ilvl w:val="1"/>
+              <w:numId w:val="15"/>
+            </w:numPr>
             <w:tabs>
               <w:tab w:val="right" w:pos="8469"/>
             </w:tabs>
@@ -4466,17 +4537,7 @@
             <w:jc w:val="left"/>
           </w:pPr>
           <w:r>
-            <w:rPr>
-              <w:b/>
-              <w:bCs/>
-            </w:rPr>
-            <w:t xml:space="preserve">                </w:t>
-          </w:r>
-          <w:r>
-            <w:t>5</w:t>
-          </w:r>
-          <w:r>
-            <w:t xml:space="preserve">.1       Gantt </w:t>
+            <w:t xml:space="preserve">      Gantt </w:t>
           </w:r>
           <w:proofErr w:type="gramStart"/>
           <w:r>
@@ -4525,27 +4586,39 @@
         <w:p>
           <w:pPr>
             <w:pStyle w:val="TOC2"/>
-            <w:numPr>
-              <w:ilvl w:val="0"/>
-              <w:numId w:val="5"/>
-            </w:numPr>
             <w:tabs>
               <w:tab w:val="right" w:pos="8469"/>
             </w:tabs>
             <w:spacing w:before="17"/>
-            <w:ind w:right="3023"/>
+            <w:ind w:left="360" w:right="3023"/>
             <w:jc w:val="left"/>
             <w:rPr>
               <w:b/>
               <w:bCs/>
             </w:rPr>
           </w:pPr>
+          <w:proofErr w:type="gramStart"/>
           <w:r>
             <w:rPr>
               <w:b/>
               <w:bCs/>
             </w:rPr>
-            <w:t>Future scope</w:t>
+            <w:t xml:space="preserve">11  </w:t>
+          </w:r>
+          <w:r>
+            <w:rPr>
+              <w:b/>
+              <w:bCs/>
+            </w:rPr>
+            <w:t>Future</w:t>
+          </w:r>
+          <w:proofErr w:type="gramEnd"/>
+          <w:r>
+            <w:rPr>
+              <w:b/>
+              <w:bCs/>
+            </w:rPr>
+            <w:t xml:space="preserve"> scope</w:t>
           </w:r>
         </w:p>
         <w:p>
@@ -4582,7 +4655,21 @@
               <w:b/>
               <w:bCs/>
             </w:rPr>
-            <w:t>10 Bibliography</w:t>
+            <w:t>1</w:t>
+          </w:r>
+          <w:r>
+            <w:rPr>
+              <w:b/>
+              <w:bCs/>
+            </w:rPr>
+            <w:t>2</w:t>
+          </w:r>
+          <w:r>
+            <w:rPr>
+              <w:b/>
+              <w:bCs/>
+            </w:rPr>
+            <w:t xml:space="preserve"> Bibliography</w:t>
           </w:r>
         </w:p>
         <w:p>
@@ -4594,6 +4681,9 @@
             <w:spacing w:before="251"/>
             <w:ind w:left="0" w:firstLine="0"/>
           </w:pPr>
+          <w:r>
+            <w:t xml:space="preserve">13 </w:t>
+          </w:r>
           <w:r>
             <w:t>Appendices</w:t>
           </w:r>
@@ -8833,23 +8923,7 @@
           <w:w w:val="95"/>
           <w:sz w:val="24"/>
         </w:rPr>
-        <w:t>Student Name</w:t>
-      </w:r>
-      <w:r>
-        <w:rPr>
-          <w:b/>
-          <w:w w:val="95"/>
-          <w:sz w:val="24"/>
-        </w:rPr>
-        <w:t>4</w:t>
-      </w:r>
-      <w:r>
-        <w:rPr>
-          <w:b/>
-          <w:w w:val="95"/>
-          <w:sz w:val="24"/>
-        </w:rPr>
-        <w:t xml:space="preserve">: Aditya Yadav </w:t>
+        <w:t xml:space="preserve">Student Name4: Aditya Yadav </w:t>
       </w:r>
     </w:p>
     <w:p>
@@ -8866,21 +8940,7 @@
           <w:b/>
           <w:sz w:val="24"/>
         </w:rPr>
-        <w:t>Student ID</w:t>
-      </w:r>
-      <w:r>
-        <w:rPr>
-          <w:b/>
-          <w:sz w:val="24"/>
-        </w:rPr>
-        <w:t>4</w:t>
-      </w:r>
-      <w:r>
-        <w:rPr>
-          <w:b/>
-          <w:sz w:val="24"/>
-        </w:rPr>
-        <w:t>: 19102006</w:t>
+        <w:t>Student ID4: 19102006</w:t>
       </w:r>
     </w:p>
     <w:p>
@@ -10607,6 +10667,329 @@
 <file path=word/numbering.xml><?xml version="1.0" encoding="utf-8"?>
 <w:numbering xmlns:wpc="http://schemas.microsoft.com/office/word/2010/wordprocessingCanvas" xmlns:cx="http://schemas.microsoft.com/office/drawing/2014/chartex" xmlns:cx1="http://schemas.microsoft.com/office/drawing/2015/9/8/chartex" xmlns:cx2="http://schemas.microsoft.com/office/drawing/2015/10/21/chartex" xmlns:cx3="http://schemas.microsoft.com/office/drawing/2016/5/9/chartex" xmlns:cx4="http://schemas.microsoft.com/office/drawing/2016/5/10/chartex" xmlns:cx5="http://schemas.microsoft.com/office/drawing/2016/5/11/chartex" xmlns:cx6="http://schemas.microsoft.com/office/drawing/2016/5/12/chartex" xmlns:cx7="http://schemas.microsoft.com/office/drawing/2016/5/13/chartex" xmlns:cx8="http://schemas.microsoft.com/office/drawing/2016/5/14/chartex" xmlns:mc="http://schemas.openxmlformats.org/markup-compatibility/2006" xmlns:aink="http://schemas.microsoft.com/office/drawing/2016/ink" xmlns:am3d="http://schemas.microsoft.com/office/drawing/2017/model3d" xmlns:o="urn:schemas-microsoft-com:office:office" xmlns:r="http://schemas.openxmlformats.org/officeDocument/2006/relationships" xmlns:m="http://schemas.openxmlformats.org/officeDocument/2006/math" xmlns:v="urn:schemas-microsoft-com:vml" xmlns:wp14="http://schemas.microsoft.com/office/word/2010/wordprocessingDrawing" xmlns:wp="http://schemas.openxmlformats.org/drawingml/2006/wordprocessingDrawing" xmlns:w10="urn:schemas-microsoft-com:office:word" xmlns:w="http://schemas.openxmlformats.org/wordprocessingml/2006/main" xmlns:w14="http://schemas.microsoft.com/office/word/2010/wordml" xmlns:w15="http://schemas.microsoft.com/office/word/2012/wordml" xmlns:w16cex="http://schemas.microsoft.com/office/word/2018/wordml/cex" xmlns:w16cid="http://schemas.microsoft.com/office/word/2016/wordml/cid" xmlns:w16="http://schemas.microsoft.com/office/word/2018/wordml" xmlns:w16se="http://schemas.microsoft.com/office/word/2015/wordml/symex" xmlns:wpg="http://schemas.microsoft.com/office/word/2010/wordprocessingGroup" xmlns:wpi="http://schemas.microsoft.com/office/word/2010/wordprocessingInk" xmlns:wne="http://schemas.microsoft.com/office/word/2006/wordml" xmlns:wps="http://schemas.microsoft.com/office/word/2010/wordprocessingShape" mc:Ignorable="w14 w15 w16se w16cid w16 w16cex wp14">
   <w:abstractNum w:abstractNumId="0" w15:restartNumberingAfterBreak="0">
+    <w:nsid w:val="06286998"/>
+    <w:multiLevelType w:val="multilevel"/>
+    <w:tmpl w:val="666A7E6E"/>
+    <w:lvl w:ilvl="0">
+      <w:start w:val="4"/>
+      <w:numFmt w:val="decimal"/>
+      <w:lvlText w:val="%1"/>
+      <w:lvlJc w:val="left"/>
+      <w:pPr>
+        <w:ind w:left="360" w:hanging="360"/>
+      </w:pPr>
+      <w:rPr>
+        <w:rFonts w:hint="default"/>
+      </w:rPr>
+    </w:lvl>
+    <w:lvl w:ilvl="1">
+      <w:start w:val="3"/>
+      <w:numFmt w:val="decimal"/>
+      <w:lvlText w:val="%1.%2"/>
+      <w:lvlJc w:val="left"/>
+      <w:pPr>
+        <w:ind w:left="1640" w:hanging="720"/>
+      </w:pPr>
+      <w:rPr>
+        <w:rFonts w:hint="default"/>
+      </w:rPr>
+    </w:lvl>
+    <w:lvl w:ilvl="2">
+      <w:start w:val="1"/>
+      <w:numFmt w:val="decimal"/>
+      <w:lvlText w:val="%1.%2.%3"/>
+      <w:lvlJc w:val="left"/>
+      <w:pPr>
+        <w:ind w:left="2560" w:hanging="720"/>
+      </w:pPr>
+      <w:rPr>
+        <w:rFonts w:hint="default"/>
+      </w:rPr>
+    </w:lvl>
+    <w:lvl w:ilvl="3">
+      <w:start w:val="1"/>
+      <w:numFmt w:val="decimal"/>
+      <w:lvlText w:val="%1.%2.%3.%4"/>
+      <w:lvlJc w:val="left"/>
+      <w:pPr>
+        <w:ind w:left="3840" w:hanging="1080"/>
+      </w:pPr>
+      <w:rPr>
+        <w:rFonts w:hint="default"/>
+      </w:rPr>
+    </w:lvl>
+    <w:lvl w:ilvl="4">
+      <w:start w:val="1"/>
+      <w:numFmt w:val="decimal"/>
+      <w:lvlText w:val="%1.%2.%3.%4.%5"/>
+      <w:lvlJc w:val="left"/>
+      <w:pPr>
+        <w:ind w:left="5120" w:hanging="1440"/>
+      </w:pPr>
+      <w:rPr>
+        <w:rFonts w:hint="default"/>
+      </w:rPr>
+    </w:lvl>
+    <w:lvl w:ilvl="5">
+      <w:start w:val="1"/>
+      <w:numFmt w:val="decimal"/>
+      <w:lvlText w:val="%1.%2.%3.%4.%5.%6"/>
+      <w:lvlJc w:val="left"/>
+      <w:pPr>
+        <w:ind w:left="6040" w:hanging="1440"/>
+      </w:pPr>
+      <w:rPr>
+        <w:rFonts w:hint="default"/>
+      </w:rPr>
+    </w:lvl>
+    <w:lvl w:ilvl="6">
+      <w:start w:val="1"/>
+      <w:numFmt w:val="decimal"/>
+      <w:lvlText w:val="%1.%2.%3.%4.%5.%6.%7"/>
+      <w:lvlJc w:val="left"/>
+      <w:pPr>
+        <w:ind w:left="7320" w:hanging="1800"/>
+      </w:pPr>
+      <w:rPr>
+        <w:rFonts w:hint="default"/>
+      </w:rPr>
+    </w:lvl>
+    <w:lvl w:ilvl="7">
+      <w:start w:val="1"/>
+      <w:numFmt w:val="decimal"/>
+      <w:lvlText w:val="%1.%2.%3.%4.%5.%6.%7.%8"/>
+      <w:lvlJc w:val="left"/>
+      <w:pPr>
+        <w:ind w:left="8600" w:hanging="2160"/>
+      </w:pPr>
+      <w:rPr>
+        <w:rFonts w:hint="default"/>
+      </w:rPr>
+    </w:lvl>
+    <w:lvl w:ilvl="8">
+      <w:start w:val="1"/>
+      <w:numFmt w:val="decimal"/>
+      <w:lvlText w:val="%1.%2.%3.%4.%5.%6.%7.%8.%9"/>
+      <w:lvlJc w:val="left"/>
+      <w:pPr>
+        <w:ind w:left="9520" w:hanging="2160"/>
+      </w:pPr>
+      <w:rPr>
+        <w:rFonts w:hint="default"/>
+      </w:rPr>
+    </w:lvl>
+  </w:abstractNum>
+  <w:abstractNum w:abstractNumId="1" w15:restartNumberingAfterBreak="0">
+    <w:nsid w:val="08527437"/>
+    <w:multiLevelType w:val="hybridMultilevel"/>
+    <w:tmpl w:val="A86CA54E"/>
+    <w:lvl w:ilvl="0" w:tplc="9CB65ACC">
+      <w:start w:val="7"/>
+      <w:numFmt w:val="decimal"/>
+      <w:lvlText w:val="%1"/>
+      <w:lvlJc w:val="left"/>
+      <w:pPr>
+        <w:ind w:left="720" w:hanging="360"/>
+      </w:pPr>
+      <w:rPr>
+        <w:rFonts w:hint="default"/>
+      </w:rPr>
+    </w:lvl>
+    <w:lvl w:ilvl="1" w:tplc="04090019" w:tentative="1">
+      <w:start w:val="1"/>
+      <w:numFmt w:val="lowerLetter"/>
+      <w:lvlText w:val="%2."/>
+      <w:lvlJc w:val="left"/>
+      <w:pPr>
+        <w:ind w:left="1440" w:hanging="360"/>
+      </w:pPr>
+    </w:lvl>
+    <w:lvl w:ilvl="2" w:tplc="0409001B" w:tentative="1">
+      <w:start w:val="1"/>
+      <w:numFmt w:val="lowerRoman"/>
+      <w:lvlText w:val="%3."/>
+      <w:lvlJc w:val="right"/>
+      <w:pPr>
+        <w:ind w:left="2160" w:hanging="180"/>
+      </w:pPr>
+    </w:lvl>
+    <w:lvl w:ilvl="3" w:tplc="0409000F" w:tentative="1">
+      <w:start w:val="1"/>
+      <w:numFmt w:val="decimal"/>
+      <w:lvlText w:val="%4."/>
+      <w:lvlJc w:val="left"/>
+      <w:pPr>
+        <w:ind w:left="2880" w:hanging="360"/>
+      </w:pPr>
+    </w:lvl>
+    <w:lvl w:ilvl="4" w:tplc="04090019" w:tentative="1">
+      <w:start w:val="1"/>
+      <w:numFmt w:val="lowerLetter"/>
+      <w:lvlText w:val="%5."/>
+      <w:lvlJc w:val="left"/>
+      <w:pPr>
+        <w:ind w:left="3600" w:hanging="360"/>
+      </w:pPr>
+    </w:lvl>
+    <w:lvl w:ilvl="5" w:tplc="0409001B" w:tentative="1">
+      <w:start w:val="1"/>
+      <w:numFmt w:val="lowerRoman"/>
+      <w:lvlText w:val="%6."/>
+      <w:lvlJc w:val="right"/>
+      <w:pPr>
+        <w:ind w:left="4320" w:hanging="180"/>
+      </w:pPr>
+    </w:lvl>
+    <w:lvl w:ilvl="6" w:tplc="0409000F" w:tentative="1">
+      <w:start w:val="1"/>
+      <w:numFmt w:val="decimal"/>
+      <w:lvlText w:val="%7."/>
+      <w:lvlJc w:val="left"/>
+      <w:pPr>
+        <w:ind w:left="5040" w:hanging="360"/>
+      </w:pPr>
+    </w:lvl>
+    <w:lvl w:ilvl="7" w:tplc="04090019" w:tentative="1">
+      <w:start w:val="1"/>
+      <w:numFmt w:val="lowerLetter"/>
+      <w:lvlText w:val="%8."/>
+      <w:lvlJc w:val="left"/>
+      <w:pPr>
+        <w:ind w:left="5760" w:hanging="360"/>
+      </w:pPr>
+    </w:lvl>
+    <w:lvl w:ilvl="8" w:tplc="0409001B" w:tentative="1">
+      <w:start w:val="1"/>
+      <w:numFmt w:val="lowerRoman"/>
+      <w:lvlText w:val="%9."/>
+      <w:lvlJc w:val="right"/>
+      <w:pPr>
+        <w:ind w:left="6480" w:hanging="180"/>
+      </w:pPr>
+    </w:lvl>
+  </w:abstractNum>
+  <w:abstractNum w:abstractNumId="2" w15:restartNumberingAfterBreak="0">
+    <w:nsid w:val="2AE66F00"/>
+    <w:multiLevelType w:val="multilevel"/>
+    <w:tmpl w:val="2C1A6844"/>
+    <w:lvl w:ilvl="0">
+      <w:start w:val="5"/>
+      <w:numFmt w:val="decimal"/>
+      <w:lvlText w:val="%1"/>
+      <w:lvlJc w:val="left"/>
+      <w:pPr>
+        <w:ind w:left="720" w:hanging="360"/>
+      </w:pPr>
+      <w:rPr>
+        <w:rFonts w:hint="default"/>
+      </w:rPr>
+    </w:lvl>
+    <w:lvl w:ilvl="1">
+      <w:start w:val="1"/>
+      <w:numFmt w:val="decimal"/>
+      <w:isLgl/>
+      <w:lvlText w:val="%1.%2"/>
+      <w:lvlJc w:val="left"/>
+      <w:pPr>
+        <w:ind w:left="1700" w:hanging="720"/>
+      </w:pPr>
+      <w:rPr>
+        <w:rFonts w:hint="default"/>
+      </w:rPr>
+    </w:lvl>
+    <w:lvl w:ilvl="2">
+      <w:start w:val="1"/>
+      <w:numFmt w:val="decimal"/>
+      <w:isLgl/>
+      <w:lvlText w:val="%1.%2.%3"/>
+      <w:lvlJc w:val="left"/>
+      <w:pPr>
+        <w:ind w:left="2320" w:hanging="720"/>
+      </w:pPr>
+      <w:rPr>
+        <w:rFonts w:hint="default"/>
+      </w:rPr>
+    </w:lvl>
+    <w:lvl w:ilvl="3">
+      <w:start w:val="1"/>
+      <w:numFmt w:val="decimal"/>
+      <w:isLgl/>
+      <w:lvlText w:val="%1.%2.%3.%4"/>
+      <w:lvlJc w:val="left"/>
+      <w:pPr>
+        <w:ind w:left="3300" w:hanging="1080"/>
+      </w:pPr>
+      <w:rPr>
+        <w:rFonts w:hint="default"/>
+      </w:rPr>
+    </w:lvl>
+    <w:lvl w:ilvl="4">
+      <w:start w:val="1"/>
+      <w:numFmt w:val="decimal"/>
+      <w:isLgl/>
+      <w:lvlText w:val="%1.%2.%3.%4.%5"/>
+      <w:lvlJc w:val="left"/>
+      <w:pPr>
+        <w:ind w:left="4280" w:hanging="1440"/>
+      </w:pPr>
+      <w:rPr>
+        <w:rFonts w:hint="default"/>
+      </w:rPr>
+    </w:lvl>
+    <w:lvl w:ilvl="5">
+      <w:start w:val="1"/>
+      <w:numFmt w:val="decimal"/>
+      <w:isLgl/>
+      <w:lvlText w:val="%1.%2.%3.%4.%5.%6"/>
+      <w:lvlJc w:val="left"/>
+      <w:pPr>
+        <w:ind w:left="4900" w:hanging="1440"/>
+      </w:pPr>
+      <w:rPr>
+        <w:rFonts w:hint="default"/>
+      </w:rPr>
+    </w:lvl>
+    <w:lvl w:ilvl="6">
+      <w:start w:val="1"/>
+      <w:numFmt w:val="decimal"/>
+      <w:isLgl/>
+      <w:lvlText w:val="%1.%2.%3.%4.%5.%6.%7"/>
+      <w:lvlJc w:val="left"/>
+      <w:pPr>
+        <w:ind w:left="5880" w:hanging="1800"/>
+      </w:pPr>
+      <w:rPr>
+        <w:rFonts w:hint="default"/>
+      </w:rPr>
+    </w:lvl>
+    <w:lvl w:ilvl="7">
+      <w:start w:val="1"/>
+      <w:numFmt w:val="decimal"/>
+      <w:isLgl/>
+      <w:lvlText w:val="%1.%2.%3.%4.%5.%6.%7.%8"/>
+      <w:lvlJc w:val="left"/>
+      <w:pPr>
+        <w:ind w:left="6860" w:hanging="2160"/>
+      </w:pPr>
+      <w:rPr>
+        <w:rFonts w:hint="default"/>
+      </w:rPr>
+    </w:lvl>
+    <w:lvl w:ilvl="8">
+      <w:start w:val="1"/>
+      <w:numFmt w:val="decimal"/>
+      <w:isLgl/>
+      <w:lvlText w:val="%1.%2.%3.%4.%5.%6.%7.%8.%9"/>
+      <w:lvlJc w:val="left"/>
+      <w:pPr>
+        <w:ind w:left="7480" w:hanging="2160"/>
+      </w:pPr>
+      <w:rPr>
+        <w:rFonts w:hint="default"/>
+      </w:rPr>
+    </w:lvl>
+  </w:abstractNum>
+  <w:abstractNum w:abstractNumId="3" w15:restartNumberingAfterBreak="0">
     <w:nsid w:val="2DFE1692"/>
     <w:multiLevelType w:val="hybridMultilevel"/>
     <w:tmpl w:val="0596CC2A"/>
@@ -10723,7 +11106,7 @@
       </w:rPr>
     </w:lvl>
   </w:abstractNum>
-  <w:abstractNum w:abstractNumId="1" w15:restartNumberingAfterBreak="0">
+  <w:abstractNum w:abstractNumId="4" w15:restartNumberingAfterBreak="0">
     <w:nsid w:val="314A244C"/>
     <w:multiLevelType w:val="hybridMultilevel"/>
     <w:tmpl w:val="1442A26E"/>
@@ -10813,7 +11196,7 @@
       </w:pPr>
     </w:lvl>
   </w:abstractNum>
-  <w:abstractNum w:abstractNumId="2" w15:restartNumberingAfterBreak="0">
+  <w:abstractNum w:abstractNumId="5" w15:restartNumberingAfterBreak="0">
     <w:nsid w:val="33B85B80"/>
     <w:multiLevelType w:val="hybridMultilevel"/>
     <w:tmpl w:val="888CC8A0"/>
@@ -10902,7 +11285,7 @@
       </w:pPr>
     </w:lvl>
   </w:abstractNum>
-  <w:abstractNum w:abstractNumId="3" w15:restartNumberingAfterBreak="0">
+  <w:abstractNum w:abstractNumId="6" w15:restartNumberingAfterBreak="0">
     <w:nsid w:val="367149F1"/>
     <w:multiLevelType w:val="hybridMultilevel"/>
     <w:tmpl w:val="02B88684"/>
@@ -10992,7 +11375,7 @@
       </w:pPr>
     </w:lvl>
   </w:abstractNum>
-  <w:abstractNum w:abstractNumId="4" w15:restartNumberingAfterBreak="0">
+  <w:abstractNum w:abstractNumId="7" w15:restartNumberingAfterBreak="0">
     <w:nsid w:val="3CE615E3"/>
     <w:multiLevelType w:val="hybridMultilevel"/>
     <w:tmpl w:val="98D2198E"/>
@@ -11118,7 +11501,7 @@
       </w:rPr>
     </w:lvl>
   </w:abstractNum>
-  <w:abstractNum w:abstractNumId="5" w15:restartNumberingAfterBreak="0">
+  <w:abstractNum w:abstractNumId="8" w15:restartNumberingAfterBreak="0">
     <w:nsid w:val="41552E83"/>
     <w:multiLevelType w:val="hybridMultilevel"/>
     <w:tmpl w:val="25BAB7DA"/>
@@ -11237,7 +11620,96 @@
       </w:rPr>
     </w:lvl>
   </w:abstractNum>
-  <w:abstractNum w:abstractNumId="6" w15:restartNumberingAfterBreak="0">
+  <w:abstractNum w:abstractNumId="9" w15:restartNumberingAfterBreak="0">
+    <w:nsid w:val="44C04462"/>
+    <w:multiLevelType w:val="hybridMultilevel"/>
+    <w:tmpl w:val="F904BC2E"/>
+    <w:lvl w:ilvl="0" w:tplc="8E0A7A22">
+      <w:start w:val="4"/>
+      <w:numFmt w:val="decimal"/>
+      <w:lvlText w:val="%1"/>
+      <w:lvlJc w:val="left"/>
+      <w:pPr>
+        <w:ind w:left="479" w:hanging="360"/>
+      </w:pPr>
+      <w:rPr>
+        <w:rFonts w:hint="default"/>
+      </w:rPr>
+    </w:lvl>
+    <w:lvl w:ilvl="1" w:tplc="04090019" w:tentative="1">
+      <w:start w:val="1"/>
+      <w:numFmt w:val="lowerLetter"/>
+      <w:lvlText w:val="%2."/>
+      <w:lvlJc w:val="left"/>
+      <w:pPr>
+        <w:ind w:left="1199" w:hanging="360"/>
+      </w:pPr>
+    </w:lvl>
+    <w:lvl w:ilvl="2" w:tplc="0409001B" w:tentative="1">
+      <w:start w:val="1"/>
+      <w:numFmt w:val="lowerRoman"/>
+      <w:lvlText w:val="%3."/>
+      <w:lvlJc w:val="right"/>
+      <w:pPr>
+        <w:ind w:left="1919" w:hanging="180"/>
+      </w:pPr>
+    </w:lvl>
+    <w:lvl w:ilvl="3" w:tplc="0409000F" w:tentative="1">
+      <w:start w:val="1"/>
+      <w:numFmt w:val="decimal"/>
+      <w:lvlText w:val="%4."/>
+      <w:lvlJc w:val="left"/>
+      <w:pPr>
+        <w:ind w:left="2639" w:hanging="360"/>
+      </w:pPr>
+    </w:lvl>
+    <w:lvl w:ilvl="4" w:tplc="04090019" w:tentative="1">
+      <w:start w:val="1"/>
+      <w:numFmt w:val="lowerLetter"/>
+      <w:lvlText w:val="%5."/>
+      <w:lvlJc w:val="left"/>
+      <w:pPr>
+        <w:ind w:left="3359" w:hanging="360"/>
+      </w:pPr>
+    </w:lvl>
+    <w:lvl w:ilvl="5" w:tplc="0409001B" w:tentative="1">
+      <w:start w:val="1"/>
+      <w:numFmt w:val="lowerRoman"/>
+      <w:lvlText w:val="%6."/>
+      <w:lvlJc w:val="right"/>
+      <w:pPr>
+        <w:ind w:left="4079" w:hanging="180"/>
+      </w:pPr>
+    </w:lvl>
+    <w:lvl w:ilvl="6" w:tplc="0409000F" w:tentative="1">
+      <w:start w:val="1"/>
+      <w:numFmt w:val="decimal"/>
+      <w:lvlText w:val="%7."/>
+      <w:lvlJc w:val="left"/>
+      <w:pPr>
+        <w:ind w:left="4799" w:hanging="360"/>
+      </w:pPr>
+    </w:lvl>
+    <w:lvl w:ilvl="7" w:tplc="04090019" w:tentative="1">
+      <w:start w:val="1"/>
+      <w:numFmt w:val="lowerLetter"/>
+      <w:lvlText w:val="%8."/>
+      <w:lvlJc w:val="left"/>
+      <w:pPr>
+        <w:ind w:left="5519" w:hanging="360"/>
+      </w:pPr>
+    </w:lvl>
+    <w:lvl w:ilvl="8" w:tplc="0409001B" w:tentative="1">
+      <w:start w:val="1"/>
+      <w:numFmt w:val="lowerRoman"/>
+      <w:lvlText w:val="%9."/>
+      <w:lvlJc w:val="right"/>
+      <w:pPr>
+        <w:ind w:left="6239" w:hanging="180"/>
+      </w:pPr>
+    </w:lvl>
+  </w:abstractNum>
+  <w:abstractNum w:abstractNumId="10" w15:restartNumberingAfterBreak="0">
     <w:nsid w:val="45E80828"/>
     <w:multiLevelType w:val="hybridMultilevel"/>
     <w:tmpl w:val="16A883F4"/>
@@ -11354,7 +11826,7 @@
       </w:rPr>
     </w:lvl>
   </w:abstractNum>
-  <w:abstractNum w:abstractNumId="7" w15:restartNumberingAfterBreak="0">
+  <w:abstractNum w:abstractNumId="11" w15:restartNumberingAfterBreak="0">
     <w:nsid w:val="48DF5571"/>
     <w:multiLevelType w:val="hybridMultilevel"/>
     <w:tmpl w:val="435A4364"/>
@@ -11443,7 +11915,7 @@
       </w:pPr>
     </w:lvl>
   </w:abstractNum>
-  <w:abstractNum w:abstractNumId="8" w15:restartNumberingAfterBreak="0">
+  <w:abstractNum w:abstractNumId="12" w15:restartNumberingAfterBreak="0">
     <w:nsid w:val="59A60E8C"/>
     <w:multiLevelType w:val="hybridMultilevel"/>
     <w:tmpl w:val="6AEC610E"/>
@@ -11556,7 +12028,7 @@
       </w:rPr>
     </w:lvl>
   </w:abstractNum>
-  <w:abstractNum w:abstractNumId="9" w15:restartNumberingAfterBreak="0">
+  <w:abstractNum w:abstractNumId="13" w15:restartNumberingAfterBreak="0">
     <w:nsid w:val="5CFE362F"/>
     <w:multiLevelType w:val="hybridMultilevel"/>
     <w:tmpl w:val="07F80F8C"/>
@@ -11645,7 +12117,7 @@
       </w:pPr>
     </w:lvl>
   </w:abstractNum>
-  <w:abstractNum w:abstractNumId="10" w15:restartNumberingAfterBreak="0">
+  <w:abstractNum w:abstractNumId="14" w15:restartNumberingAfterBreak="0">
     <w:nsid w:val="60DA459A"/>
     <w:multiLevelType w:val="hybridMultilevel"/>
     <w:tmpl w:val="C9EC1FE0"/>
@@ -11785,7 +12257,7 @@
       </w:rPr>
     </w:lvl>
   </w:abstractNum>
-  <w:abstractNum w:abstractNumId="11" w15:restartNumberingAfterBreak="0">
+  <w:abstractNum w:abstractNumId="15" w15:restartNumberingAfterBreak="0">
     <w:nsid w:val="68892711"/>
     <w:multiLevelType w:val="hybridMultilevel"/>
     <w:tmpl w:val="CA967A7A"/>
@@ -11904,41 +12376,169 @@
       </w:rPr>
     </w:lvl>
   </w:abstractNum>
+  <w:abstractNum w:abstractNumId="16" w15:restartNumberingAfterBreak="0">
+    <w:nsid w:val="6B323DFB"/>
+    <w:multiLevelType w:val="multilevel"/>
+    <w:tmpl w:val="2982BE20"/>
+    <w:lvl w:ilvl="0">
+      <w:start w:val="1"/>
+      <w:numFmt w:val="decimal"/>
+      <w:lvlText w:val="%1"/>
+      <w:lvlJc w:val="left"/>
+      <w:pPr>
+        <w:ind w:left="360" w:hanging="360"/>
+      </w:pPr>
+      <w:rPr>
+        <w:rFonts w:hint="default"/>
+      </w:rPr>
+    </w:lvl>
+    <w:lvl w:ilvl="1">
+      <w:start w:val="4"/>
+      <w:numFmt w:val="decimal"/>
+      <w:lvlText w:val="%1.%2"/>
+      <w:lvlJc w:val="left"/>
+      <w:pPr>
+        <w:ind w:left="720" w:hanging="720"/>
+      </w:pPr>
+      <w:rPr>
+        <w:rFonts w:hint="default"/>
+      </w:rPr>
+    </w:lvl>
+    <w:lvl w:ilvl="2">
+      <w:start w:val="1"/>
+      <w:numFmt w:val="decimal"/>
+      <w:lvlText w:val="%1.%2.%3"/>
+      <w:lvlJc w:val="left"/>
+      <w:pPr>
+        <w:ind w:left="720" w:hanging="720"/>
+      </w:pPr>
+      <w:rPr>
+        <w:rFonts w:hint="default"/>
+      </w:rPr>
+    </w:lvl>
+    <w:lvl w:ilvl="3">
+      <w:start w:val="1"/>
+      <w:numFmt w:val="decimal"/>
+      <w:lvlText w:val="%1.%2.%3.%4"/>
+      <w:lvlJc w:val="left"/>
+      <w:pPr>
+        <w:ind w:left="1080" w:hanging="1080"/>
+      </w:pPr>
+      <w:rPr>
+        <w:rFonts w:hint="default"/>
+      </w:rPr>
+    </w:lvl>
+    <w:lvl w:ilvl="4">
+      <w:start w:val="1"/>
+      <w:numFmt w:val="decimal"/>
+      <w:lvlText w:val="%1.%2.%3.%4.%5"/>
+      <w:lvlJc w:val="left"/>
+      <w:pPr>
+        <w:ind w:left="1440" w:hanging="1440"/>
+      </w:pPr>
+      <w:rPr>
+        <w:rFonts w:hint="default"/>
+      </w:rPr>
+    </w:lvl>
+    <w:lvl w:ilvl="5">
+      <w:start w:val="1"/>
+      <w:numFmt w:val="decimal"/>
+      <w:lvlText w:val="%1.%2.%3.%4.%5.%6"/>
+      <w:lvlJc w:val="left"/>
+      <w:pPr>
+        <w:ind w:left="1440" w:hanging="1440"/>
+      </w:pPr>
+      <w:rPr>
+        <w:rFonts w:hint="default"/>
+      </w:rPr>
+    </w:lvl>
+    <w:lvl w:ilvl="6">
+      <w:start w:val="1"/>
+      <w:numFmt w:val="decimal"/>
+      <w:lvlText w:val="%1.%2.%3.%4.%5.%6.%7"/>
+      <w:lvlJc w:val="left"/>
+      <w:pPr>
+        <w:ind w:left="1800" w:hanging="1800"/>
+      </w:pPr>
+      <w:rPr>
+        <w:rFonts w:hint="default"/>
+      </w:rPr>
+    </w:lvl>
+    <w:lvl w:ilvl="7">
+      <w:start w:val="1"/>
+      <w:numFmt w:val="decimal"/>
+      <w:lvlText w:val="%1.%2.%3.%4.%5.%6.%7.%8"/>
+      <w:lvlJc w:val="left"/>
+      <w:pPr>
+        <w:ind w:left="2160" w:hanging="2160"/>
+      </w:pPr>
+      <w:rPr>
+        <w:rFonts w:hint="default"/>
+      </w:rPr>
+    </w:lvl>
+    <w:lvl w:ilvl="8">
+      <w:start w:val="1"/>
+      <w:numFmt w:val="decimal"/>
+      <w:lvlText w:val="%1.%2.%3.%4.%5.%6.%7.%8.%9"/>
+      <w:lvlJc w:val="left"/>
+      <w:pPr>
+        <w:ind w:left="2160" w:hanging="2160"/>
+      </w:pPr>
+      <w:rPr>
+        <w:rFonts w:hint="default"/>
+      </w:rPr>
+    </w:lvl>
+  </w:abstractNum>
   <w:num w:numId="1">
+    <w:abstractNumId w:val="3"/>
+  </w:num>
+  <w:num w:numId="2">
+    <w:abstractNumId w:val="10"/>
+  </w:num>
+  <w:num w:numId="3">
+    <w:abstractNumId w:val="15"/>
+  </w:num>
+  <w:num w:numId="4">
+    <w:abstractNumId w:val="7"/>
+  </w:num>
+  <w:num w:numId="5">
+    <w:abstractNumId w:val="8"/>
+  </w:num>
+  <w:num w:numId="6">
+    <w:abstractNumId w:val="14"/>
+  </w:num>
+  <w:num w:numId="7">
+    <w:abstractNumId w:val="5"/>
+  </w:num>
+  <w:num w:numId="8">
+    <w:abstractNumId w:val="12"/>
+  </w:num>
+  <w:num w:numId="9">
+    <w:abstractNumId w:val="6"/>
+  </w:num>
+  <w:num w:numId="10">
+    <w:abstractNumId w:val="4"/>
+  </w:num>
+  <w:num w:numId="11">
+    <w:abstractNumId w:val="13"/>
+  </w:num>
+  <w:num w:numId="12">
+    <w:abstractNumId w:val="11"/>
+  </w:num>
+  <w:num w:numId="13">
+    <w:abstractNumId w:val="9"/>
+  </w:num>
+  <w:num w:numId="14">
+    <w:abstractNumId w:val="16"/>
+  </w:num>
+  <w:num w:numId="15">
+    <w:abstractNumId w:val="2"/>
+  </w:num>
+  <w:num w:numId="16">
     <w:abstractNumId w:val="0"/>
   </w:num>
-  <w:num w:numId="2">
-    <w:abstractNumId w:val="6"/>
-  </w:num>
-  <w:num w:numId="3">
-    <w:abstractNumId w:val="11"/>
-  </w:num>
-  <w:num w:numId="4">
-    <w:abstractNumId w:val="4"/>
-  </w:num>
-  <w:num w:numId="5">
-    <w:abstractNumId w:val="5"/>
-  </w:num>
-  <w:num w:numId="6">
-    <w:abstractNumId w:val="10"/>
-  </w:num>
-  <w:num w:numId="7">
-    <w:abstractNumId w:val="2"/>
-  </w:num>
-  <w:num w:numId="8">
-    <w:abstractNumId w:val="8"/>
-  </w:num>
-  <w:num w:numId="9">
-    <w:abstractNumId w:val="3"/>
-  </w:num>
-  <w:num w:numId="10">
+  <w:num w:numId="17">
     <w:abstractNumId w:val="1"/>
-  </w:num>
-  <w:num w:numId="11">
-    <w:abstractNumId w:val="9"/>
-  </w:num>
-  <w:num w:numId="12">
-    <w:abstractNumId w:val="7"/>
   </w:num>
 </w:numbering>
 </file>

</xml_diff>

<commit_message>
removed unnecessary fields in forms
</commit_message>
<xml_diff>
--- a/docs/Report Group 10.docx
+++ b/docs/Report Group 10.docx
@@ -4461,6 +4461,12 @@
           <w:r>
             <w:t xml:space="preserve">.1     </w:t>
           </w:r>
+          <w:r>
+            <w:t>Routes</w:t>
+          </w:r>
+          <w:r>
+            <w:t xml:space="preserve"> </w:t>
+          </w:r>
         </w:p>
         <w:p>
           <w:pPr>
@@ -4490,6 +4496,9 @@
           <w:r>
             <w:t xml:space="preserve">    </w:t>
           </w:r>
+          <w:r>
+            <w:t>Middleware</w:t>
+          </w:r>
         </w:p>
         <w:p>
           <w:pPr>
@@ -4522,6 +4531,9 @@
           <w:r>
             <w:t xml:space="preserve"> </w:t>
           </w:r>
+          <w:r>
+            <w:t>Models</w:t>
+          </w:r>
         </w:p>
         <w:p>
           <w:pPr>
@@ -4534,13 +4546,7 @@
             <w:jc w:val="left"/>
           </w:pPr>
           <w:r>
-            <w:t xml:space="preserve">                  </w:t>
-          </w:r>
-          <w:r>
-            <w:t>7</w:t>
-          </w:r>
-          <w:r>
-            <w:t xml:space="preserve">.4   </w:t>
+            <w:t xml:space="preserve">            </w:t>
           </w:r>
         </w:p>
         <w:p>
@@ -4553,9 +4559,17 @@
             <w:ind w:right="3023"/>
             <w:jc w:val="left"/>
           </w:pPr>
-          <w:r>
-            <w:t xml:space="preserve">                 </w:t>
-          </w:r>
+        </w:p>
+        <w:p>
+          <w:pPr>
+            <w:pStyle w:val="TOC2"/>
+            <w:tabs>
+              <w:tab w:val="right" w:pos="8469"/>
+            </w:tabs>
+            <w:spacing w:before="17"/>
+            <w:ind w:right="3023"/>
+            <w:jc w:val="left"/>
+          </w:pPr>
         </w:p>
         <w:p>
           <w:pPr>
@@ -9483,7 +9497,17 @@
           <w:sz w:val="24"/>
           <w:szCs w:val="24"/>
         </w:rPr>
-        <w:t>SO</w:t>
+        <w:t>S</w:t>
+      </w:r>
+      <w:r>
+        <w:rPr>
+          <w:b w:val="0"/>
+          <w:bCs w:val="0"/>
+          <w:color w:val="000000" w:themeColor="text1"/>
+          <w:sz w:val="24"/>
+          <w:szCs w:val="24"/>
+        </w:rPr>
+        <w:t>o</w:t>
       </w:r>
       <w:proofErr w:type="gramEnd"/>
       <w:r>
@@ -9494,7 +9518,17 @@
           <w:sz w:val="24"/>
           <w:szCs w:val="24"/>
         </w:rPr>
-        <w:t xml:space="preserve"> this would be hassle free for user to just provide their GitHub links instead of manually </w:t>
+        <w:t xml:space="preserve"> </w:t>
+      </w:r>
+      <w:r>
+        <w:rPr>
+          <w:b w:val="0"/>
+          <w:bCs w:val="0"/>
+          <w:color w:val="000000" w:themeColor="text1"/>
+          <w:sz w:val="24"/>
+          <w:szCs w:val="24"/>
+        </w:rPr>
+        <w:t xml:space="preserve">this would be hassle free for user to just provide their GitHub links instead of manually </w:t>
       </w:r>
       <w:r>
         <w:rPr>
@@ -9570,6 +9604,16 @@
           <w:szCs w:val="24"/>
         </w:rPr>
       </w:pPr>
+      <w:r>
+        <w:rPr>
+          <w:b w:val="0"/>
+          <w:bCs w:val="0"/>
+          <w:color w:val="000000" w:themeColor="text1"/>
+          <w:sz w:val="24"/>
+          <w:szCs w:val="24"/>
+        </w:rPr>
+        <w:t>Finally, as an add on to more efficient connecting, a user can also provide his LinkedIn and Twitter links which further enhance connections.</w:t>
+      </w:r>
     </w:p>
     <w:p>
       <w:pPr>
@@ -9584,16 +9628,6 @@
           <w:szCs w:val="24"/>
         </w:rPr>
       </w:pPr>
-      <w:r>
-        <w:rPr>
-          <w:b w:val="0"/>
-          <w:bCs w:val="0"/>
-          <w:color w:val="000000" w:themeColor="text1"/>
-          <w:sz w:val="24"/>
-          <w:szCs w:val="24"/>
-        </w:rPr>
-        <w:t>Finally, as an add on to more efficient connecting, a user can also provide his LinkedIn and Twitter links which further enhance connections.</w:t>
-      </w:r>
     </w:p>
     <w:p>
       <w:pPr>
@@ -9608,6 +9642,48 @@
           <w:szCs w:val="24"/>
         </w:rPr>
       </w:pPr>
+      <w:r>
+        <w:rPr>
+          <w:b w:val="0"/>
+          <w:bCs w:val="0"/>
+          <w:color w:val="000000" w:themeColor="text1"/>
+          <w:sz w:val="24"/>
+          <w:szCs w:val="24"/>
+        </w:rPr>
+        <w:t>After logging in, a user can also</w:t>
+      </w:r>
+      <w:r>
+        <w:rPr>
+          <w:b w:val="0"/>
+          <w:bCs w:val="0"/>
+          <w:color w:val="000000" w:themeColor="text1"/>
+          <w:sz w:val="24"/>
+          <w:szCs w:val="24"/>
+        </w:rPr>
+        <w:t xml:space="preserve"> browse all other profiles on </w:t>
+      </w:r>
+      <w:proofErr w:type="spellStart"/>
+      <w:r>
+        <w:rPr>
+          <w:b w:val="0"/>
+          <w:bCs w:val="0"/>
+          <w:color w:val="000000" w:themeColor="text1"/>
+          <w:sz w:val="24"/>
+          <w:szCs w:val="24"/>
+        </w:rPr>
+        <w:t>Connecture</w:t>
+      </w:r>
+      <w:proofErr w:type="spellEnd"/>
+      <w:r>
+        <w:rPr>
+          <w:b w:val="0"/>
+          <w:bCs w:val="0"/>
+          <w:color w:val="000000" w:themeColor="text1"/>
+          <w:sz w:val="24"/>
+          <w:szCs w:val="24"/>
+        </w:rPr>
+        <w:t>, which further help to support the idea of having a centralized system for peers.</w:t>
+      </w:r>
     </w:p>
     <w:p>
       <w:pPr>
@@ -9622,15 +9698,85 @@
           <w:szCs w:val="24"/>
         </w:rPr>
       </w:pPr>
-      <w:r>
-        <w:rPr>
-          <w:b w:val="0"/>
-          <w:bCs w:val="0"/>
-          <w:color w:val="000000" w:themeColor="text1"/>
-          <w:sz w:val="24"/>
-          <w:szCs w:val="24"/>
-        </w:rPr>
-        <w:t xml:space="preserve">A huge importance is given to the education section of a user’s profile on </w:t>
+    </w:p>
+    <w:p>
+      <w:pPr>
+        <w:pStyle w:val="Heading1"/>
+        <w:spacing w:before="23" w:line="429" w:lineRule="auto"/>
+        <w:ind w:left="0" w:right="951"/>
+        <w:rPr>
+          <w:color w:val="000000" w:themeColor="text1"/>
+          <w:sz w:val="32"/>
+          <w:szCs w:val="32"/>
+        </w:rPr>
+      </w:pPr>
+    </w:p>
+    <w:p>
+      <w:pPr>
+        <w:pStyle w:val="Heading1"/>
+        <w:spacing w:before="23" w:line="429" w:lineRule="auto"/>
+        <w:ind w:left="0" w:right="951"/>
+        <w:rPr>
+          <w:color w:val="000000" w:themeColor="text1"/>
+          <w:sz w:val="32"/>
+          <w:szCs w:val="32"/>
+        </w:rPr>
+      </w:pPr>
+    </w:p>
+    <w:p>
+      <w:pPr>
+        <w:pStyle w:val="Heading1"/>
+        <w:spacing w:before="23" w:line="429" w:lineRule="auto"/>
+        <w:ind w:left="-426" w:right="951"/>
+        <w:rPr>
+          <w:color w:val="000000" w:themeColor="text1"/>
+          <w:sz w:val="32"/>
+          <w:szCs w:val="32"/>
+        </w:rPr>
+      </w:pPr>
+      <w:r>
+        <w:rPr>
+          <w:color w:val="000000" w:themeColor="text1"/>
+          <w:sz w:val="32"/>
+          <w:szCs w:val="32"/>
+        </w:rPr>
+        <w:t>6.3 Dashboard</w:t>
+      </w:r>
+    </w:p>
+    <w:p>
+      <w:pPr>
+        <w:pStyle w:val="Heading1"/>
+        <w:spacing w:before="23" w:line="429" w:lineRule="auto"/>
+        <w:ind w:left="-426" w:right="951"/>
+        <w:rPr>
+          <w:color w:val="000000" w:themeColor="text1"/>
+          <w:sz w:val="32"/>
+          <w:szCs w:val="32"/>
+        </w:rPr>
+      </w:pPr>
+    </w:p>
+    <w:p>
+      <w:pPr>
+        <w:pStyle w:val="Heading1"/>
+        <w:spacing w:before="23" w:line="429" w:lineRule="auto"/>
+        <w:ind w:left="-426" w:right="951"/>
+        <w:rPr>
+          <w:b w:val="0"/>
+          <w:bCs w:val="0"/>
+          <w:color w:val="000000" w:themeColor="text1"/>
+          <w:sz w:val="24"/>
+          <w:szCs w:val="24"/>
+        </w:rPr>
+      </w:pPr>
+      <w:r>
+        <w:rPr>
+          <w:b w:val="0"/>
+          <w:bCs w:val="0"/>
+          <w:color w:val="000000" w:themeColor="text1"/>
+          <w:sz w:val="24"/>
+          <w:szCs w:val="24"/>
+        </w:rPr>
+        <w:t xml:space="preserve">There are different parts of </w:t>
       </w:r>
       <w:proofErr w:type="spellStart"/>
       <w:r>
@@ -9652,7 +9798,337 @@
           <w:sz w:val="24"/>
           <w:szCs w:val="24"/>
         </w:rPr>
-        <w:t xml:space="preserve">. To add his education details, a user would need to provide his </w:t>
+        <w:t xml:space="preserve">, and to transition between them, the user often lands on dashboard. In react, Dashboard has different React pages in </w:t>
+      </w:r>
+      <w:proofErr w:type="spellStart"/>
+      <w:r>
+        <w:rPr>
+          <w:b w:val="0"/>
+          <w:bCs w:val="0"/>
+          <w:color w:val="000000" w:themeColor="text1"/>
+          <w:sz w:val="24"/>
+          <w:szCs w:val="24"/>
+        </w:rPr>
+        <w:t>Connecture</w:t>
+      </w:r>
+      <w:proofErr w:type="spellEnd"/>
+      <w:r>
+        <w:rPr>
+          <w:b w:val="0"/>
+          <w:bCs w:val="0"/>
+          <w:color w:val="000000" w:themeColor="text1"/>
+          <w:sz w:val="24"/>
+          <w:szCs w:val="24"/>
+        </w:rPr>
+        <w:t xml:space="preserve">, one is the guide the user to set up his profile when he registers for </w:t>
+      </w:r>
+      <w:proofErr w:type="spellStart"/>
+      <w:r>
+        <w:rPr>
+          <w:b w:val="0"/>
+          <w:bCs w:val="0"/>
+          <w:color w:val="000000" w:themeColor="text1"/>
+          <w:sz w:val="24"/>
+          <w:szCs w:val="24"/>
+        </w:rPr>
+        <w:t>Connecture</w:t>
+      </w:r>
+      <w:proofErr w:type="spellEnd"/>
+      <w:r>
+        <w:rPr>
+          <w:b w:val="0"/>
+          <w:bCs w:val="0"/>
+          <w:color w:val="000000" w:themeColor="text1"/>
+          <w:sz w:val="24"/>
+          <w:szCs w:val="24"/>
+        </w:rPr>
+        <w:t xml:space="preserve">. The next is when a user wants to edit his profile. </w:t>
+      </w:r>
+    </w:p>
+    <w:p>
+      <w:pPr>
+        <w:pStyle w:val="Heading1"/>
+        <w:spacing w:before="23" w:line="429" w:lineRule="auto"/>
+        <w:ind w:left="-426" w:right="951"/>
+        <w:rPr>
+          <w:b w:val="0"/>
+          <w:bCs w:val="0"/>
+          <w:color w:val="000000" w:themeColor="text1"/>
+          <w:sz w:val="24"/>
+          <w:szCs w:val="24"/>
+        </w:rPr>
+      </w:pPr>
+      <w:r>
+        <w:rPr>
+          <w:b w:val="0"/>
+          <w:bCs w:val="0"/>
+          <w:color w:val="000000" w:themeColor="text1"/>
+          <w:sz w:val="24"/>
+          <w:szCs w:val="24"/>
+        </w:rPr>
+        <w:t>These are the transition pages between different forms and state of the dashboard component.</w:t>
+      </w:r>
+    </w:p>
+    <w:p>
+      <w:pPr>
+        <w:pStyle w:val="Heading1"/>
+        <w:spacing w:before="23" w:line="429" w:lineRule="auto"/>
+        <w:ind w:left="-426" w:right="951"/>
+        <w:rPr>
+          <w:b w:val="0"/>
+          <w:bCs w:val="0"/>
+          <w:color w:val="000000" w:themeColor="text1"/>
+          <w:sz w:val="24"/>
+          <w:szCs w:val="24"/>
+        </w:rPr>
+      </w:pPr>
+      <w:r>
+        <w:rPr>
+          <w:b w:val="0"/>
+          <w:bCs w:val="0"/>
+          <w:color w:val="000000" w:themeColor="text1"/>
+          <w:sz w:val="24"/>
+          <w:szCs w:val="24"/>
+        </w:rPr>
+        <w:t>After all the setup, a</w:t>
+      </w:r>
+      <w:r>
+        <w:rPr>
+          <w:b w:val="0"/>
+          <w:bCs w:val="0"/>
+          <w:color w:val="000000" w:themeColor="text1"/>
+          <w:sz w:val="24"/>
+          <w:szCs w:val="24"/>
+        </w:rPr>
+        <w:t xml:space="preserve"> user can check his or her field which also would be reflected in </w:t>
+      </w:r>
+    </w:p>
+    <w:p>
+      <w:pPr>
+        <w:pStyle w:val="Heading1"/>
+        <w:spacing w:before="23" w:line="429" w:lineRule="auto"/>
+        <w:ind w:left="-426" w:right="951"/>
+        <w:rPr>
+          <w:b w:val="0"/>
+          <w:bCs w:val="0"/>
+          <w:color w:val="000000" w:themeColor="text1"/>
+          <w:sz w:val="24"/>
+          <w:szCs w:val="24"/>
+        </w:rPr>
+      </w:pPr>
+    </w:p>
+    <w:p>
+      <w:pPr>
+        <w:pStyle w:val="Heading1"/>
+        <w:spacing w:before="23" w:line="429" w:lineRule="auto"/>
+        <w:ind w:left="-426" w:right="951"/>
+        <w:rPr>
+          <w:color w:val="000000" w:themeColor="text1"/>
+          <w:sz w:val="32"/>
+          <w:szCs w:val="32"/>
+        </w:rPr>
+      </w:pPr>
+    </w:p>
+    <w:p>
+      <w:pPr>
+        <w:pStyle w:val="Heading1"/>
+        <w:spacing w:before="23" w:line="429" w:lineRule="auto"/>
+        <w:ind w:left="0" w:right="951"/>
+        <w:rPr>
+          <w:color w:val="000000" w:themeColor="text1"/>
+          <w:sz w:val="32"/>
+          <w:szCs w:val="32"/>
+        </w:rPr>
+      </w:pPr>
+    </w:p>
+    <w:p>
+      <w:pPr>
+        <w:pStyle w:val="Heading1"/>
+        <w:spacing w:before="23" w:line="429" w:lineRule="auto"/>
+        <w:ind w:left="0" w:right="951"/>
+        <w:rPr>
+          <w:color w:val="000000" w:themeColor="text1"/>
+          <w:sz w:val="32"/>
+          <w:szCs w:val="32"/>
+        </w:rPr>
+      </w:pPr>
+    </w:p>
+    <w:p>
+      <w:pPr>
+        <w:pStyle w:val="Heading1"/>
+        <w:spacing w:before="23" w:line="429" w:lineRule="auto"/>
+        <w:ind w:left="-426" w:right="951"/>
+        <w:rPr>
+          <w:color w:val="000000" w:themeColor="text1"/>
+          <w:sz w:val="32"/>
+          <w:szCs w:val="32"/>
+        </w:rPr>
+      </w:pPr>
+    </w:p>
+    <w:p>
+      <w:pPr>
+        <w:pStyle w:val="Heading1"/>
+        <w:spacing w:before="23" w:line="429" w:lineRule="auto"/>
+        <w:ind w:left="-426" w:right="951"/>
+        <w:rPr>
+          <w:color w:val="000000" w:themeColor="text1"/>
+          <w:sz w:val="32"/>
+          <w:szCs w:val="32"/>
+        </w:rPr>
+      </w:pPr>
+      <w:r>
+        <w:rPr>
+          <w:color w:val="000000" w:themeColor="text1"/>
+          <w:sz w:val="32"/>
+          <w:szCs w:val="32"/>
+        </w:rPr>
+        <w:t xml:space="preserve">6.4 </w:t>
+      </w:r>
+      <w:r>
+        <w:rPr>
+          <w:color w:val="000000" w:themeColor="text1"/>
+          <w:sz w:val="32"/>
+          <w:szCs w:val="32"/>
+        </w:rPr>
+        <w:t>Navbar</w:t>
+      </w:r>
+    </w:p>
+    <w:p>
+      <w:pPr>
+        <w:pStyle w:val="Heading1"/>
+        <w:spacing w:before="23" w:line="429" w:lineRule="auto"/>
+        <w:ind w:left="-426" w:right="951"/>
+        <w:rPr>
+          <w:color w:val="000000" w:themeColor="text1"/>
+          <w:sz w:val="32"/>
+          <w:szCs w:val="32"/>
+        </w:rPr>
+      </w:pPr>
+    </w:p>
+    <w:p>
+      <w:pPr>
+        <w:pStyle w:val="Heading1"/>
+        <w:spacing w:before="23" w:line="429" w:lineRule="auto"/>
+        <w:ind w:left="-426" w:right="951"/>
+        <w:rPr>
+          <w:b w:val="0"/>
+          <w:bCs w:val="0"/>
+          <w:color w:val="000000" w:themeColor="text1"/>
+          <w:sz w:val="24"/>
+          <w:szCs w:val="24"/>
+        </w:rPr>
+      </w:pPr>
+      <w:r>
+        <w:rPr>
+          <w:b w:val="0"/>
+          <w:bCs w:val="0"/>
+          <w:color w:val="000000" w:themeColor="text1"/>
+          <w:sz w:val="24"/>
+          <w:szCs w:val="24"/>
+        </w:rPr>
+        <w:t>A navigation panel or a navbar</w:t>
+      </w:r>
+      <w:r>
+        <w:rPr>
+          <w:b w:val="0"/>
+          <w:bCs w:val="0"/>
+          <w:color w:val="000000" w:themeColor="text1"/>
+          <w:sz w:val="24"/>
+          <w:szCs w:val="24"/>
+        </w:rPr>
+        <w:t xml:space="preserve"> comes handy to navigate through a website with many pages. </w:t>
+      </w:r>
+      <w:proofErr w:type="spellStart"/>
+      <w:r>
+        <w:rPr>
+          <w:b w:val="0"/>
+          <w:bCs w:val="0"/>
+          <w:color w:val="000000" w:themeColor="text1"/>
+          <w:sz w:val="24"/>
+          <w:szCs w:val="24"/>
+        </w:rPr>
+        <w:t>Connecture</w:t>
+      </w:r>
+      <w:proofErr w:type="spellEnd"/>
+      <w:r>
+        <w:rPr>
+          <w:b w:val="0"/>
+          <w:bCs w:val="0"/>
+          <w:color w:val="000000" w:themeColor="text1"/>
+          <w:sz w:val="24"/>
+          <w:szCs w:val="24"/>
+        </w:rPr>
+        <w:t xml:space="preserve"> has a navbar which would be displayed once the user has logged in or signed in the website. </w:t>
+      </w:r>
+      <w:r>
+        <w:rPr>
+          <w:b w:val="0"/>
+          <w:bCs w:val="0"/>
+          <w:color w:val="000000" w:themeColor="text1"/>
+          <w:sz w:val="24"/>
+          <w:szCs w:val="24"/>
+        </w:rPr>
+        <w:t xml:space="preserve">Once entered, the navigation panel sits on the extreme top. It has links to other pages on the website such as the landing main page of </w:t>
+      </w:r>
+      <w:proofErr w:type="spellStart"/>
+      <w:r>
+        <w:rPr>
+          <w:b w:val="0"/>
+          <w:bCs w:val="0"/>
+          <w:color w:val="000000" w:themeColor="text1"/>
+          <w:sz w:val="24"/>
+          <w:szCs w:val="24"/>
+        </w:rPr>
+        <w:t>Connecture</w:t>
+      </w:r>
+      <w:proofErr w:type="spellEnd"/>
+      <w:r>
+        <w:rPr>
+          <w:b w:val="0"/>
+          <w:bCs w:val="0"/>
+          <w:color w:val="000000" w:themeColor="text1"/>
+          <w:sz w:val="24"/>
+          <w:szCs w:val="24"/>
+        </w:rPr>
+        <w:t>, dashboard, user profiles, register, and login.</w:t>
+      </w:r>
+    </w:p>
+    <w:p>
+      <w:pPr>
+        <w:pStyle w:val="Heading1"/>
+        <w:spacing w:before="23" w:line="429" w:lineRule="auto"/>
+        <w:ind w:left="-426" w:right="951"/>
+        <w:rPr>
+          <w:b w:val="0"/>
+          <w:bCs w:val="0"/>
+          <w:color w:val="000000" w:themeColor="text1"/>
+          <w:sz w:val="24"/>
+          <w:szCs w:val="24"/>
+        </w:rPr>
+      </w:pPr>
+    </w:p>
+    <w:p>
+      <w:pPr>
+        <w:pStyle w:val="Heading1"/>
+        <w:spacing w:before="23" w:line="429" w:lineRule="auto"/>
+        <w:ind w:left="-426" w:right="951"/>
+        <w:rPr>
+          <w:b w:val="0"/>
+          <w:bCs w:val="0"/>
+          <w:color w:val="000000" w:themeColor="text1"/>
+          <w:sz w:val="24"/>
+          <w:szCs w:val="24"/>
+        </w:rPr>
+      </w:pPr>
+      <w:r>
+        <w:rPr>
+          <w:b w:val="0"/>
+          <w:bCs w:val="0"/>
+          <w:color w:val="000000" w:themeColor="text1"/>
+          <w:sz w:val="24"/>
+          <w:szCs w:val="24"/>
+        </w:rPr>
+        <w:t xml:space="preserve">Some pages do not have this, for example, the landing page and the login and </w:t>
       </w:r>
       <w:proofErr w:type="gramStart"/>
       <w:r>
@@ -9663,7 +10139,7 @@
           <w:sz w:val="24"/>
           <w:szCs w:val="24"/>
         </w:rPr>
-        <w:t>school</w:t>
+        <w:t>sign up</w:t>
       </w:r>
       <w:proofErr w:type="gramEnd"/>
       <w:r>
@@ -9674,7 +10150,7 @@
           <w:sz w:val="24"/>
           <w:szCs w:val="24"/>
         </w:rPr>
-        <w:t xml:space="preserve"> name</w:t>
+        <w:t xml:space="preserve"> page and this is redundant and unnecessary there. </w:t>
       </w:r>
     </w:p>
     <w:p>
@@ -9683,11 +10159,9 @@
         <w:spacing w:before="23" w:line="429" w:lineRule="auto"/>
         <w:ind w:left="-567" w:right="951"/>
         <w:rPr>
-          <w:b w:val="0"/>
-          <w:bCs w:val="0"/>
-          <w:color w:val="000000" w:themeColor="text1"/>
-          <w:sz w:val="24"/>
-          <w:szCs w:val="24"/>
+          <w:color w:val="000000" w:themeColor="text1"/>
+          <w:sz w:val="32"/>
+          <w:szCs w:val="32"/>
         </w:rPr>
       </w:pPr>
     </w:p>
@@ -9697,11 +10171,9 @@
         <w:spacing w:before="23" w:line="429" w:lineRule="auto"/>
         <w:ind w:left="-567" w:right="951"/>
         <w:rPr>
-          <w:b w:val="0"/>
-          <w:bCs w:val="0"/>
-          <w:color w:val="000000" w:themeColor="text1"/>
-          <w:sz w:val="24"/>
-          <w:szCs w:val="24"/>
+          <w:color w:val="000000" w:themeColor="text1"/>
+          <w:sz w:val="32"/>
+          <w:szCs w:val="32"/>
         </w:rPr>
       </w:pPr>
     </w:p>
@@ -9716,882 +10188,14 @@
           <w:szCs w:val="32"/>
         </w:rPr>
       </w:pPr>
-    </w:p>
-    <w:p>
-      <w:pPr>
-        <w:pStyle w:val="Heading1"/>
-        <w:spacing w:before="23" w:line="429" w:lineRule="auto"/>
-        <w:ind w:left="-567" w:right="951"/>
+      <w:r>
         <w:rPr>
           <w:color w:val="000000" w:themeColor="text1"/>
           <w:sz w:val="32"/>
           <w:szCs w:val="32"/>
         </w:rPr>
-      </w:pPr>
-    </w:p>
-    <w:p>
-      <w:pPr>
-        <w:pStyle w:val="Heading1"/>
-        <w:spacing w:before="23" w:line="429" w:lineRule="auto"/>
-        <w:ind w:left="-567" w:right="951"/>
-        <w:rPr>
-          <w:color w:val="000000" w:themeColor="text1"/>
-          <w:sz w:val="32"/>
-          <w:szCs w:val="32"/>
-        </w:rPr>
-      </w:pPr>
-    </w:p>
-    <w:p>
-      <w:pPr>
-        <w:pStyle w:val="Heading1"/>
-        <w:spacing w:before="23" w:line="429" w:lineRule="auto"/>
-        <w:ind w:left="-567" w:right="951"/>
-        <w:rPr>
-          <w:color w:val="000000" w:themeColor="text1"/>
-          <w:sz w:val="32"/>
-          <w:szCs w:val="32"/>
-        </w:rPr>
-      </w:pPr>
-    </w:p>
-    <w:p>
-      <w:pPr>
-        <w:pStyle w:val="Heading1"/>
-        <w:spacing w:before="23" w:line="429" w:lineRule="auto"/>
-        <w:ind w:left="-567" w:right="951"/>
-        <w:rPr>
-          <w:color w:val="000000" w:themeColor="text1"/>
-          <w:sz w:val="32"/>
-          <w:szCs w:val="32"/>
-        </w:rPr>
-      </w:pPr>
-    </w:p>
-    <w:p>
-      <w:pPr>
-        <w:pStyle w:val="Heading1"/>
-        <w:spacing w:before="23" w:line="429" w:lineRule="auto"/>
-        <w:ind w:left="-567" w:right="951"/>
-        <w:rPr>
-          <w:color w:val="000000" w:themeColor="text1"/>
-          <w:sz w:val="32"/>
-          <w:szCs w:val="32"/>
-        </w:rPr>
-      </w:pPr>
-    </w:p>
-    <w:p>
-      <w:pPr>
-        <w:pStyle w:val="Heading1"/>
-        <w:spacing w:before="23" w:line="429" w:lineRule="auto"/>
-        <w:ind w:left="-567" w:right="951"/>
-        <w:rPr>
-          <w:color w:val="000000" w:themeColor="text1"/>
-          <w:sz w:val="32"/>
-          <w:szCs w:val="32"/>
-        </w:rPr>
-      </w:pPr>
-    </w:p>
-    <w:p>
-      <w:pPr>
-        <w:pStyle w:val="Heading1"/>
-        <w:spacing w:before="23" w:line="429" w:lineRule="auto"/>
-        <w:ind w:left="-567" w:right="951"/>
-        <w:rPr>
-          <w:color w:val="000000" w:themeColor="text1"/>
-          <w:sz w:val="32"/>
-          <w:szCs w:val="32"/>
-        </w:rPr>
-      </w:pPr>
-    </w:p>
-    <w:p>
-      <w:pPr>
-        <w:pStyle w:val="Heading1"/>
-        <w:spacing w:before="23" w:line="429" w:lineRule="auto"/>
-        <w:ind w:left="-567" w:right="951"/>
-        <w:rPr>
-          <w:color w:val="000000" w:themeColor="text1"/>
-          <w:sz w:val="32"/>
-          <w:szCs w:val="32"/>
-        </w:rPr>
-      </w:pPr>
-    </w:p>
-    <w:p>
-      <w:pPr>
-        <w:pStyle w:val="Heading1"/>
-        <w:spacing w:before="23" w:line="429" w:lineRule="auto"/>
-        <w:ind w:left="-567" w:right="951"/>
-        <w:rPr>
-          <w:color w:val="000000" w:themeColor="text1"/>
-          <w:sz w:val="32"/>
-          <w:szCs w:val="32"/>
-        </w:rPr>
-      </w:pPr>
-    </w:p>
-    <w:p>
-      <w:pPr>
-        <w:pStyle w:val="Heading1"/>
-        <w:spacing w:before="23" w:line="429" w:lineRule="auto"/>
-        <w:ind w:left="-567" w:right="951"/>
-        <w:rPr>
-          <w:color w:val="000000" w:themeColor="text1"/>
-          <w:sz w:val="32"/>
-          <w:szCs w:val="32"/>
-        </w:rPr>
-      </w:pPr>
-    </w:p>
-    <w:p>
-      <w:pPr>
-        <w:pStyle w:val="Heading1"/>
-        <w:spacing w:before="23" w:line="429" w:lineRule="auto"/>
-        <w:ind w:left="-426" w:right="951"/>
-        <w:rPr>
-          <w:color w:val="000000" w:themeColor="text1"/>
-          <w:sz w:val="32"/>
-          <w:szCs w:val="32"/>
-        </w:rPr>
-      </w:pPr>
-      <w:r>
-        <w:rPr>
-          <w:color w:val="000000" w:themeColor="text1"/>
-          <w:sz w:val="32"/>
-          <w:szCs w:val="32"/>
-        </w:rPr>
-        <w:t>6.3 Dashboard</w:t>
-      </w:r>
-    </w:p>
-    <w:p>
-      <w:pPr>
-        <w:pStyle w:val="Heading1"/>
-        <w:spacing w:before="23" w:line="429" w:lineRule="auto"/>
-        <w:ind w:left="-426" w:right="951"/>
-        <w:rPr>
-          <w:color w:val="000000" w:themeColor="text1"/>
-          <w:sz w:val="32"/>
-          <w:szCs w:val="32"/>
-        </w:rPr>
-      </w:pPr>
-    </w:p>
-    <w:p>
-      <w:pPr>
-        <w:pStyle w:val="Heading1"/>
-        <w:spacing w:before="23" w:line="429" w:lineRule="auto"/>
-        <w:ind w:left="-426" w:right="951"/>
-        <w:rPr>
-          <w:color w:val="000000" w:themeColor="text1"/>
-          <w:sz w:val="32"/>
-          <w:szCs w:val="32"/>
-        </w:rPr>
-      </w:pPr>
-    </w:p>
-    <w:p>
-      <w:pPr>
-        <w:pStyle w:val="Heading1"/>
-        <w:spacing w:before="23" w:line="429" w:lineRule="auto"/>
-        <w:ind w:left="-426" w:right="951"/>
-        <w:rPr>
-          <w:color w:val="000000" w:themeColor="text1"/>
-          <w:sz w:val="32"/>
-          <w:szCs w:val="32"/>
-        </w:rPr>
-      </w:pPr>
-    </w:p>
-    <w:p>
-      <w:pPr>
-        <w:pStyle w:val="Heading1"/>
-        <w:spacing w:before="23" w:line="429" w:lineRule="auto"/>
-        <w:ind w:left="-426" w:right="951"/>
-        <w:rPr>
-          <w:color w:val="000000" w:themeColor="text1"/>
-          <w:sz w:val="32"/>
-          <w:szCs w:val="32"/>
-        </w:rPr>
-      </w:pPr>
-    </w:p>
-    <w:p>
-      <w:pPr>
-        <w:pStyle w:val="Heading1"/>
-        <w:spacing w:before="23" w:line="429" w:lineRule="auto"/>
-        <w:ind w:left="-426" w:right="951"/>
-        <w:rPr>
-          <w:color w:val="000000" w:themeColor="text1"/>
-          <w:sz w:val="32"/>
-          <w:szCs w:val="32"/>
-        </w:rPr>
-      </w:pPr>
-    </w:p>
-    <w:p>
-      <w:pPr>
-        <w:pStyle w:val="Heading1"/>
-        <w:spacing w:before="23" w:line="429" w:lineRule="auto"/>
-        <w:ind w:left="-426" w:right="951"/>
-        <w:rPr>
-          <w:color w:val="000000" w:themeColor="text1"/>
-          <w:sz w:val="32"/>
-          <w:szCs w:val="32"/>
-        </w:rPr>
-      </w:pPr>
-    </w:p>
-    <w:p>
-      <w:pPr>
-        <w:pStyle w:val="Heading1"/>
-        <w:spacing w:before="23" w:line="429" w:lineRule="auto"/>
-        <w:ind w:left="-426" w:right="951"/>
-        <w:rPr>
-          <w:color w:val="000000" w:themeColor="text1"/>
-          <w:sz w:val="32"/>
-          <w:szCs w:val="32"/>
-        </w:rPr>
-      </w:pPr>
-    </w:p>
-    <w:p>
-      <w:pPr>
-        <w:pStyle w:val="Heading1"/>
-        <w:spacing w:before="23" w:line="429" w:lineRule="auto"/>
-        <w:ind w:left="-426" w:right="951"/>
-        <w:rPr>
-          <w:color w:val="000000" w:themeColor="text1"/>
-          <w:sz w:val="32"/>
-          <w:szCs w:val="32"/>
-        </w:rPr>
-      </w:pPr>
-    </w:p>
-    <w:p>
-      <w:pPr>
-        <w:pStyle w:val="Heading1"/>
-        <w:spacing w:before="23" w:line="429" w:lineRule="auto"/>
-        <w:ind w:left="-426" w:right="951"/>
-        <w:rPr>
-          <w:color w:val="000000" w:themeColor="text1"/>
-          <w:sz w:val="32"/>
-          <w:szCs w:val="32"/>
-        </w:rPr>
-      </w:pPr>
-    </w:p>
-    <w:p>
-      <w:pPr>
-        <w:pStyle w:val="Heading1"/>
-        <w:spacing w:before="23" w:line="429" w:lineRule="auto"/>
-        <w:ind w:left="-426" w:right="951"/>
-        <w:rPr>
-          <w:color w:val="000000" w:themeColor="text1"/>
-          <w:sz w:val="32"/>
-          <w:szCs w:val="32"/>
-        </w:rPr>
-      </w:pPr>
-    </w:p>
-    <w:p>
-      <w:pPr>
-        <w:pStyle w:val="Heading1"/>
-        <w:spacing w:before="23" w:line="429" w:lineRule="auto"/>
-        <w:ind w:left="-426" w:right="951"/>
-        <w:rPr>
-          <w:color w:val="000000" w:themeColor="text1"/>
-          <w:sz w:val="32"/>
-          <w:szCs w:val="32"/>
-        </w:rPr>
-      </w:pPr>
-    </w:p>
-    <w:p>
-      <w:pPr>
-        <w:pStyle w:val="Heading1"/>
-        <w:spacing w:before="23" w:line="429" w:lineRule="auto"/>
-        <w:ind w:left="-426" w:right="951"/>
-        <w:rPr>
-          <w:color w:val="000000" w:themeColor="text1"/>
-          <w:sz w:val="32"/>
-          <w:szCs w:val="32"/>
-        </w:rPr>
-      </w:pPr>
-    </w:p>
-    <w:p>
-      <w:pPr>
-        <w:pStyle w:val="Heading1"/>
-        <w:spacing w:before="23" w:line="429" w:lineRule="auto"/>
-        <w:ind w:left="-426" w:right="951"/>
-        <w:rPr>
-          <w:color w:val="000000" w:themeColor="text1"/>
-          <w:sz w:val="32"/>
-          <w:szCs w:val="32"/>
-        </w:rPr>
-      </w:pPr>
-    </w:p>
-    <w:p>
-      <w:pPr>
-        <w:pStyle w:val="Heading1"/>
-        <w:spacing w:before="23" w:line="429" w:lineRule="auto"/>
-        <w:ind w:left="-426" w:right="951"/>
-        <w:rPr>
-          <w:color w:val="000000" w:themeColor="text1"/>
-          <w:sz w:val="32"/>
-          <w:szCs w:val="32"/>
-        </w:rPr>
-      </w:pPr>
-    </w:p>
-    <w:p>
-      <w:pPr>
-        <w:pStyle w:val="Heading1"/>
-        <w:spacing w:before="23" w:line="429" w:lineRule="auto"/>
-        <w:ind w:left="-426" w:right="951"/>
-        <w:rPr>
-          <w:color w:val="000000" w:themeColor="text1"/>
-          <w:sz w:val="32"/>
-          <w:szCs w:val="32"/>
-        </w:rPr>
-      </w:pPr>
-    </w:p>
-    <w:p>
-      <w:pPr>
-        <w:pStyle w:val="Heading1"/>
-        <w:spacing w:before="23" w:line="429" w:lineRule="auto"/>
-        <w:ind w:left="-426" w:right="951"/>
-        <w:rPr>
-          <w:color w:val="000000" w:themeColor="text1"/>
-          <w:sz w:val="32"/>
-          <w:szCs w:val="32"/>
-        </w:rPr>
-      </w:pPr>
-    </w:p>
-    <w:p>
-      <w:pPr>
-        <w:pStyle w:val="Heading1"/>
-        <w:spacing w:before="23" w:line="429" w:lineRule="auto"/>
-        <w:ind w:left="-426" w:right="951"/>
-        <w:rPr>
-          <w:color w:val="000000" w:themeColor="text1"/>
-          <w:sz w:val="32"/>
-          <w:szCs w:val="32"/>
-        </w:rPr>
-      </w:pPr>
-    </w:p>
-    <w:p>
-      <w:pPr>
-        <w:pStyle w:val="Heading1"/>
-        <w:spacing w:before="23" w:line="429" w:lineRule="auto"/>
-        <w:ind w:left="-426" w:right="951"/>
-        <w:rPr>
-          <w:color w:val="000000" w:themeColor="text1"/>
-          <w:sz w:val="32"/>
-          <w:szCs w:val="32"/>
-        </w:rPr>
-      </w:pPr>
-    </w:p>
-    <w:p>
-      <w:pPr>
-        <w:pStyle w:val="Heading1"/>
-        <w:spacing w:before="23" w:line="429" w:lineRule="auto"/>
-        <w:ind w:left="-426" w:right="951"/>
-        <w:rPr>
-          <w:color w:val="000000" w:themeColor="text1"/>
-          <w:sz w:val="32"/>
-          <w:szCs w:val="32"/>
-        </w:rPr>
-      </w:pPr>
-    </w:p>
-    <w:p>
-      <w:pPr>
-        <w:pStyle w:val="Heading1"/>
-        <w:spacing w:before="23" w:line="429" w:lineRule="auto"/>
-        <w:ind w:left="-426" w:right="951"/>
-        <w:rPr>
-          <w:color w:val="000000" w:themeColor="text1"/>
-          <w:sz w:val="32"/>
-          <w:szCs w:val="32"/>
-        </w:rPr>
-      </w:pPr>
-    </w:p>
-    <w:p>
-      <w:pPr>
-        <w:pStyle w:val="Heading1"/>
-        <w:spacing w:before="23" w:line="429" w:lineRule="auto"/>
-        <w:ind w:left="-426" w:right="951"/>
-        <w:rPr>
-          <w:color w:val="000000" w:themeColor="text1"/>
-          <w:sz w:val="32"/>
-          <w:szCs w:val="32"/>
-        </w:rPr>
-      </w:pPr>
-    </w:p>
-    <w:p>
-      <w:pPr>
-        <w:pStyle w:val="Heading1"/>
-        <w:spacing w:before="23" w:line="429" w:lineRule="auto"/>
-        <w:ind w:left="-426" w:right="951"/>
-        <w:rPr>
-          <w:color w:val="000000" w:themeColor="text1"/>
-          <w:sz w:val="32"/>
-          <w:szCs w:val="32"/>
-        </w:rPr>
-      </w:pPr>
-      <w:r>
-        <w:rPr>
-          <w:color w:val="000000" w:themeColor="text1"/>
-          <w:sz w:val="32"/>
-          <w:szCs w:val="32"/>
-        </w:rPr>
-        <w:t xml:space="preserve">6.4 </w:t>
-      </w:r>
-      <w:r>
-        <w:rPr>
-          <w:color w:val="000000" w:themeColor="text1"/>
-          <w:sz w:val="32"/>
-          <w:szCs w:val="32"/>
-        </w:rPr>
-        <w:t>Navbar</w:t>
-      </w:r>
-    </w:p>
-    <w:p>
-      <w:pPr>
-        <w:pStyle w:val="Heading1"/>
-        <w:spacing w:before="23" w:line="429" w:lineRule="auto"/>
-        <w:ind w:left="-426" w:right="951"/>
-        <w:rPr>
-          <w:color w:val="000000" w:themeColor="text1"/>
-          <w:sz w:val="32"/>
-          <w:szCs w:val="32"/>
-        </w:rPr>
-      </w:pPr>
-    </w:p>
-    <w:p>
-      <w:pPr>
-        <w:pStyle w:val="Heading1"/>
-        <w:spacing w:before="23" w:line="429" w:lineRule="auto"/>
-        <w:ind w:left="-426" w:right="951"/>
-        <w:rPr>
-          <w:b w:val="0"/>
-          <w:bCs w:val="0"/>
-          <w:color w:val="000000" w:themeColor="text1"/>
-          <w:sz w:val="24"/>
-          <w:szCs w:val="24"/>
-        </w:rPr>
-      </w:pPr>
-      <w:r>
-        <w:rPr>
-          <w:b w:val="0"/>
-          <w:bCs w:val="0"/>
-          <w:color w:val="000000" w:themeColor="text1"/>
-          <w:sz w:val="24"/>
-          <w:szCs w:val="24"/>
-        </w:rPr>
-        <w:t>A navigation panel or a navbar</w:t>
-      </w:r>
-      <w:r>
-        <w:rPr>
-          <w:b w:val="0"/>
-          <w:bCs w:val="0"/>
-          <w:color w:val="000000" w:themeColor="text1"/>
-          <w:sz w:val="24"/>
-          <w:szCs w:val="24"/>
-        </w:rPr>
-        <w:t xml:space="preserve"> comes handy to navigate through a website with many pages. </w:t>
-      </w:r>
-      <w:proofErr w:type="spellStart"/>
-      <w:r>
-        <w:rPr>
-          <w:b w:val="0"/>
-          <w:bCs w:val="0"/>
-          <w:color w:val="000000" w:themeColor="text1"/>
-          <w:sz w:val="24"/>
-          <w:szCs w:val="24"/>
-        </w:rPr>
-        <w:t>Connecture</w:t>
-      </w:r>
-      <w:proofErr w:type="spellEnd"/>
-      <w:r>
-        <w:rPr>
-          <w:b w:val="0"/>
-          <w:bCs w:val="0"/>
-          <w:color w:val="000000" w:themeColor="text1"/>
-          <w:sz w:val="24"/>
-          <w:szCs w:val="24"/>
-        </w:rPr>
-        <w:t xml:space="preserve"> has a navbar which would be displayed once the user has logged in or signed in the website. </w:t>
-      </w:r>
-      <w:r>
-        <w:rPr>
-          <w:b w:val="0"/>
-          <w:bCs w:val="0"/>
-          <w:color w:val="000000" w:themeColor="text1"/>
-          <w:sz w:val="24"/>
-          <w:szCs w:val="24"/>
-        </w:rPr>
-        <w:t xml:space="preserve">Once entered, the navigation panel sits on the extreme top. It has links to other pages on the website such as the landing main page of </w:t>
-      </w:r>
-      <w:proofErr w:type="spellStart"/>
-      <w:r>
-        <w:rPr>
-          <w:b w:val="0"/>
-          <w:bCs w:val="0"/>
-          <w:color w:val="000000" w:themeColor="text1"/>
-          <w:sz w:val="24"/>
-          <w:szCs w:val="24"/>
-        </w:rPr>
-        <w:t>Connecture</w:t>
-      </w:r>
-      <w:proofErr w:type="spellEnd"/>
-      <w:r>
-        <w:rPr>
-          <w:b w:val="0"/>
-          <w:bCs w:val="0"/>
-          <w:color w:val="000000" w:themeColor="text1"/>
-          <w:sz w:val="24"/>
-          <w:szCs w:val="24"/>
-        </w:rPr>
-        <w:t>, dashboard, user profiles, register, and login.</w:t>
-      </w:r>
-    </w:p>
-    <w:p>
-      <w:pPr>
-        <w:pStyle w:val="Heading1"/>
-        <w:spacing w:before="23" w:line="429" w:lineRule="auto"/>
-        <w:ind w:left="-426" w:right="951"/>
-        <w:rPr>
-          <w:b w:val="0"/>
-          <w:bCs w:val="0"/>
-          <w:color w:val="000000" w:themeColor="text1"/>
-          <w:sz w:val="24"/>
-          <w:szCs w:val="24"/>
-        </w:rPr>
-      </w:pPr>
-    </w:p>
-    <w:p>
-      <w:pPr>
-        <w:pStyle w:val="Heading1"/>
-        <w:spacing w:before="23" w:line="429" w:lineRule="auto"/>
-        <w:ind w:left="-426" w:right="951"/>
-        <w:rPr>
-          <w:b w:val="0"/>
-          <w:bCs w:val="0"/>
-          <w:color w:val="000000" w:themeColor="text1"/>
-          <w:sz w:val="24"/>
-          <w:szCs w:val="24"/>
-        </w:rPr>
-      </w:pPr>
-      <w:r>
-        <w:rPr>
-          <w:b w:val="0"/>
-          <w:bCs w:val="0"/>
-          <w:color w:val="000000" w:themeColor="text1"/>
-          <w:sz w:val="24"/>
-          <w:szCs w:val="24"/>
-        </w:rPr>
-        <w:t xml:space="preserve">Some pages do not have this, for example, the landing page and the login and </w:t>
-      </w:r>
-      <w:proofErr w:type="gramStart"/>
-      <w:r>
-        <w:rPr>
-          <w:b w:val="0"/>
-          <w:bCs w:val="0"/>
-          <w:color w:val="000000" w:themeColor="text1"/>
-          <w:sz w:val="24"/>
-          <w:szCs w:val="24"/>
-        </w:rPr>
-        <w:t>sign up</w:t>
-      </w:r>
-      <w:proofErr w:type="gramEnd"/>
-      <w:r>
-        <w:rPr>
-          <w:b w:val="0"/>
-          <w:bCs w:val="0"/>
-          <w:color w:val="000000" w:themeColor="text1"/>
-          <w:sz w:val="24"/>
-          <w:szCs w:val="24"/>
-        </w:rPr>
-        <w:t xml:space="preserve"> page and this is redundant and unnecessary there. </w:t>
-      </w:r>
-    </w:p>
-    <w:p>
-      <w:pPr>
-        <w:pStyle w:val="Heading1"/>
-        <w:spacing w:before="23" w:line="429" w:lineRule="auto"/>
-        <w:ind w:left="-567" w:right="951"/>
-        <w:rPr>
-          <w:color w:val="000000" w:themeColor="text1"/>
-          <w:sz w:val="32"/>
-          <w:szCs w:val="32"/>
-        </w:rPr>
-      </w:pPr>
-    </w:p>
-    <w:p>
-      <w:pPr>
-        <w:pStyle w:val="Heading1"/>
-        <w:spacing w:before="23" w:line="429" w:lineRule="auto"/>
-        <w:ind w:left="-567" w:right="951"/>
-        <w:rPr>
-          <w:color w:val="000000" w:themeColor="text1"/>
-          <w:sz w:val="32"/>
-          <w:szCs w:val="32"/>
-        </w:rPr>
-      </w:pPr>
-    </w:p>
-    <w:p>
-      <w:pPr>
-        <w:pStyle w:val="Heading1"/>
-        <w:spacing w:before="23" w:line="429" w:lineRule="auto"/>
-        <w:ind w:left="-567" w:right="951"/>
-        <w:rPr>
-          <w:color w:val="000000" w:themeColor="text1"/>
-          <w:sz w:val="32"/>
-          <w:szCs w:val="32"/>
-        </w:rPr>
-      </w:pPr>
-    </w:p>
-    <w:p>
-      <w:pPr>
-        <w:pStyle w:val="Heading1"/>
-        <w:spacing w:before="23" w:line="429" w:lineRule="auto"/>
-        <w:ind w:left="-567" w:right="951"/>
-        <w:rPr>
-          <w:color w:val="000000" w:themeColor="text1"/>
-          <w:sz w:val="32"/>
-          <w:szCs w:val="32"/>
-        </w:rPr>
-      </w:pPr>
-    </w:p>
-    <w:p>
-      <w:pPr>
-        <w:pStyle w:val="Heading1"/>
-        <w:spacing w:before="23" w:line="429" w:lineRule="auto"/>
-        <w:ind w:left="-567" w:right="951"/>
-        <w:rPr>
-          <w:color w:val="000000" w:themeColor="text1"/>
-          <w:sz w:val="32"/>
-          <w:szCs w:val="32"/>
-        </w:rPr>
-      </w:pPr>
-    </w:p>
-    <w:p>
-      <w:pPr>
-        <w:pStyle w:val="Heading1"/>
-        <w:spacing w:before="23" w:line="429" w:lineRule="auto"/>
-        <w:ind w:left="-567" w:right="951"/>
-        <w:rPr>
-          <w:color w:val="000000" w:themeColor="text1"/>
-          <w:sz w:val="32"/>
-          <w:szCs w:val="32"/>
-        </w:rPr>
-      </w:pPr>
-    </w:p>
-    <w:p>
-      <w:pPr>
-        <w:pStyle w:val="Heading1"/>
-        <w:spacing w:before="23" w:line="429" w:lineRule="auto"/>
-        <w:ind w:left="-567" w:right="951"/>
-        <w:rPr>
-          <w:color w:val="000000" w:themeColor="text1"/>
-          <w:sz w:val="32"/>
-          <w:szCs w:val="32"/>
-        </w:rPr>
-      </w:pPr>
-    </w:p>
-    <w:p>
-      <w:pPr>
-        <w:pStyle w:val="Heading1"/>
-        <w:spacing w:before="23" w:line="429" w:lineRule="auto"/>
-        <w:ind w:left="-567" w:right="951"/>
-        <w:rPr>
-          <w:color w:val="000000" w:themeColor="text1"/>
-          <w:sz w:val="32"/>
-          <w:szCs w:val="32"/>
-        </w:rPr>
-      </w:pPr>
-    </w:p>
-    <w:p>
-      <w:pPr>
-        <w:pStyle w:val="Heading1"/>
-        <w:spacing w:before="23" w:line="429" w:lineRule="auto"/>
-        <w:ind w:left="-567" w:right="951"/>
-        <w:rPr>
-          <w:color w:val="000000" w:themeColor="text1"/>
-          <w:sz w:val="32"/>
-          <w:szCs w:val="32"/>
-        </w:rPr>
-      </w:pPr>
-    </w:p>
-    <w:p>
-      <w:pPr>
-        <w:pStyle w:val="Heading1"/>
-        <w:spacing w:before="23" w:line="429" w:lineRule="auto"/>
-        <w:ind w:left="-567" w:right="951"/>
-        <w:rPr>
-          <w:color w:val="000000" w:themeColor="text1"/>
-          <w:sz w:val="32"/>
-          <w:szCs w:val="32"/>
-        </w:rPr>
-      </w:pPr>
-    </w:p>
-    <w:p>
-      <w:pPr>
-        <w:pStyle w:val="Heading1"/>
-        <w:spacing w:before="23" w:line="429" w:lineRule="auto"/>
-        <w:ind w:left="0" w:right="951"/>
-        <w:rPr>
-          <w:color w:val="000000" w:themeColor="text1"/>
-          <w:sz w:val="32"/>
-          <w:szCs w:val="32"/>
-        </w:rPr>
-      </w:pPr>
-    </w:p>
-    <w:p>
-      <w:pPr>
-        <w:pStyle w:val="Heading1"/>
-        <w:spacing w:before="23" w:line="429" w:lineRule="auto"/>
-        <w:ind w:left="-567" w:right="951"/>
-        <w:rPr>
-          <w:color w:val="000000" w:themeColor="text1"/>
-          <w:sz w:val="32"/>
-          <w:szCs w:val="32"/>
-        </w:rPr>
-      </w:pPr>
-    </w:p>
-    <w:p>
-      <w:pPr>
-        <w:pStyle w:val="Heading1"/>
-        <w:spacing w:before="23" w:line="429" w:lineRule="auto"/>
-        <w:ind w:left="-567" w:right="951"/>
-        <w:rPr>
-          <w:color w:val="000000" w:themeColor="text1"/>
-          <w:sz w:val="32"/>
-          <w:szCs w:val="32"/>
-        </w:rPr>
-      </w:pPr>
-    </w:p>
-    <w:p>
-      <w:pPr>
-        <w:pStyle w:val="Heading1"/>
-        <w:spacing w:before="23" w:line="429" w:lineRule="auto"/>
-        <w:ind w:left="-567" w:right="951"/>
-        <w:rPr>
-          <w:color w:val="000000" w:themeColor="text1"/>
-          <w:sz w:val="32"/>
-          <w:szCs w:val="32"/>
-        </w:rPr>
-      </w:pPr>
-      <w:r>
-        <w:rPr>
-          <w:color w:val="000000" w:themeColor="text1"/>
-          <w:sz w:val="32"/>
-          <w:szCs w:val="32"/>
-        </w:rPr>
         <w:t>6.5 Posts</w:t>
       </w:r>
-    </w:p>
-    <w:p>
-      <w:pPr>
-        <w:pStyle w:val="Heading1"/>
-        <w:spacing w:before="23" w:line="429" w:lineRule="auto"/>
-        <w:ind w:left="-567" w:right="951"/>
-        <w:rPr>
-          <w:color w:val="000000" w:themeColor="text1"/>
-          <w:sz w:val="32"/>
-          <w:szCs w:val="32"/>
-        </w:rPr>
-      </w:pPr>
-    </w:p>
-    <w:p>
-      <w:pPr>
-        <w:pStyle w:val="Heading1"/>
-        <w:spacing w:before="23" w:line="429" w:lineRule="auto"/>
-        <w:ind w:left="-567" w:right="951"/>
-        <w:rPr>
-          <w:color w:val="000000" w:themeColor="text1"/>
-          <w:sz w:val="32"/>
-          <w:szCs w:val="32"/>
-        </w:rPr>
-      </w:pPr>
-    </w:p>
-    <w:p>
-      <w:pPr>
-        <w:pStyle w:val="Heading1"/>
-        <w:spacing w:before="23" w:line="429" w:lineRule="auto"/>
-        <w:ind w:left="-567" w:right="951"/>
-        <w:rPr>
-          <w:color w:val="000000" w:themeColor="text1"/>
-          <w:sz w:val="32"/>
-          <w:szCs w:val="32"/>
-        </w:rPr>
-      </w:pPr>
-    </w:p>
-    <w:p>
-      <w:pPr>
-        <w:pStyle w:val="Heading1"/>
-        <w:spacing w:before="23" w:line="429" w:lineRule="auto"/>
-        <w:ind w:left="-567" w:right="951"/>
-        <w:rPr>
-          <w:color w:val="000000" w:themeColor="text1"/>
-          <w:sz w:val="32"/>
-          <w:szCs w:val="32"/>
-        </w:rPr>
-      </w:pPr>
-    </w:p>
-    <w:p>
-      <w:pPr>
-        <w:pStyle w:val="Heading1"/>
-        <w:spacing w:before="23" w:line="429" w:lineRule="auto"/>
-        <w:ind w:left="-567" w:right="951"/>
-        <w:rPr>
-          <w:color w:val="000000" w:themeColor="text1"/>
-          <w:sz w:val="32"/>
-          <w:szCs w:val="32"/>
-        </w:rPr>
-      </w:pPr>
-    </w:p>
-    <w:p>
-      <w:pPr>
-        <w:pStyle w:val="Heading1"/>
-        <w:spacing w:before="23" w:line="429" w:lineRule="auto"/>
-        <w:ind w:left="-567" w:right="951"/>
-        <w:rPr>
-          <w:color w:val="000000" w:themeColor="text1"/>
-          <w:sz w:val="32"/>
-          <w:szCs w:val="32"/>
-        </w:rPr>
-      </w:pPr>
-    </w:p>
-    <w:p>
-      <w:pPr>
-        <w:pStyle w:val="Heading1"/>
-        <w:spacing w:before="23" w:line="429" w:lineRule="auto"/>
-        <w:ind w:left="-567" w:right="951"/>
-        <w:rPr>
-          <w:color w:val="000000" w:themeColor="text1"/>
-          <w:sz w:val="32"/>
-          <w:szCs w:val="32"/>
-        </w:rPr>
-      </w:pPr>
-    </w:p>
-    <w:p>
-      <w:pPr>
-        <w:pStyle w:val="Heading1"/>
-        <w:spacing w:before="23" w:line="429" w:lineRule="auto"/>
-        <w:ind w:left="-567" w:right="951"/>
-        <w:rPr>
-          <w:color w:val="000000" w:themeColor="text1"/>
-          <w:sz w:val="32"/>
-          <w:szCs w:val="32"/>
-        </w:rPr>
-      </w:pPr>
-    </w:p>
-    <w:p>
-      <w:pPr>
-        <w:pStyle w:val="Heading1"/>
-        <w:spacing w:before="23" w:line="429" w:lineRule="auto"/>
-        <w:ind w:left="-567" w:right="951"/>
-        <w:rPr>
-          <w:color w:val="000000" w:themeColor="text1"/>
-          <w:sz w:val="32"/>
-          <w:szCs w:val="32"/>
-        </w:rPr>
-      </w:pPr>
-    </w:p>
-    <w:p>
-      <w:pPr>
-        <w:pStyle w:val="Heading1"/>
-        <w:spacing w:before="23" w:line="429" w:lineRule="auto"/>
-        <w:ind w:left="-567" w:right="951"/>
-        <w:rPr>
-          <w:color w:val="000000" w:themeColor="text1"/>
-          <w:sz w:val="32"/>
-          <w:szCs w:val="32"/>
-        </w:rPr>
-      </w:pPr>
     </w:p>
     <w:p>
       <w:pPr>
@@ -12434,8 +12038,8 @@
       <w:pPr>
         <w:pStyle w:val="Heading1"/>
         <w:spacing w:before="195" w:line="240" w:lineRule="auto"/>
-        <w:ind w:left="-567"/>
-        <w:jc w:val="both"/>
+        <w:ind w:left="-1321"/>
+        <w:jc w:val="center"/>
         <w:rPr>
           <w:b w:val="0"/>
           <w:bCs w:val="0"/>
@@ -12452,10 +12056,10 @@
           <w:szCs w:val="36"/>
         </w:rPr>
         <w:drawing>
-          <wp:inline distT="0" distB="0" distL="0" distR="0" wp14:anchorId="1A49D5BD" wp14:editId="2BD43DCA">
-            <wp:extent cx="6724015" cy="3485515"/>
+          <wp:inline distT="0" distB="0" distL="0" distR="0" wp14:anchorId="6959E8D5" wp14:editId="57B94ABC">
+            <wp:extent cx="6846368" cy="3556635"/>
             <wp:effectExtent l="0" t="0" r="0" b="0"/>
-            <wp:docPr id="4" name="Picture 4"/>
+            <wp:docPr id="19" name="Picture 19"/>
             <wp:cNvGraphicFramePr>
               <a:graphicFrameLocks xmlns:a="http://schemas.openxmlformats.org/drawingml/2006/main" noChangeAspect="1"/>
             </wp:cNvGraphicFramePr>
@@ -12463,7 +12067,7 @@
               <a:graphicData uri="http://schemas.openxmlformats.org/drawingml/2006/picture">
                 <pic:pic xmlns:pic="http://schemas.openxmlformats.org/drawingml/2006/picture">
                   <pic:nvPicPr>
-                    <pic:cNvPr id="4" name="Picture 4"/>
+                    <pic:cNvPr id="19" name="Picture 19"/>
                     <pic:cNvPicPr/>
                   </pic:nvPicPr>
                   <pic:blipFill>
@@ -12481,7 +12085,7 @@
                   <pic:spPr>
                     <a:xfrm>
                       <a:off x="0" y="0"/>
-                      <a:ext cx="6724015" cy="3485515"/>
+                      <a:ext cx="6922712" cy="3596295"/>
                     </a:xfrm>
                     <a:prstGeom prst="rect">
                       <a:avLst/>
@@ -12580,6 +12184,13 @@
           <w:szCs w:val="24"/>
         </w:rPr>
         <w:t>Gantt Chart</w:t>
+      </w:r>
+      <w:r>
+        <w:rPr>
+          <w:sz w:val="24"/>
+          <w:szCs w:val="24"/>
+        </w:rPr>
+        <w:t xml:space="preserve"> </w:t>
       </w:r>
     </w:p>
     <w:p>

</xml_diff>

<commit_message>
updated docs and files
</commit_message>
<xml_diff>
--- a/docs/Report Group 10.docx
+++ b/docs/Report Group 10.docx
@@ -460,7 +460,7 @@
                     <pic:cNvPicPr/>
                   </pic:nvPicPr>
                   <pic:blipFill>
-                    <a:blip r:embed="rId7" cstate="print"/>
+                    <a:blip r:embed="rId8" cstate="print"/>
                     <a:stretch>
                       <a:fillRect/>
                     </a:stretch>
@@ -1370,7 +1370,7 @@
                     <pic:cNvPicPr/>
                   </pic:nvPicPr>
                   <pic:blipFill>
-                    <a:blip r:embed="rId8">
+                    <a:blip r:embed="rId9">
                       <a:extLst>
                         <a:ext uri="{28A0092B-C50C-407E-A947-70E740481C1C}">
                           <a14:useLocalDpi xmlns:a14="http://schemas.microsoft.com/office/drawing/2010/main" val="0"/>
@@ -1493,7 +1493,7 @@
                     <pic:cNvPicPr/>
                   </pic:nvPicPr>
                   <pic:blipFill>
-                    <a:blip r:embed="rId9">
+                    <a:blip r:embed="rId10">
                       <a:extLst>
                         <a:ext uri="{28A0092B-C50C-407E-A947-70E740481C1C}">
                           <a14:useLocalDpi xmlns:a14="http://schemas.microsoft.com/office/drawing/2010/main" val="0"/>
@@ -1676,7 +1676,7 @@
         <w:spacing w:before="1" w:line="304" w:lineRule="auto"/>
         <w:ind w:left="471" w:right="4494"/>
         <w:sectPr>
-          <w:headerReference w:type="default" r:id="rId10"/>
+          <w:headerReference w:type="default" r:id="rId11"/>
           <w:pgSz w:w="11910" w:h="16840"/>
           <w:pgMar w:top="1164" w:right="0" w:bottom="280" w:left="1320" w:header="2762" w:footer="0" w:gutter="0"/>
           <w:cols w:space="720"/>
@@ -2315,7 +2315,7 @@
                     <pic:cNvPicPr/>
                   </pic:nvPicPr>
                   <pic:blipFill>
-                    <a:blip r:embed="rId8">
+                    <a:blip r:embed="rId9">
                       <a:extLst>
                         <a:ext uri="{28A0092B-C50C-407E-A947-70E740481C1C}">
                           <a14:useLocalDpi xmlns:a14="http://schemas.microsoft.com/office/drawing/2010/main" val="0"/>
@@ -2434,7 +2434,7 @@
                     <pic:cNvPicPr/>
                   </pic:nvPicPr>
                   <pic:blipFill>
-                    <a:blip r:embed="rId9">
+                    <a:blip r:embed="rId10">
                       <a:extLst>
                         <a:ext uri="{28A0092B-C50C-407E-A947-70E740481C1C}">
                           <a14:useLocalDpi xmlns:a14="http://schemas.microsoft.com/office/drawing/2010/main" val="0"/>
@@ -2620,7 +2620,7 @@
         <w:spacing w:before="1" w:line="304" w:lineRule="auto"/>
         <w:ind w:left="471" w:right="4920"/>
         <w:sectPr>
-          <w:headerReference w:type="default" r:id="rId11"/>
+          <w:headerReference w:type="default" r:id="rId12"/>
           <w:pgSz w:w="11910" w:h="16840"/>
           <w:pgMar w:top="2980" w:right="0" w:bottom="280" w:left="1320" w:header="2696" w:footer="0" w:gutter="0"/>
           <w:cols w:space="720"/>
@@ -2943,7 +2943,7 @@
         <w:pStyle w:val="BodyText"/>
         <w:ind w:left="471"/>
         <w:sectPr>
-          <w:headerReference w:type="default" r:id="rId12"/>
+          <w:headerReference w:type="default" r:id="rId13"/>
           <w:pgSz w:w="11910" w:h="16840"/>
           <w:pgMar w:top="3040" w:right="0" w:bottom="280" w:left="1320" w:header="2762" w:footer="0" w:gutter="0"/>
           <w:cols w:space="720"/>
@@ -3180,7 +3180,7 @@
     <w:p>
       <w:pPr>
         <w:sectPr>
-          <w:headerReference w:type="default" r:id="rId13"/>
+          <w:headerReference w:type="default" r:id="rId14"/>
           <w:pgSz w:w="11910" w:h="16840"/>
           <w:pgMar w:top="1580" w:right="0" w:bottom="280" w:left="1320" w:header="0" w:footer="0" w:gutter="0"/>
           <w:cols w:space="720"/>
@@ -5167,8 +5167,8 @@
     <w:p>
       <w:pPr>
         <w:sectPr>
-          <w:headerReference w:type="default" r:id="rId14"/>
-          <w:footerReference w:type="default" r:id="rId15"/>
+          <w:headerReference w:type="default" r:id="rId15"/>
+          <w:footerReference w:type="default" r:id="rId16"/>
           <w:pgSz w:w="11910" w:h="16840"/>
           <w:pgMar w:top="3380" w:right="0" w:bottom="1280" w:left="1320" w:header="2901" w:footer="1099" w:gutter="0"/>
           <w:pgNumType w:start="1"/>
@@ -5472,46 +5472,46 @@
         <w:spacing w:before="741"/>
         <w:ind w:left="471"/>
         <w:sectPr>
-          <w:headerReference w:type="default" r:id="rId16"/>
-          <w:pgSz w:w="11910" w:h="16840"/>
-          <w:pgMar w:top="3380" w:right="0" w:bottom="1280" w:left="1320" w:header="2901" w:footer="1099" w:gutter="0"/>
-          <w:cols w:space="720"/>
-        </w:sectPr>
-      </w:pPr>
-      <w:r>
-        <w:t>5</w:t>
-      </w:r>
-      <w:r>
-        <w:t xml:space="preserve">.2   Data Flow diagram .  .  .  .  .  .  .  .  .  .  .  .  .  .  .  .  .  .  .  .  .  .  .  .  .  .  .  .  .  .  .  .  .        </w:t>
-      </w:r>
-      <w:r>
-        <w:t>21</w:t>
-      </w:r>
-    </w:p>
-    <w:p/>
-    <w:p/>
-    <w:p/>
-    <w:p/>
-    <w:p>
-      <w:r>
-        <w:t>10</w:t>
-      </w:r>
-      <w:r>
-        <w:t xml:space="preserve">.1     Gantt Chart .  .  .  .  .  .  .  .  .  .  .  .  .  .  .  .  .  .  .  .  .  .  .  .  .  .  .  .  .  .  .  .  .  .  .  .  .  .  .  .  .  .  .  .  .    </w:t>
-      </w:r>
-      <w:r>
-        <w:t>32</w:t>
-      </w:r>
-    </w:p>
-    <w:p>
-      <w:pPr>
-        <w:sectPr>
           <w:headerReference w:type="default" r:id="rId17"/>
           <w:pgSz w:w="11910" w:h="16840"/>
           <w:pgMar w:top="3380" w:right="0" w:bottom="1280" w:left="1320" w:header="2901" w:footer="1099" w:gutter="0"/>
           <w:cols w:space="720"/>
         </w:sectPr>
       </w:pPr>
+      <w:r>
+        <w:t>5</w:t>
+      </w:r>
+      <w:r>
+        <w:t xml:space="preserve">.2   Data Flow diagram .  .  .  .  .  .  .  .  .  .  .  .  .  .  .  .  .  .  .  .  .  .  .  .  .  .  .  .  .  .  .  .  .        </w:t>
+      </w:r>
+      <w:r>
+        <w:t>21</w:t>
+      </w:r>
+    </w:p>
+    <w:p/>
+    <w:p/>
+    <w:p/>
+    <w:p/>
+    <w:p>
+      <w:r>
+        <w:t>10</w:t>
+      </w:r>
+      <w:r>
+        <w:t xml:space="preserve">.1     Gantt Chart .  .  .  .  .  .  .  .  .  .  .  .  .  .  .  .  .  .  .  .  .  .  .  .  .  .  .  .  .  .  .  .  .  .  .  .  .  .  .  .  .  .  .  .  .    </w:t>
+      </w:r>
+      <w:r>
+        <w:t>32</w:t>
+      </w:r>
+    </w:p>
+    <w:p>
+      <w:pPr>
+        <w:sectPr>
+          <w:headerReference w:type="default" r:id="rId18"/>
+          <w:pgSz w:w="11910" w:h="16840"/>
+          <w:pgMar w:top="3380" w:right="0" w:bottom="1280" w:left="1320" w:header="2901" w:footer="1099" w:gutter="0"/>
+          <w:cols w:space="720"/>
+        </w:sectPr>
+      </w:pPr>
     </w:p>
     <w:p>
       <w:pPr>
@@ -5581,7 +5581,7 @@
     <w:p>
       <w:pPr>
         <w:sectPr>
-          <w:headerReference w:type="default" r:id="rId18"/>
+          <w:headerReference w:type="default" r:id="rId19"/>
           <w:pgSz w:w="11910" w:h="16840"/>
           <w:pgMar w:top="1320" w:right="0" w:bottom="1280" w:left="1320" w:header="0" w:footer="0" w:gutter="0"/>
           <w:cols w:space="720"/>
@@ -6017,8 +6017,8 @@
           <w:lang w:bidi="ar-SA"/>
         </w:rPr>
         <w:sectPr>
-          <w:headerReference w:type="default" r:id="rId19"/>
-          <w:footerReference w:type="default" r:id="rId20"/>
+          <w:headerReference w:type="default" r:id="rId20"/>
+          <w:footerReference w:type="default" r:id="rId21"/>
           <w:pgSz w:w="11910" w:h="16840"/>
           <w:pgMar w:top="1580" w:right="0" w:bottom="1280" w:left="1320" w:header="0" w:footer="624" w:gutter="0"/>
           <w:pgNumType w:start="2"/>
@@ -7077,7 +7077,7 @@
                     <pic:cNvPicPr/>
                   </pic:nvPicPr>
                   <pic:blipFill>
-                    <a:blip r:embed="rId21"/>
+                    <a:blip r:embed="rId22"/>
                     <a:stretch>
                       <a:fillRect/>
                     </a:stretch>
@@ -7192,7 +7192,7 @@
           <w:szCs w:val="24"/>
         </w:rPr>
         <w:sectPr>
-          <w:headerReference w:type="default" r:id="rId22"/>
+          <w:headerReference w:type="default" r:id="rId23"/>
           <w:pgSz w:w="11910" w:h="16840"/>
           <w:pgMar w:top="1952" w:right="0" w:bottom="1557" w:left="1320" w:header="1077" w:footer="680" w:gutter="0"/>
           <w:cols w:space="720"/>
@@ -7594,7 +7594,7 @@
           <w:szCs w:val="24"/>
         </w:rPr>
         <w:sectPr>
-          <w:headerReference w:type="default" r:id="rId23"/>
+          <w:headerReference w:type="default" r:id="rId24"/>
           <w:pgSz w:w="11910" w:h="16840"/>
           <w:pgMar w:top="1000" w:right="0" w:bottom="1280" w:left="1320" w:header="0" w:footer="567" w:gutter="0"/>
           <w:cols w:space="720"/>
@@ -7761,7 +7761,7 @@
           <w:sz w:val="24"/>
           <w:szCs w:val="24"/>
         </w:rPr>
-        <w:t xml:space="preserve"> user will be prompted to create an account with some basic personal information like name, photo, year, areas of interest and contact details. After creation of an account, the user could sign in with the username and password. The profile of every user will be set as public for better and faster connections. There will be an option of posting pictures or just a text </w:t>
+        <w:t xml:space="preserve"> user will be prompted to create an account with some basic personal information like name, photo, year, areas of interest and contact details. After creation of an account, the user could sign in with the username and password. The profile of every user will be set as public for better and faster connections. </w:t>
       </w:r>
       <w:r>
         <w:rPr>
@@ -7769,7 +7769,7 @@
           <w:sz w:val="24"/>
           <w:szCs w:val="24"/>
         </w:rPr>
-        <w:t xml:space="preserve">or even a question </w:t>
+        <w:t xml:space="preserve">Anyone can look up any other user’s profile and try to connect with them. </w:t>
       </w:r>
       <w:r>
         <w:rPr>
@@ -7777,7 +7777,47 @@
           <w:sz w:val="24"/>
           <w:szCs w:val="24"/>
         </w:rPr>
-        <w:t>to interact with others and setup a connection. As the account would be public, so the posts made by anyone could be visible in everyone’s feed and they can interact with it and posts could be liked and commented also. To sort the posts out, there will be tags regarding the content, if he/she wanted to use a tag they can easily do so. User will receive notifications when the feed is uploaded or if there are interactions with their posts.</w:t>
+        <w:t xml:space="preserve">There will be an option </w:t>
+      </w:r>
+      <w:r>
+        <w:rPr>
+          <w:rFonts w:cstheme="minorHAnsi"/>
+          <w:sz w:val="24"/>
+          <w:szCs w:val="24"/>
+        </w:rPr>
+        <w:t xml:space="preserve">to </w:t>
+      </w:r>
+      <w:r>
+        <w:rPr>
+          <w:rFonts w:cstheme="minorHAnsi"/>
+          <w:sz w:val="24"/>
+          <w:szCs w:val="24"/>
+        </w:rPr>
+        <w:t>setup a connection</w:t>
+      </w:r>
+      <w:r>
+        <w:rPr>
+          <w:rFonts w:cstheme="minorHAnsi"/>
+          <w:sz w:val="24"/>
+          <w:szCs w:val="24"/>
+        </w:rPr>
+        <w:t>; one can try to communicate with others via the social links they provided</w:t>
+      </w:r>
+      <w:r>
+        <w:rPr>
+          <w:rFonts w:cstheme="minorHAnsi"/>
+          <w:sz w:val="24"/>
+          <w:szCs w:val="24"/>
+        </w:rPr>
+        <w:t xml:space="preserve">. </w:t>
+      </w:r>
+      <w:r>
+        <w:rPr>
+          <w:rFonts w:cstheme="minorHAnsi"/>
+          <w:sz w:val="24"/>
+          <w:szCs w:val="24"/>
+        </w:rPr>
+        <w:t>One can check the skills and other details of a user and try to communicate of they need any sort of guidance, etc.</w:t>
       </w:r>
     </w:p>
     <w:p>
@@ -8047,6 +8087,125 @@
           <w:szCs w:val="34"/>
         </w:rPr>
       </w:pPr>
+      <w:r>
+        <w:rPr>
+          <w:b/>
+          <w:bCs/>
+          <w:noProof/>
+          <w:color w:val="000000" w:themeColor="text1"/>
+          <w:sz w:val="34"/>
+          <w:szCs w:val="34"/>
+        </w:rPr>
+        <mc:AlternateContent>
+          <mc:Choice Requires="wpi">
+            <w:drawing>
+              <wp:anchor distT="0" distB="0" distL="114300" distR="114300" simplePos="0" relativeHeight="251664384" behindDoc="0" locked="0" layoutInCell="1" allowOverlap="1" wp14:anchorId="728CFC15" wp14:editId="2ACBC438">
+                <wp:simplePos x="0" y="0"/>
+                <wp:positionH relativeFrom="column">
+                  <wp:posOffset>895316</wp:posOffset>
+                </wp:positionH>
+                <wp:positionV relativeFrom="paragraph">
+                  <wp:posOffset>2336349</wp:posOffset>
+                </wp:positionV>
+                <wp:extent cx="1213560" cy="446760"/>
+                <wp:effectExtent l="114300" t="114300" r="132715" b="112395"/>
+                <wp:wrapNone/>
+                <wp:docPr id="24" name="Ink 24"/>
+                <wp:cNvGraphicFramePr/>
+                <a:graphic xmlns:a="http://schemas.openxmlformats.org/drawingml/2006/main">
+                  <a:graphicData uri="http://schemas.microsoft.com/office/word/2010/wordprocessingInk">
+                    <w14:contentPart bwMode="auto" r:id="rId25">
+                      <w14:nvContentPartPr>
+                        <w14:cNvContentPartPr/>
+                      </w14:nvContentPartPr>
+                      <w14:xfrm>
+                        <a:off x="0" y="0"/>
+                        <a:ext cx="1213560" cy="446760"/>
+                      </w14:xfrm>
+                    </w14:contentPart>
+                  </a:graphicData>
+                </a:graphic>
+              </wp:anchor>
+            </w:drawing>
+          </mc:Choice>
+          <mc:Fallback>
+            <w:pict>
+              <v:shapetype w14:anchorId="4FE1761A" id="_x0000_t75" coordsize="21600,21600" o:spt="75" o:preferrelative="t" path="m@4@5l@4@11@9@11@9@5xe" filled="f" stroked="f">
+                <v:stroke joinstyle="miter"/>
+                <v:formulas>
+                  <v:f eqn="if lineDrawn pixelLineWidth 0"/>
+                  <v:f eqn="sum @0 1 0"/>
+                  <v:f eqn="sum 0 0 @1"/>
+                  <v:f eqn="prod @2 1 2"/>
+                  <v:f eqn="prod @3 21600 pixelWidth"/>
+                  <v:f eqn="prod @3 21600 pixelHeight"/>
+                  <v:f eqn="sum @0 0 1"/>
+                  <v:f eqn="prod @6 1 2"/>
+                  <v:f eqn="prod @7 21600 pixelWidth"/>
+                  <v:f eqn="sum @8 21600 0"/>
+                  <v:f eqn="prod @7 21600 pixelHeight"/>
+                  <v:f eqn="sum @10 21600 0"/>
+                </v:formulas>
+                <v:path o:extrusionok="f" gradientshapeok="t" o:connecttype="rect"/>
+                <o:lock v:ext="edit" aspectratio="t"/>
+              </v:shapetype>
+              <v:shape id="Ink 24" o:spid="_x0000_s1026" type="#_x0000_t75" style="position:absolute;margin-left:65.55pt;margin-top:179pt;width:105.45pt;height:45.1pt;z-index:251664384;visibility:visible;mso-wrap-style:square;mso-wrap-distance-left:9pt;mso-wrap-distance-top:0;mso-wrap-distance-right:9pt;mso-wrap-distance-bottom:0;mso-position-horizontal:absolute;mso-position-horizontal-relative:text;mso-position-vertical:absolute;mso-position-vertical-relative:text" o:gfxdata="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">
+                <v:imagedata r:id="rId26" o:title=""/>
+              </v:shape>
+            </w:pict>
+          </mc:Fallback>
+        </mc:AlternateContent>
+      </w:r>
+      <w:r>
+        <w:rPr>
+          <w:b/>
+          <w:bCs/>
+          <w:noProof/>
+          <w:color w:val="000000" w:themeColor="text1"/>
+          <w:sz w:val="34"/>
+          <w:szCs w:val="34"/>
+        </w:rPr>
+        <mc:AlternateContent>
+          <mc:Choice Requires="wpi">
+            <w:drawing>
+              <wp:anchor distT="0" distB="0" distL="114300" distR="114300" simplePos="0" relativeHeight="251663360" behindDoc="0" locked="0" layoutInCell="1" allowOverlap="1" wp14:anchorId="515112C7" wp14:editId="6C387C3E">
+                <wp:simplePos x="0" y="0"/>
+                <wp:positionH relativeFrom="column">
+                  <wp:posOffset>175260</wp:posOffset>
+                </wp:positionH>
+                <wp:positionV relativeFrom="paragraph">
+                  <wp:posOffset>1788160</wp:posOffset>
+                </wp:positionV>
+                <wp:extent cx="1096010" cy="2288540"/>
+                <wp:effectExtent l="114300" t="114300" r="110490" b="99060"/>
+                <wp:wrapNone/>
+                <wp:docPr id="23" name="Ink 23"/>
+                <wp:cNvGraphicFramePr/>
+                <a:graphic xmlns:a="http://schemas.openxmlformats.org/drawingml/2006/main">
+                  <a:graphicData uri="http://schemas.microsoft.com/office/word/2010/wordprocessingInk">
+                    <w14:contentPart bwMode="auto" r:id="rId27">
+                      <w14:nvContentPartPr>
+                        <w14:cNvContentPartPr/>
+                      </w14:nvContentPartPr>
+                      <w14:xfrm>
+                        <a:off x="0" y="0"/>
+                        <a:ext cx="1096010" cy="2288540"/>
+                      </w14:xfrm>
+                    </w14:contentPart>
+                  </a:graphicData>
+                </a:graphic>
+              </wp:anchor>
+            </w:drawing>
+          </mc:Choice>
+          <mc:Fallback>
+            <w:pict>
+              <v:shape w14:anchorId="206EF909" id="Ink 23" o:spid="_x0000_s1026" type="#_x0000_t75" style="position:absolute;margin-left:8.85pt;margin-top:135.85pt;width:96.2pt;height:190.1pt;z-index:251663360;visibility:visible;mso-wrap-style:square;mso-wrap-distance-left:9pt;mso-wrap-distance-top:0;mso-wrap-distance-right:9pt;mso-wrap-distance-bottom:0;mso-position-horizontal:absolute;mso-position-horizontal-relative:text;mso-position-vertical:absolute;mso-position-vertical-relative:text" o:gfxdata="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">
+                <v:imagedata r:id="rId28" o:title=""/>
+              </v:shape>
+            </w:pict>
+          </mc:Fallback>
+        </mc:AlternateContent>
+      </w:r>
       <w:r>
         <w:rPr>
           <w:b/>
@@ -8080,7 +8239,7 @@
                     <pic:cNvPicPr/>
                   </pic:nvPicPr>
                   <pic:blipFill>
-                    <a:blip r:embed="rId24">
+                    <a:blip r:embed="rId29">
                       <a:extLst>
                         <a:ext uri="{28A0092B-C50C-407E-A947-70E740481C1C}">
                           <a14:useLocalDpi xmlns:a14="http://schemas.microsoft.com/office/drawing/2010/main" val="0"/>
@@ -8358,6 +8517,774 @@
         <w:rPr>
           <w:b/>
           <w:bCs/>
+          <w:noProof/>
+          <w:color w:val="000000" w:themeColor="text1"/>
+          <w:sz w:val="34"/>
+          <w:szCs w:val="34"/>
+        </w:rPr>
+        <mc:AlternateContent>
+          <mc:Choice Requires="wps">
+            <w:drawing>
+              <wp:anchor distT="0" distB="0" distL="114300" distR="114300" simplePos="0" relativeHeight="251684864" behindDoc="0" locked="0" layoutInCell="1" allowOverlap="1" wp14:anchorId="2C8992E6" wp14:editId="125F91BE">
+                <wp:simplePos x="0" y="0"/>
+                <wp:positionH relativeFrom="column">
+                  <wp:posOffset>2055425</wp:posOffset>
+                </wp:positionH>
+                <wp:positionV relativeFrom="paragraph">
+                  <wp:posOffset>4235591</wp:posOffset>
+                </wp:positionV>
+                <wp:extent cx="846667" cy="230646"/>
+                <wp:effectExtent l="0" t="0" r="17145" b="10795"/>
+                <wp:wrapNone/>
+                <wp:docPr id="42" name="Text Box 42"/>
+                <wp:cNvGraphicFramePr/>
+                <a:graphic xmlns:a="http://schemas.openxmlformats.org/drawingml/2006/main">
+                  <a:graphicData uri="http://schemas.microsoft.com/office/word/2010/wordprocessingShape">
+                    <wps:wsp>
+                      <wps:cNvSpPr txBox="1"/>
+                      <wps:spPr>
+                        <a:xfrm>
+                          <a:off x="0" y="0"/>
+                          <a:ext cx="846667" cy="230646"/>
+                        </a:xfrm>
+                        <a:prstGeom prst="rect">
+                          <a:avLst/>
+                        </a:prstGeom>
+                        <a:solidFill>
+                          <a:schemeClr val="lt1"/>
+                        </a:solidFill>
+                        <a:ln w="6350">
+                          <a:solidFill>
+                            <a:prstClr val="black"/>
+                          </a:solidFill>
+                        </a:ln>
+                      </wps:spPr>
+                      <wps:txbx>
+                        <w:txbxContent>
+                          <w:p>
+                            <w:pPr>
+                              <w:rPr>
+                                <w:color w:val="7F7F7F" w:themeColor="text1" w:themeTint="80"/>
+                                <w:sz w:val="16"/>
+                                <w:szCs w:val="16"/>
+                              </w:rPr>
+                            </w:pPr>
+                            <w:r>
+                              <w:rPr>
+                                <w:color w:val="7F7F7F" w:themeColor="text1" w:themeTint="80"/>
+                                <w:sz w:val="16"/>
+                                <w:szCs w:val="16"/>
+                              </w:rPr>
+                              <w:t>Education</w:t>
+                            </w:r>
+                          </w:p>
+                        </w:txbxContent>
+                      </wps:txbx>
+                      <wps:bodyPr rot="0" spcFirstLastPara="0" vertOverflow="overflow" horzOverflow="overflow" vert="horz" wrap="square" lIns="91440" tIns="45720" rIns="91440" bIns="45720" numCol="1" spcCol="0" rtlCol="0" fromWordArt="0" anchor="t" anchorCtr="0" forceAA="0" compatLnSpc="1">
+                        <a:prstTxWarp prst="textNoShape">
+                          <a:avLst/>
+                        </a:prstTxWarp>
+                        <a:noAutofit/>
+                      </wps:bodyPr>
+                    </wps:wsp>
+                  </a:graphicData>
+                </a:graphic>
+                <wp14:sizeRelH relativeFrom="margin">
+                  <wp14:pctWidth>0</wp14:pctWidth>
+                </wp14:sizeRelH>
+                <wp14:sizeRelV relativeFrom="margin">
+                  <wp14:pctHeight>0</wp14:pctHeight>
+                </wp14:sizeRelV>
+              </wp:anchor>
+            </w:drawing>
+          </mc:Choice>
+          <mc:Fallback>
+            <w:pict>
+              <v:shapetype w14:anchorId="2C8992E6" id="_x0000_t202" coordsize="21600,21600" o:spt="202" path="m,l,21600r21600,l21600,xe">
+                <v:stroke joinstyle="miter"/>
+                <v:path gradientshapeok="t" o:connecttype="rect"/>
+              </v:shapetype>
+              <v:shape id="Text Box 42" o:spid="_x0000_s1026" type="#_x0000_t202" style="position:absolute;left:0;text-align:left;margin-left:161.85pt;margin-top:333.5pt;width:66.65pt;height:18.15pt;z-index:251684864;visibility:visible;mso-wrap-style:square;mso-width-percent:0;mso-height-percent:0;mso-wrap-distance-left:9pt;mso-wrap-distance-top:0;mso-wrap-distance-right:9pt;mso-wrap-distance-bottom:0;mso-position-horizontal:absolute;mso-position-horizontal-relative:text;mso-position-vertical:absolute;mso-position-vertical-relative:text;mso-width-percent:0;mso-height-percent:0;mso-width-relative:margin;mso-height-relative:margin;v-text-anchor:top" o:gfxdata="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" fillcolor="white [3201]" strokeweight=".5pt">
+                <v:textbox>
+                  <w:txbxContent>
+                    <w:p>
+                      <w:pPr>
+                        <w:rPr>
+                          <w:color w:val="7F7F7F" w:themeColor="text1" w:themeTint="80"/>
+                          <w:sz w:val="16"/>
+                          <w:szCs w:val="16"/>
+                        </w:rPr>
+                      </w:pPr>
+                      <w:r>
+                        <w:rPr>
+                          <w:color w:val="7F7F7F" w:themeColor="text1" w:themeTint="80"/>
+                          <w:sz w:val="16"/>
+                          <w:szCs w:val="16"/>
+                        </w:rPr>
+                        <w:t>Education</w:t>
+                      </w:r>
+                    </w:p>
+                  </w:txbxContent>
+                </v:textbox>
+              </v:shape>
+            </w:pict>
+          </mc:Fallback>
+        </mc:AlternateContent>
+      </w:r>
+      <w:r>
+        <w:rPr>
+          <w:b/>
+          <w:bCs/>
+          <w:noProof/>
+          <w:color w:val="000000" w:themeColor="text1"/>
+          <w:sz w:val="34"/>
+          <w:szCs w:val="34"/>
+        </w:rPr>
+        <mc:AlternateContent>
+          <mc:Choice Requires="wpi">
+            <w:drawing>
+              <wp:anchor distT="0" distB="0" distL="114300" distR="114300" simplePos="0" relativeHeight="251683840" behindDoc="0" locked="0" layoutInCell="1" allowOverlap="1" wp14:anchorId="6CFD62A5" wp14:editId="390C76BB">
+                <wp:simplePos x="0" y="0"/>
+                <wp:positionH relativeFrom="column">
+                  <wp:posOffset>2490116</wp:posOffset>
+                </wp:positionH>
+                <wp:positionV relativeFrom="paragraph">
+                  <wp:posOffset>4177741</wp:posOffset>
+                </wp:positionV>
+                <wp:extent cx="253800" cy="143280"/>
+                <wp:effectExtent l="50800" t="50800" r="0" b="60325"/>
+                <wp:wrapNone/>
+                <wp:docPr id="50" name="Ink 50"/>
+                <wp:cNvGraphicFramePr/>
+                <a:graphic xmlns:a="http://schemas.openxmlformats.org/drawingml/2006/main">
+                  <a:graphicData uri="http://schemas.microsoft.com/office/word/2010/wordprocessingInk">
+                    <w14:contentPart bwMode="auto" r:id="rId30">
+                      <w14:nvContentPartPr>
+                        <w14:cNvContentPartPr/>
+                      </w14:nvContentPartPr>
+                      <w14:xfrm>
+                        <a:off x="0" y="0"/>
+                        <a:ext cx="253800" cy="143280"/>
+                      </w14:xfrm>
+                    </w14:contentPart>
+                  </a:graphicData>
+                </a:graphic>
+              </wp:anchor>
+            </w:drawing>
+          </mc:Choice>
+          <mc:Fallback>
+            <w:pict>
+              <v:shape w14:anchorId="614923FD" id="Ink 50" o:spid="_x0000_s1026" type="#_x0000_t75" style="position:absolute;margin-left:194.65pt;margin-top:327.55pt;width:22.85pt;height:14.15pt;z-index:251683840;visibility:visible;mso-wrap-style:square;mso-wrap-distance-left:9pt;mso-wrap-distance-top:0;mso-wrap-distance-right:9pt;mso-wrap-distance-bottom:0;mso-position-horizontal:absolute;mso-position-horizontal-relative:text;mso-position-vertical:absolute;mso-position-vertical-relative:text" o:gfxdata="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">
+                <v:imagedata r:id="rId31" o:title=""/>
+              </v:shape>
+            </w:pict>
+          </mc:Fallback>
+        </mc:AlternateContent>
+      </w:r>
+      <w:r>
+        <w:rPr>
+          <w:b/>
+          <w:bCs/>
+          <w:noProof/>
+          <w:color w:val="000000" w:themeColor="text1"/>
+          <w:sz w:val="34"/>
+          <w:szCs w:val="34"/>
+        </w:rPr>
+        <mc:AlternateContent>
+          <mc:Choice Requires="wpi">
+            <w:drawing>
+              <wp:anchor distT="0" distB="0" distL="114300" distR="114300" simplePos="0" relativeHeight="251682816" behindDoc="0" locked="0" layoutInCell="1" allowOverlap="1" wp14:anchorId="63959D64" wp14:editId="60027866">
+                <wp:simplePos x="0" y="0"/>
+                <wp:positionH relativeFrom="column">
+                  <wp:posOffset>2422076</wp:posOffset>
+                </wp:positionH>
+                <wp:positionV relativeFrom="paragraph">
+                  <wp:posOffset>4269541</wp:posOffset>
+                </wp:positionV>
+                <wp:extent cx="178920" cy="65160"/>
+                <wp:effectExtent l="50800" t="50800" r="50165" b="49530"/>
+                <wp:wrapNone/>
+                <wp:docPr id="49" name="Ink 49"/>
+                <wp:cNvGraphicFramePr/>
+                <a:graphic xmlns:a="http://schemas.openxmlformats.org/drawingml/2006/main">
+                  <a:graphicData uri="http://schemas.microsoft.com/office/word/2010/wordprocessingInk">
+                    <w14:contentPart bwMode="auto" r:id="rId32">
+                      <w14:nvContentPartPr>
+                        <w14:cNvContentPartPr/>
+                      </w14:nvContentPartPr>
+                      <w14:xfrm>
+                        <a:off x="0" y="0"/>
+                        <a:ext cx="178920" cy="65160"/>
+                      </w14:xfrm>
+                    </w14:contentPart>
+                  </a:graphicData>
+                </a:graphic>
+              </wp:anchor>
+            </w:drawing>
+          </mc:Choice>
+          <mc:Fallback>
+            <w:pict>
+              <v:shape w14:anchorId="4A1BC3C1" id="Ink 49" o:spid="_x0000_s1026" type="#_x0000_t75" style="position:absolute;margin-left:189.3pt;margin-top:334.8pt;width:16.95pt;height:8pt;z-index:251682816;visibility:visible;mso-wrap-style:square;mso-wrap-distance-left:9pt;mso-wrap-distance-top:0;mso-wrap-distance-right:9pt;mso-wrap-distance-bottom:0;mso-position-horizontal:absolute;mso-position-horizontal-relative:text;mso-position-vertical:absolute;mso-position-vertical-relative:text" o:gfxdata="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">
+                <v:imagedata r:id="rId33" o:title=""/>
+              </v:shape>
+            </w:pict>
+          </mc:Fallback>
+        </mc:AlternateContent>
+      </w:r>
+      <w:r>
+        <w:rPr>
+          <w:b/>
+          <w:bCs/>
+          <w:noProof/>
+          <w:color w:val="000000" w:themeColor="text1"/>
+          <w:sz w:val="34"/>
+          <w:szCs w:val="34"/>
+        </w:rPr>
+        <mc:AlternateContent>
+          <mc:Choice Requires="wpi">
+            <w:drawing>
+              <wp:anchor distT="0" distB="0" distL="114300" distR="114300" simplePos="0" relativeHeight="251681792" behindDoc="0" locked="0" layoutInCell="1" allowOverlap="1" wp14:anchorId="053057D8" wp14:editId="7D72C7DD">
+                <wp:simplePos x="0" y="0"/>
+                <wp:positionH relativeFrom="column">
+                  <wp:posOffset>2202476</wp:posOffset>
+                </wp:positionH>
+                <wp:positionV relativeFrom="paragraph">
+                  <wp:posOffset>4206541</wp:posOffset>
+                </wp:positionV>
+                <wp:extent cx="421920" cy="38520"/>
+                <wp:effectExtent l="50800" t="50800" r="60960" b="50800"/>
+                <wp:wrapNone/>
+                <wp:docPr id="46" name="Ink 46"/>
+                <wp:cNvGraphicFramePr/>
+                <a:graphic xmlns:a="http://schemas.openxmlformats.org/drawingml/2006/main">
+                  <a:graphicData uri="http://schemas.microsoft.com/office/word/2010/wordprocessingInk">
+                    <w14:contentPart bwMode="auto" r:id="rId34">
+                      <w14:nvContentPartPr>
+                        <w14:cNvContentPartPr/>
+                      </w14:nvContentPartPr>
+                      <w14:xfrm>
+                        <a:off x="0" y="0"/>
+                        <a:ext cx="421920" cy="38520"/>
+                      </w14:xfrm>
+                    </w14:contentPart>
+                  </a:graphicData>
+                </a:graphic>
+              </wp:anchor>
+            </w:drawing>
+          </mc:Choice>
+          <mc:Fallback>
+            <w:pict>
+              <v:shape w14:anchorId="63E0F4B3" id="Ink 46" o:spid="_x0000_s1026" type="#_x0000_t75" style="position:absolute;margin-left:172pt;margin-top:329.8pt;width:36.05pt;height:5.9pt;z-index:251681792;visibility:visible;mso-wrap-style:square;mso-wrap-distance-left:9pt;mso-wrap-distance-top:0;mso-wrap-distance-right:9pt;mso-wrap-distance-bottom:0;mso-position-horizontal:absolute;mso-position-horizontal-relative:text;mso-position-vertical:absolute;mso-position-vertical-relative:text" o:gfxdata="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">
+                <v:imagedata r:id="rId35" o:title=""/>
+              </v:shape>
+            </w:pict>
+          </mc:Fallback>
+        </mc:AlternateContent>
+      </w:r>
+      <w:r>
+        <w:rPr>
+          <w:b/>
+          <w:bCs/>
+          <w:noProof/>
+          <w:color w:val="000000" w:themeColor="text1"/>
+          <w:sz w:val="34"/>
+          <w:szCs w:val="34"/>
+        </w:rPr>
+        <mc:AlternateContent>
+          <mc:Choice Requires="wpi">
+            <w:drawing>
+              <wp:anchor distT="0" distB="0" distL="114300" distR="114300" simplePos="0" relativeHeight="251680768" behindDoc="0" locked="0" layoutInCell="1" allowOverlap="1" wp14:anchorId="75908E8F" wp14:editId="4702A3A7">
+                <wp:simplePos x="0" y="0"/>
+                <wp:positionH relativeFrom="column">
+                  <wp:posOffset>2295356</wp:posOffset>
+                </wp:positionH>
+                <wp:positionV relativeFrom="paragraph">
+                  <wp:posOffset>4216621</wp:posOffset>
+                </wp:positionV>
+                <wp:extent cx="488520" cy="254160"/>
+                <wp:effectExtent l="50800" t="50800" r="45085" b="50800"/>
+                <wp:wrapNone/>
+                <wp:docPr id="45" name="Ink 45"/>
+                <wp:cNvGraphicFramePr/>
+                <a:graphic xmlns:a="http://schemas.openxmlformats.org/drawingml/2006/main">
+                  <a:graphicData uri="http://schemas.microsoft.com/office/word/2010/wordprocessingInk">
+                    <w14:contentPart bwMode="auto" r:id="rId36">
+                      <w14:nvContentPartPr>
+                        <w14:cNvContentPartPr/>
+                      </w14:nvContentPartPr>
+                      <w14:xfrm>
+                        <a:off x="0" y="0"/>
+                        <a:ext cx="488520" cy="254160"/>
+                      </w14:xfrm>
+                    </w14:contentPart>
+                  </a:graphicData>
+                </a:graphic>
+              </wp:anchor>
+            </w:drawing>
+          </mc:Choice>
+          <mc:Fallback>
+            <w:pict>
+              <v:shape w14:anchorId="726EACCC" id="Ink 45" o:spid="_x0000_s1026" type="#_x0000_t75" style="position:absolute;margin-left:179.35pt;margin-top:330.6pt;width:41.25pt;height:22.8pt;z-index:251680768;visibility:visible;mso-wrap-style:square;mso-wrap-distance-left:9pt;mso-wrap-distance-top:0;mso-wrap-distance-right:9pt;mso-wrap-distance-bottom:0;mso-position-horizontal:absolute;mso-position-horizontal-relative:text;mso-position-vertical:absolute;mso-position-vertical-relative:text" o:gfxdata="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">
+                <v:imagedata r:id="rId37" o:title=""/>
+              </v:shape>
+            </w:pict>
+          </mc:Fallback>
+        </mc:AlternateContent>
+      </w:r>
+      <w:r>
+        <w:rPr>
+          <w:b/>
+          <w:bCs/>
+          <w:noProof/>
+          <w:color w:val="000000" w:themeColor="text1"/>
+          <w:sz w:val="34"/>
+          <w:szCs w:val="34"/>
+        </w:rPr>
+        <mc:AlternateContent>
+          <mc:Choice Requires="wpi">
+            <w:drawing>
+              <wp:anchor distT="0" distB="0" distL="114300" distR="114300" simplePos="0" relativeHeight="251679744" behindDoc="0" locked="0" layoutInCell="1" allowOverlap="1" wp14:anchorId="248A5246" wp14:editId="366AAD94">
+                <wp:simplePos x="0" y="0"/>
+                <wp:positionH relativeFrom="column">
+                  <wp:posOffset>2188796</wp:posOffset>
+                </wp:positionH>
+                <wp:positionV relativeFrom="paragraph">
+                  <wp:posOffset>4196821</wp:posOffset>
+                </wp:positionV>
+                <wp:extent cx="652680" cy="328680"/>
+                <wp:effectExtent l="50800" t="50800" r="46355" b="52705"/>
+                <wp:wrapNone/>
+                <wp:docPr id="44" name="Ink 44"/>
+                <wp:cNvGraphicFramePr/>
+                <a:graphic xmlns:a="http://schemas.openxmlformats.org/drawingml/2006/main">
+                  <a:graphicData uri="http://schemas.microsoft.com/office/word/2010/wordprocessingInk">
+                    <w14:contentPart bwMode="auto" r:id="rId38">
+                      <w14:nvContentPartPr>
+                        <w14:cNvContentPartPr/>
+                      </w14:nvContentPartPr>
+                      <w14:xfrm>
+                        <a:off x="0" y="0"/>
+                        <a:ext cx="652680" cy="328680"/>
+                      </w14:xfrm>
+                    </w14:contentPart>
+                  </a:graphicData>
+                </a:graphic>
+              </wp:anchor>
+            </w:drawing>
+          </mc:Choice>
+          <mc:Fallback>
+            <w:pict>
+              <v:shape w14:anchorId="41C9F78F" id="Ink 44" o:spid="_x0000_s1026" type="#_x0000_t75" style="position:absolute;margin-left:170.95pt;margin-top:329.05pt;width:54.25pt;height:28.75pt;z-index:251679744;visibility:visible;mso-wrap-style:square;mso-wrap-distance-left:9pt;mso-wrap-distance-top:0;mso-wrap-distance-right:9pt;mso-wrap-distance-bottom:0;mso-position-horizontal:absolute;mso-position-horizontal-relative:text;mso-position-vertical:absolute;mso-position-vertical-relative:text" o:gfxdata="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">
+                <v:imagedata r:id="rId39" o:title=""/>
+              </v:shape>
+            </w:pict>
+          </mc:Fallback>
+        </mc:AlternateContent>
+      </w:r>
+      <w:r>
+        <w:rPr>
+          <w:b/>
+          <w:bCs/>
+          <w:noProof/>
+          <w:color w:val="000000" w:themeColor="text1"/>
+          <w:sz w:val="34"/>
+          <w:szCs w:val="34"/>
+        </w:rPr>
+        <mc:AlternateContent>
+          <mc:Choice Requires="wpi">
+            <w:drawing>
+              <wp:anchor distT="0" distB="0" distL="114300" distR="114300" simplePos="0" relativeHeight="251678720" behindDoc="0" locked="0" layoutInCell="1" allowOverlap="1" wp14:anchorId="6BC2EF5C" wp14:editId="7313FE31">
+                <wp:simplePos x="0" y="0"/>
+                <wp:positionH relativeFrom="column">
+                  <wp:posOffset>1702796</wp:posOffset>
+                </wp:positionH>
+                <wp:positionV relativeFrom="paragraph">
+                  <wp:posOffset>4210861</wp:posOffset>
+                </wp:positionV>
+                <wp:extent cx="447840" cy="1016280"/>
+                <wp:effectExtent l="50800" t="50800" r="47625" b="50800"/>
+                <wp:wrapNone/>
+                <wp:docPr id="43" name="Ink 43"/>
+                <wp:cNvGraphicFramePr/>
+                <a:graphic xmlns:a="http://schemas.openxmlformats.org/drawingml/2006/main">
+                  <a:graphicData uri="http://schemas.microsoft.com/office/word/2010/wordprocessingInk">
+                    <w14:contentPart bwMode="auto" r:id="rId40">
+                      <w14:nvContentPartPr>
+                        <w14:cNvContentPartPr/>
+                      </w14:nvContentPartPr>
+                      <w14:xfrm>
+                        <a:off x="0" y="0"/>
+                        <a:ext cx="447840" cy="1016280"/>
+                      </w14:xfrm>
+                    </w14:contentPart>
+                  </a:graphicData>
+                </a:graphic>
+              </wp:anchor>
+            </w:drawing>
+          </mc:Choice>
+          <mc:Fallback>
+            <w:pict>
+              <v:shape w14:anchorId="517A105F" id="Ink 43" o:spid="_x0000_s1026" type="#_x0000_t75" style="position:absolute;margin-left:132.7pt;margin-top:330.15pt;width:38.05pt;height:82.85pt;z-index:251678720;visibility:visible;mso-wrap-style:square;mso-wrap-distance-left:9pt;mso-wrap-distance-top:0;mso-wrap-distance-right:9pt;mso-wrap-distance-bottom:0;mso-position-horizontal:absolute;mso-position-horizontal-relative:text;mso-position-vertical:absolute;mso-position-vertical-relative:text" o:gfxdata="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">
+                <v:imagedata r:id="rId41" o:title=""/>
+              </v:shape>
+            </w:pict>
+          </mc:Fallback>
+        </mc:AlternateContent>
+      </w:r>
+      <w:r>
+        <w:rPr>
+          <w:b/>
+          <w:bCs/>
+          <w:noProof/>
+          <w:color w:val="000000" w:themeColor="text1"/>
+          <w:sz w:val="34"/>
+          <w:szCs w:val="34"/>
+        </w:rPr>
+        <mc:AlternateContent>
+          <mc:Choice Requires="wpi">
+            <w:drawing>
+              <wp:anchor distT="0" distB="0" distL="114300" distR="114300" simplePos="0" relativeHeight="251676672" behindDoc="0" locked="0" layoutInCell="1" allowOverlap="1" wp14:anchorId="7CDF9A3A" wp14:editId="71C733B0">
+                <wp:simplePos x="0" y="0"/>
+                <wp:positionH relativeFrom="column">
+                  <wp:posOffset>2278796</wp:posOffset>
+                </wp:positionH>
+                <wp:positionV relativeFrom="paragraph">
+                  <wp:posOffset>4323452</wp:posOffset>
+                </wp:positionV>
+                <wp:extent cx="433440" cy="96480"/>
+                <wp:effectExtent l="50800" t="50800" r="0" b="56515"/>
+                <wp:wrapNone/>
+                <wp:docPr id="40" name="Ink 40"/>
+                <wp:cNvGraphicFramePr/>
+                <a:graphic xmlns:a="http://schemas.openxmlformats.org/drawingml/2006/main">
+                  <a:graphicData uri="http://schemas.microsoft.com/office/word/2010/wordprocessingInk">
+                    <w14:contentPart bwMode="auto" r:id="rId42">
+                      <w14:nvContentPartPr>
+                        <w14:cNvContentPartPr/>
+                      </w14:nvContentPartPr>
+                      <w14:xfrm>
+                        <a:off x="0" y="0"/>
+                        <a:ext cx="433440" cy="96480"/>
+                      </w14:xfrm>
+                    </w14:contentPart>
+                  </a:graphicData>
+                </a:graphic>
+              </wp:anchor>
+            </w:drawing>
+          </mc:Choice>
+          <mc:Fallback>
+            <w:pict>
+              <v:shape w14:anchorId="4A4B8BBC" id="Ink 40" o:spid="_x0000_s1026" type="#_x0000_t75" style="position:absolute;margin-left:178.05pt;margin-top:339.05pt;width:37pt;height:10.45pt;z-index:251676672;visibility:visible;mso-wrap-style:square;mso-wrap-distance-left:9pt;mso-wrap-distance-top:0;mso-wrap-distance-right:9pt;mso-wrap-distance-bottom:0;mso-position-horizontal:absolute;mso-position-horizontal-relative:text;mso-position-vertical:absolute;mso-position-vertical-relative:text" o:gfxdata="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">
+                <v:imagedata r:id="rId43" o:title=""/>
+              </v:shape>
+            </w:pict>
+          </mc:Fallback>
+        </mc:AlternateContent>
+      </w:r>
+      <w:r>
+        <w:rPr>
+          <w:b/>
+          <w:bCs/>
+          <w:noProof/>
+          <w:color w:val="000000" w:themeColor="text1"/>
+          <w:sz w:val="34"/>
+          <w:szCs w:val="34"/>
+        </w:rPr>
+        <mc:AlternateContent>
+          <mc:Choice Requires="wpi">
+            <w:drawing>
+              <wp:anchor distT="0" distB="0" distL="114300" distR="114300" simplePos="0" relativeHeight="251675648" behindDoc="0" locked="0" layoutInCell="1" allowOverlap="1" wp14:anchorId="56BDB63E" wp14:editId="24269255">
+                <wp:simplePos x="0" y="0"/>
+                <wp:positionH relativeFrom="column">
+                  <wp:posOffset>539636</wp:posOffset>
+                </wp:positionH>
+                <wp:positionV relativeFrom="paragraph">
+                  <wp:posOffset>2016212</wp:posOffset>
+                </wp:positionV>
+                <wp:extent cx="1355040" cy="1078560"/>
+                <wp:effectExtent l="114300" t="114300" r="67945" b="115570"/>
+                <wp:wrapNone/>
+                <wp:docPr id="39" name="Ink 39"/>
+                <wp:cNvGraphicFramePr/>
+                <a:graphic xmlns:a="http://schemas.openxmlformats.org/drawingml/2006/main">
+                  <a:graphicData uri="http://schemas.microsoft.com/office/word/2010/wordprocessingInk">
+                    <w14:contentPart bwMode="auto" r:id="rId44">
+                      <w14:nvContentPartPr>
+                        <w14:cNvContentPartPr/>
+                      </w14:nvContentPartPr>
+                      <w14:xfrm>
+                        <a:off x="0" y="0"/>
+                        <a:ext cx="1355040" cy="1078560"/>
+                      </w14:xfrm>
+                    </w14:contentPart>
+                  </a:graphicData>
+                </a:graphic>
+              </wp:anchor>
+            </w:drawing>
+          </mc:Choice>
+          <mc:Fallback>
+            <w:pict>
+              <v:shape w14:anchorId="73895167" id="Ink 39" o:spid="_x0000_s1026" type="#_x0000_t75" style="position:absolute;margin-left:37.55pt;margin-top:153.8pt;width:116.65pt;height:94.85pt;z-index:251675648;visibility:visible;mso-wrap-style:square;mso-wrap-distance-left:9pt;mso-wrap-distance-top:0;mso-wrap-distance-right:9pt;mso-wrap-distance-bottom:0;mso-position-horizontal:absolute;mso-position-horizontal-relative:text;mso-position-vertical:absolute;mso-position-vertical-relative:text" o:gfxdata="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">
+                <v:imagedata r:id="rId45" o:title=""/>
+              </v:shape>
+            </w:pict>
+          </mc:Fallback>
+        </mc:AlternateContent>
+      </w:r>
+      <w:r>
+        <w:rPr>
+          <w:b/>
+          <w:bCs/>
+          <w:noProof/>
+          <w:color w:val="000000" w:themeColor="text1"/>
+          <w:sz w:val="34"/>
+          <w:szCs w:val="34"/>
+        </w:rPr>
+        <mc:AlternateContent>
+          <mc:Choice Requires="wpi">
+            <w:drawing>
+              <wp:anchor distT="0" distB="0" distL="114300" distR="114300" simplePos="0" relativeHeight="251674624" behindDoc="0" locked="0" layoutInCell="1" allowOverlap="1" wp14:anchorId="1A5C73B4" wp14:editId="75124F6E">
+                <wp:simplePos x="0" y="0"/>
+                <wp:positionH relativeFrom="column">
+                  <wp:posOffset>443156</wp:posOffset>
+                </wp:positionH>
+                <wp:positionV relativeFrom="paragraph">
+                  <wp:posOffset>2673932</wp:posOffset>
+                </wp:positionV>
+                <wp:extent cx="759240" cy="350640"/>
+                <wp:effectExtent l="114300" t="114300" r="117475" b="119380"/>
+                <wp:wrapNone/>
+                <wp:docPr id="38" name="Ink 38"/>
+                <wp:cNvGraphicFramePr/>
+                <a:graphic xmlns:a="http://schemas.openxmlformats.org/drawingml/2006/main">
+                  <a:graphicData uri="http://schemas.microsoft.com/office/word/2010/wordprocessingInk">
+                    <w14:contentPart bwMode="auto" r:id="rId46">
+                      <w14:nvContentPartPr>
+                        <w14:cNvContentPartPr/>
+                      </w14:nvContentPartPr>
+                      <w14:xfrm>
+                        <a:off x="0" y="0"/>
+                        <a:ext cx="759240" cy="350640"/>
+                      </w14:xfrm>
+                    </w14:contentPart>
+                  </a:graphicData>
+                </a:graphic>
+              </wp:anchor>
+            </w:drawing>
+          </mc:Choice>
+          <mc:Fallback>
+            <w:pict>
+              <v:shape w14:anchorId="3F2F44C1" id="Ink 38" o:spid="_x0000_s1026" type="#_x0000_t75" style="position:absolute;margin-left:29.95pt;margin-top:205.6pt;width:69.75pt;height:37.5pt;z-index:251674624;visibility:visible;mso-wrap-style:square;mso-wrap-distance-left:9pt;mso-wrap-distance-top:0;mso-wrap-distance-right:9pt;mso-wrap-distance-bottom:0;mso-position-horizontal:absolute;mso-position-horizontal-relative:text;mso-position-vertical:absolute;mso-position-vertical-relative:text" o:gfxdata="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">
+                <v:imagedata r:id="rId47" o:title=""/>
+              </v:shape>
+            </w:pict>
+          </mc:Fallback>
+        </mc:AlternateContent>
+      </w:r>
+      <w:r>
+        <w:rPr>
+          <w:b/>
+          <w:bCs/>
+          <w:noProof/>
+          <w:color w:val="000000" w:themeColor="text1"/>
+          <w:sz w:val="34"/>
+          <w:szCs w:val="34"/>
+        </w:rPr>
+        <mc:AlternateContent>
+          <mc:Choice Requires="wpi">
+            <w:drawing>
+              <wp:anchor distT="0" distB="0" distL="114300" distR="114300" simplePos="0" relativeHeight="251673600" behindDoc="0" locked="0" layoutInCell="1" allowOverlap="1" wp14:anchorId="0504F56A" wp14:editId="40453561">
+                <wp:simplePos x="0" y="0"/>
+                <wp:positionH relativeFrom="column">
+                  <wp:posOffset>482036</wp:posOffset>
+                </wp:positionH>
+                <wp:positionV relativeFrom="paragraph">
+                  <wp:posOffset>2311772</wp:posOffset>
+                </wp:positionV>
+                <wp:extent cx="515520" cy="1214280"/>
+                <wp:effectExtent l="114300" t="114300" r="0" b="106680"/>
+                <wp:wrapNone/>
+                <wp:docPr id="37" name="Ink 37"/>
+                <wp:cNvGraphicFramePr/>
+                <a:graphic xmlns:a="http://schemas.openxmlformats.org/drawingml/2006/main">
+                  <a:graphicData uri="http://schemas.microsoft.com/office/word/2010/wordprocessingInk">
+                    <w14:contentPart bwMode="auto" r:id="rId48">
+                      <w14:nvContentPartPr>
+                        <w14:cNvContentPartPr/>
+                      </w14:nvContentPartPr>
+                      <w14:xfrm>
+                        <a:off x="0" y="0"/>
+                        <a:ext cx="515520" cy="1214280"/>
+                      </w14:xfrm>
+                    </w14:contentPart>
+                  </a:graphicData>
+                </a:graphic>
+              </wp:anchor>
+            </w:drawing>
+          </mc:Choice>
+          <mc:Fallback>
+            <w:pict>
+              <v:shape w14:anchorId="1BCCAB46" id="Ink 37" o:spid="_x0000_s1026" type="#_x0000_t75" style="position:absolute;margin-left:33pt;margin-top:177.1pt;width:50.55pt;height:105.5pt;z-index:251673600;visibility:visible;mso-wrap-style:square;mso-wrap-distance-left:9pt;mso-wrap-distance-top:0;mso-wrap-distance-right:9pt;mso-wrap-distance-bottom:0;mso-position-horizontal:absolute;mso-position-horizontal-relative:text;mso-position-vertical:absolute;mso-position-vertical-relative:text" o:gfxdata="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">
+                <v:imagedata r:id="rId49" o:title=""/>
+              </v:shape>
+            </w:pict>
+          </mc:Fallback>
+        </mc:AlternateContent>
+      </w:r>
+      <w:r>
+        <w:rPr>
+          <w:b/>
+          <w:bCs/>
+          <w:noProof/>
+          <w:color w:val="000000" w:themeColor="text1"/>
+          <w:sz w:val="34"/>
+          <w:szCs w:val="34"/>
+        </w:rPr>
+        <mc:AlternateContent>
+          <mc:Choice Requires="wpi">
+            <w:drawing>
+              <wp:anchor distT="0" distB="0" distL="114300" distR="114300" simplePos="0" relativeHeight="251672576" behindDoc="0" locked="0" layoutInCell="1" allowOverlap="1" wp14:anchorId="4A5DB8E0" wp14:editId="3C2B5E7A">
+                <wp:simplePos x="0" y="0"/>
+                <wp:positionH relativeFrom="column">
+                  <wp:posOffset>431636</wp:posOffset>
+                </wp:positionH>
+                <wp:positionV relativeFrom="paragraph">
+                  <wp:posOffset>2506532</wp:posOffset>
+                </wp:positionV>
+                <wp:extent cx="1026000" cy="966240"/>
+                <wp:effectExtent l="114300" t="114300" r="117475" b="113665"/>
+                <wp:wrapNone/>
+                <wp:docPr id="36" name="Ink 36"/>
+                <wp:cNvGraphicFramePr/>
+                <a:graphic xmlns:a="http://schemas.openxmlformats.org/drawingml/2006/main">
+                  <a:graphicData uri="http://schemas.microsoft.com/office/word/2010/wordprocessingInk">
+                    <w14:contentPart bwMode="auto" r:id="rId50">
+                      <w14:nvContentPartPr>
+                        <w14:cNvContentPartPr/>
+                      </w14:nvContentPartPr>
+                      <w14:xfrm>
+                        <a:off x="0" y="0"/>
+                        <a:ext cx="1026000" cy="966240"/>
+                      </w14:xfrm>
+                    </w14:contentPart>
+                  </a:graphicData>
+                </a:graphic>
+              </wp:anchor>
+            </w:drawing>
+          </mc:Choice>
+          <mc:Fallback>
+            <w:pict>
+              <v:shape w14:anchorId="32081274" id="Ink 36" o:spid="_x0000_s1026" type="#_x0000_t75" style="position:absolute;margin-left:29.05pt;margin-top:192.4pt;width:90.75pt;height:86pt;z-index:251672576;visibility:visible;mso-wrap-style:square;mso-wrap-distance-left:9pt;mso-wrap-distance-top:0;mso-wrap-distance-right:9pt;mso-wrap-distance-bottom:0;mso-position-horizontal:absolute;mso-position-horizontal-relative:text;mso-position-vertical:absolute;mso-position-vertical-relative:text" o:gfxdata="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">
+                <v:imagedata r:id="rId51" o:title=""/>
+              </v:shape>
+            </w:pict>
+          </mc:Fallback>
+        </mc:AlternateContent>
+      </w:r>
+      <w:r>
+        <w:rPr>
+          <w:b/>
+          <w:bCs/>
+          <w:noProof/>
+          <w:color w:val="000000" w:themeColor="text1"/>
+          <w:sz w:val="34"/>
+          <w:szCs w:val="34"/>
+        </w:rPr>
+        <mc:AlternateContent>
+          <mc:Choice Requires="wpi">
+            <w:drawing>
+              <wp:anchor distT="0" distB="0" distL="114300" distR="114300" simplePos="0" relativeHeight="251671552" behindDoc="0" locked="0" layoutInCell="1" allowOverlap="1" wp14:anchorId="6843598D" wp14:editId="44254FC9">
+                <wp:simplePos x="0" y="0"/>
+                <wp:positionH relativeFrom="column">
+                  <wp:posOffset>-30604</wp:posOffset>
+                </wp:positionH>
+                <wp:positionV relativeFrom="paragraph">
+                  <wp:posOffset>3105212</wp:posOffset>
+                </wp:positionV>
+                <wp:extent cx="1373760" cy="853560"/>
+                <wp:effectExtent l="114300" t="114300" r="86995" b="111760"/>
+                <wp:wrapNone/>
+                <wp:docPr id="35" name="Ink 35"/>
+                <wp:cNvGraphicFramePr/>
+                <a:graphic xmlns:a="http://schemas.openxmlformats.org/drawingml/2006/main">
+                  <a:graphicData uri="http://schemas.microsoft.com/office/word/2010/wordprocessingInk">
+                    <w14:contentPart bwMode="auto" r:id="rId52">
+                      <w14:nvContentPartPr>
+                        <w14:cNvContentPartPr/>
+                      </w14:nvContentPartPr>
+                      <w14:xfrm>
+                        <a:off x="0" y="0"/>
+                        <a:ext cx="1373760" cy="853560"/>
+                      </w14:xfrm>
+                    </w14:contentPart>
+                  </a:graphicData>
+                </a:graphic>
+              </wp:anchor>
+            </w:drawing>
+          </mc:Choice>
+          <mc:Fallback>
+            <w:pict>
+              <v:shape w14:anchorId="0BA092C5" id="Ink 35" o:spid="_x0000_s1026" type="#_x0000_t75" style="position:absolute;margin-left:-7.35pt;margin-top:239.55pt;width:118.05pt;height:77.1pt;z-index:251671552;visibility:visible;mso-wrap-style:square;mso-wrap-distance-left:9pt;mso-wrap-distance-top:0;mso-wrap-distance-right:9pt;mso-wrap-distance-bottom:0;mso-position-horizontal:absolute;mso-position-horizontal-relative:text;mso-position-vertical:absolute;mso-position-vertical-relative:text" o:gfxdata="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">
+                <v:imagedata r:id="rId53" o:title=""/>
+              </v:shape>
+            </w:pict>
+          </mc:Fallback>
+        </mc:AlternateContent>
+      </w:r>
+      <w:r>
+        <w:rPr>
+          <w:b/>
+          <w:bCs/>
+          <w:noProof/>
+          <w:color w:val="000000" w:themeColor="text1"/>
+          <w:sz w:val="34"/>
+          <w:szCs w:val="34"/>
+        </w:rPr>
+        <mc:AlternateContent>
+          <mc:Choice Requires="wpi">
+            <w:drawing>
+              <wp:anchor distT="0" distB="0" distL="114300" distR="114300" simplePos="0" relativeHeight="251670528" behindDoc="0" locked="0" layoutInCell="1" allowOverlap="1" wp14:anchorId="6A23BE6E" wp14:editId="79986611">
+                <wp:simplePos x="0" y="0"/>
+                <wp:positionH relativeFrom="column">
+                  <wp:posOffset>-108585</wp:posOffset>
+                </wp:positionH>
+                <wp:positionV relativeFrom="paragraph">
+                  <wp:posOffset>2790825</wp:posOffset>
+                </wp:positionV>
+                <wp:extent cx="1882775" cy="1579100"/>
+                <wp:effectExtent l="114300" t="88900" r="111125" b="110490"/>
+                <wp:wrapNone/>
+                <wp:docPr id="34" name="Ink 34"/>
+                <wp:cNvGraphicFramePr/>
+                <a:graphic xmlns:a="http://schemas.openxmlformats.org/drawingml/2006/main">
+                  <a:graphicData uri="http://schemas.microsoft.com/office/word/2010/wordprocessingInk">
+                    <w14:contentPart bwMode="auto" r:id="rId54">
+                      <w14:nvContentPartPr>
+                        <w14:cNvContentPartPr/>
+                      </w14:nvContentPartPr>
+                      <w14:xfrm>
+                        <a:off x="0" y="0"/>
+                        <a:ext cx="1882775" cy="1579100"/>
+                      </w14:xfrm>
+                    </w14:contentPart>
+                  </a:graphicData>
+                </a:graphic>
+              </wp:anchor>
+            </w:drawing>
+          </mc:Choice>
+          <mc:Fallback>
+            <w:pict>
+              <v:shape w14:anchorId="5993850E" id="Ink 34" o:spid="_x0000_s1026" type="#_x0000_t75" style="position:absolute;margin-left:-13.5pt;margin-top:214.8pt;width:158.15pt;height:134.3pt;z-index:251670528;visibility:visible;mso-wrap-style:square;mso-wrap-distance-left:9pt;mso-wrap-distance-top:0;mso-wrap-distance-right:9pt;mso-wrap-distance-bottom:0;mso-position-horizontal:absolute;mso-position-horizontal-relative:text;mso-position-vertical:absolute;mso-position-vertical-relative:text" o:gfxdata="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">
+                <v:imagedata r:id="rId55" o:title=""/>
+              </v:shape>
+            </w:pict>
+          </mc:Fallback>
+        </mc:AlternateContent>
+      </w:r>
+      <w:r>
+        <w:rPr>
+          <w:b/>
+          <w:bCs/>
           <w:color w:val="000000" w:themeColor="text1"/>
           <w:sz w:val="34"/>
           <w:szCs w:val="34"/>
@@ -8387,7 +9314,7 @@
                     <pic:cNvPicPr/>
                   </pic:nvPicPr>
                   <pic:blipFill>
-                    <a:blip r:embed="rId25" cstate="print">
+                    <a:blip r:embed="rId56" cstate="print">
                       <a:extLst>
                         <a:ext uri="{28A0092B-C50C-407E-A947-70E740481C1C}">
                           <a14:useLocalDpi xmlns:a14="http://schemas.microsoft.com/office/drawing/2010/main" val="0"/>
@@ -8498,6 +9425,12 @@
     <w:p/>
     <w:p/>
     <w:p/>
+    <w:p/>
+    <w:p/>
+    <w:p/>
+    <w:p/>
+    <w:p/>
+    <w:p/>
     <w:p>
       <w:pPr>
         <w:pStyle w:val="Heading1"/>
@@ -10258,7 +11191,7 @@
       <w:pPr>
         <w:pStyle w:val="Heading1"/>
         <w:spacing w:before="23" w:line="429" w:lineRule="auto"/>
-        <w:ind w:left="0" w:right="1092"/>
+        <w:ind w:left="-284" w:right="1092"/>
         <w:rPr>
           <w:color w:val="000000" w:themeColor="text1"/>
           <w:sz w:val="32"/>
@@ -10270,27 +11203,31 @@
       <w:pPr>
         <w:pStyle w:val="Heading1"/>
         <w:spacing w:before="23" w:line="429" w:lineRule="auto"/>
-        <w:ind w:left="-284" w:right="1092"/>
+        <w:ind w:left="-567" w:right="951"/>
         <w:rPr>
           <w:color w:val="000000" w:themeColor="text1"/>
           <w:sz w:val="32"/>
           <w:szCs w:val="32"/>
         </w:rPr>
       </w:pPr>
-      <w:r>
+    </w:p>
+    <w:p>
+      <w:pPr>
+        <w:pStyle w:val="Heading1"/>
+        <w:spacing w:before="23" w:line="429" w:lineRule="auto"/>
+        <w:ind w:left="-567" w:right="951"/>
         <w:rPr>
           <w:color w:val="000000" w:themeColor="text1"/>
           <w:sz w:val="32"/>
           <w:szCs w:val="32"/>
         </w:rPr>
-        <w:t>6.5 Posts</w:t>
-      </w:r>
+      </w:pPr>
     </w:p>
     <w:p>
       <w:pPr>
         <w:pStyle w:val="Heading1"/>
         <w:spacing w:before="23" w:line="429" w:lineRule="auto"/>
-        <w:ind w:left="-284" w:right="1092"/>
+        <w:ind w:left="-567" w:right="951"/>
         <w:rPr>
           <w:color w:val="000000" w:themeColor="text1"/>
           <w:sz w:val="32"/>
@@ -10302,25 +11239,13 @@
       <w:pPr>
         <w:pStyle w:val="Heading1"/>
         <w:spacing w:before="23" w:line="429" w:lineRule="auto"/>
-        <w:ind w:left="-284" w:right="1092"/>
-        <w:rPr>
-          <w:b w:val="0"/>
-          <w:bCs w:val="0"/>
-          <w:color w:val="000000" w:themeColor="text1"/>
-          <w:sz w:val="24"/>
-          <w:szCs w:val="24"/>
-        </w:rPr>
-      </w:pPr>
-      <w:r>
-        <w:rPr>
-          <w:b w:val="0"/>
-          <w:bCs w:val="0"/>
-          <w:color w:val="000000" w:themeColor="text1"/>
-          <w:sz w:val="24"/>
-          <w:szCs w:val="24"/>
-        </w:rPr>
-        <w:t xml:space="preserve">Posts, again, are implemented as react forms on Connecture. Any user can make a post and publish it on Connecture. Since, Connecture doesn’t have the “followers and following” system, there is no way to know what post to show which user. This in fact, enhances the usage of Connecture as all the members can view all the posts made by any user. </w:t>
-      </w:r>
+        <w:ind w:left="-567" w:right="951"/>
+        <w:rPr>
+          <w:color w:val="000000" w:themeColor="text1"/>
+          <w:sz w:val="32"/>
+          <w:szCs w:val="32"/>
+        </w:rPr>
+      </w:pPr>
     </w:p>
     <w:p>
       <w:pPr>
@@ -10362,7 +11287,7 @@
       <w:pPr>
         <w:pStyle w:val="Heading1"/>
         <w:spacing w:before="23" w:line="429" w:lineRule="auto"/>
-        <w:ind w:left="-567" w:right="951"/>
+        <w:ind w:left="0" w:right="951"/>
         <w:rPr>
           <w:color w:val="000000" w:themeColor="text1"/>
           <w:sz w:val="32"/>
@@ -10374,7 +11299,7 @@
       <w:pPr>
         <w:pStyle w:val="Heading1"/>
         <w:spacing w:before="23" w:line="429" w:lineRule="auto"/>
-        <w:ind w:left="0" w:right="951"/>
+        <w:ind w:left="-567" w:right="951"/>
         <w:rPr>
           <w:color w:val="000000" w:themeColor="text1"/>
           <w:sz w:val="32"/>
@@ -10384,13 +11309,14 @@
     </w:p>
     <w:p>
       <w:pPr>
-        <w:pStyle w:val="Heading1"/>
-        <w:spacing w:before="23" w:line="429" w:lineRule="auto"/>
-        <w:ind w:left="-567" w:right="951"/>
-        <w:rPr>
-          <w:color w:val="000000" w:themeColor="text1"/>
-          <w:sz w:val="32"/>
-          <w:szCs w:val="32"/>
+        <w:pStyle w:val="BodyText"/>
+        <w:ind w:left="-567"/>
+        <w:rPr>
+          <w:b/>
+          <w:bCs/>
+          <w:color w:val="7F7F7F" w:themeColor="text1" w:themeTint="80"/>
+          <w:sz w:val="49"/>
+          <w:szCs w:val="49"/>
         </w:rPr>
       </w:pPr>
     </w:p>
@@ -11572,7 +12498,7 @@
           <w:sz w:val="24"/>
           <w:szCs w:val="24"/>
         </w:rPr>
-        <w:t>Lastly, Connecture can have a strong impact on the learning and development of a student with the help of his peers and help him find his passion and  excel in his field with making and build and maintaining a strong tech culture supported by healthy connections.</w:t>
+        <w:t>Lastly, Connecture can have a strong impact on the learning and development of a student with the help of his peers and help him find his passion and excel in his field with making and build and maintaining a strong tech culture supported by healthy connections.</w:t>
       </w:r>
     </w:p>
     <w:p>
@@ -11604,7 +12530,7 @@
           <w:tab w:val="left" w:pos="2669"/>
         </w:tabs>
         <w:sectPr>
-          <w:headerReference w:type="default" r:id="rId26"/>
+          <w:headerReference w:type="default" r:id="rId57"/>
           <w:pgSz w:w="11910" w:h="16840"/>
           <w:pgMar w:top="1085" w:right="0" w:bottom="1280" w:left="1320" w:header="850" w:footer="1099" w:gutter="0"/>
           <w:cols w:space="720"/>
@@ -11771,36 +12697,19 @@
           <w:szCs w:val="36"/>
         </w:rPr>
       </w:pPr>
-    </w:p>
-    <w:p>
-      <w:pPr>
-        <w:pStyle w:val="Heading1"/>
-        <w:spacing w:before="195" w:line="240" w:lineRule="auto"/>
-        <w:ind w:left="-567" w:right="524"/>
-        <w:jc w:val="both"/>
-        <w:rPr>
-          <w:b w:val="0"/>
-          <w:bCs w:val="0"/>
+      <w:r>
+        <w:rPr>
+          <w:b w:val="0"/>
+          <w:bCs w:val="0"/>
+          <w:noProof/>
           <w:sz w:val="36"/>
           <w:szCs w:val="36"/>
         </w:rPr>
-      </w:pPr>
-    </w:p>
-    <w:p>
-      <w:pPr>
-        <w:spacing w:line="254" w:lineRule="auto"/>
-        <w:ind w:left="-567" w:right="666"/>
-        <w:jc w:val="both"/>
-      </w:pPr>
-      <w:r>
-        <w:rPr>
-          <w:noProof/>
-        </w:rPr>
         <w:drawing>
-          <wp:inline distT="0" distB="0" distL="0" distR="0" wp14:anchorId="0ACD918D" wp14:editId="5D8A506D">
-            <wp:extent cx="6724015" cy="2769870"/>
-            <wp:effectExtent l="0" t="0" r="0" b="0"/>
-            <wp:docPr id="9" name="Picture 9"/>
+          <wp:inline distT="0" distB="0" distL="0" distR="0" wp14:anchorId="2053C9E7" wp14:editId="28B8D7A6">
+            <wp:extent cx="6724015" cy="2739390"/>
+            <wp:effectExtent l="0" t="0" r="0" b="3810"/>
+            <wp:docPr id="4" name="Picture 4"/>
             <wp:cNvGraphicFramePr>
               <a:graphicFrameLocks xmlns:a="http://schemas.openxmlformats.org/drawingml/2006/main" noChangeAspect="1"/>
             </wp:cNvGraphicFramePr>
@@ -11808,11 +12717,11 @@
               <a:graphicData uri="http://schemas.openxmlformats.org/drawingml/2006/picture">
                 <pic:pic xmlns:pic="http://schemas.openxmlformats.org/drawingml/2006/picture">
                   <pic:nvPicPr>
-                    <pic:cNvPr id="9" name="Picture 9"/>
+                    <pic:cNvPr id="4" name="Picture 4"/>
                     <pic:cNvPicPr/>
                   </pic:nvPicPr>
                   <pic:blipFill>
-                    <a:blip r:embed="rId27">
+                    <a:blip r:embed="rId58">
                       <a:extLst>
                         <a:ext uri="{28A0092B-C50C-407E-A947-70E740481C1C}">
                           <a14:useLocalDpi xmlns:a14="http://schemas.microsoft.com/office/drawing/2010/main" val="0"/>
@@ -11826,7 +12735,7 @@
                   <pic:spPr>
                     <a:xfrm>
                       <a:off x="0" y="0"/>
-                      <a:ext cx="6724015" cy="2769870"/>
+                      <a:ext cx="6724015" cy="2739390"/>
                     </a:xfrm>
                     <a:prstGeom prst="rect">
                       <a:avLst/>
@@ -11841,6 +12750,27 @@
     </w:p>
     <w:p>
       <w:pPr>
+        <w:pStyle w:val="Heading1"/>
+        <w:spacing w:before="195" w:line="240" w:lineRule="auto"/>
+        <w:ind w:left="-567" w:right="524"/>
+        <w:jc w:val="both"/>
+        <w:rPr>
+          <w:b w:val="0"/>
+          <w:bCs w:val="0"/>
+          <w:sz w:val="36"/>
+          <w:szCs w:val="36"/>
+        </w:rPr>
+      </w:pPr>
+    </w:p>
+    <w:p>
+      <w:pPr>
+        <w:spacing w:line="254" w:lineRule="auto"/>
+        <w:ind w:left="-567" w:right="666"/>
+        <w:jc w:val="both"/>
+      </w:pPr>
+    </w:p>
+    <w:p>
+      <w:pPr>
         <w:spacing w:line="254" w:lineRule="auto"/>
         <w:ind w:left="-567" w:right="666"/>
         <w:jc w:val="both"/>
@@ -12207,6 +13137,129 @@
     <w:p>
       <w:pPr>
         <w:pStyle w:val="Heading1"/>
+        <w:spacing w:before="23" w:line="429" w:lineRule="auto"/>
+        <w:ind w:left="-284" w:right="1092"/>
+        <w:rPr>
+          <w:b w:val="0"/>
+          <w:bCs w:val="0"/>
+          <w:color w:val="000000" w:themeColor="text1"/>
+          <w:sz w:val="24"/>
+          <w:szCs w:val="24"/>
+        </w:rPr>
+      </w:pPr>
+      <w:r>
+        <w:rPr>
+          <w:b w:val="0"/>
+          <w:bCs w:val="0"/>
+          <w:color w:val="000000" w:themeColor="text1"/>
+          <w:sz w:val="24"/>
+          <w:szCs w:val="24"/>
+        </w:rPr>
+        <w:t xml:space="preserve">Posts, could be introduced to Connecture without the “followers and following” system to enhance connections. Also, </w:t>
+      </w:r>
+      <w:r>
+        <w:rPr>
+          <w:b w:val="0"/>
+          <w:bCs w:val="0"/>
+          <w:sz w:val="24"/>
+          <w:szCs w:val="24"/>
+        </w:rPr>
+        <w:t>i</w:t>
+      </w:r>
+      <w:r>
+        <w:rPr>
+          <w:b w:val="0"/>
+          <w:bCs w:val="0"/>
+          <w:sz w:val="24"/>
+          <w:szCs w:val="24"/>
+        </w:rPr>
+        <w:t xml:space="preserve">n this model which we presented, </w:t>
+      </w:r>
+      <w:r>
+        <w:rPr>
+          <w:b w:val="0"/>
+          <w:bCs w:val="0"/>
+          <w:sz w:val="24"/>
+          <w:szCs w:val="24"/>
+        </w:rPr>
+        <w:t xml:space="preserve">a major drawback is that students cannot directly connect with each other via </w:t>
+      </w:r>
+      <w:r>
+        <w:rPr>
+          <w:b w:val="0"/>
+          <w:bCs w:val="0"/>
+          <w:sz w:val="24"/>
+          <w:szCs w:val="24"/>
+        </w:rPr>
+        <w:t>C</w:t>
+      </w:r>
+      <w:r>
+        <w:rPr>
+          <w:b w:val="0"/>
+          <w:bCs w:val="0"/>
+          <w:sz w:val="24"/>
+          <w:szCs w:val="24"/>
+        </w:rPr>
+        <w:t xml:space="preserve">onnecture, but only through other contact details provided by the user. This counts against the UX which we are trying to build and achieve using </w:t>
+      </w:r>
+      <w:r>
+        <w:rPr>
+          <w:b w:val="0"/>
+          <w:bCs w:val="0"/>
+          <w:sz w:val="24"/>
+          <w:szCs w:val="24"/>
+        </w:rPr>
+        <w:t>C</w:t>
+      </w:r>
+      <w:r>
+        <w:rPr>
+          <w:b w:val="0"/>
+          <w:bCs w:val="0"/>
+          <w:sz w:val="24"/>
+          <w:szCs w:val="24"/>
+        </w:rPr>
+        <w:t xml:space="preserve">onnecture. </w:t>
+      </w:r>
+      <w:r>
+        <w:rPr>
+          <w:b w:val="0"/>
+          <w:bCs w:val="0"/>
+          <w:sz w:val="24"/>
+          <w:szCs w:val="24"/>
+        </w:rPr>
+        <w:t>As this application aimed at improving and possibly revolutionizing the way students interact with each other given the scope of their institute and improving the overall tech culture of lower tier colleges, o</w:t>
+      </w:r>
+      <w:r>
+        <w:rPr>
+          <w:b w:val="0"/>
+          <w:bCs w:val="0"/>
+          <w:sz w:val="24"/>
+          <w:szCs w:val="24"/>
+        </w:rPr>
+        <w:t xml:space="preserve">ne possible solution for that would be to introduce chats in this service as a new feature. An inbuilt chatting option removes the reliability of the user </w:t>
+      </w:r>
+      <w:r>
+        <w:rPr>
+          <w:b w:val="0"/>
+          <w:bCs w:val="0"/>
+          <w:sz w:val="24"/>
+          <w:szCs w:val="24"/>
+        </w:rPr>
+        <w:t>of having to trying to connect to other people via other already well-established connection platforms. This would not only make it easier and faster to connect with students, but would also mark a step in making Connecture independent of its reliability on other social platforms</w:t>
+      </w:r>
+      <w:r>
+        <w:rPr>
+          <w:b w:val="0"/>
+          <w:bCs w:val="0"/>
+          <w:sz w:val="24"/>
+          <w:szCs w:val="24"/>
+        </w:rPr>
+        <w:t>.</w:t>
+      </w:r>
+    </w:p>
+    <w:p>
+      <w:pPr>
+        <w:pStyle w:val="Heading1"/>
         <w:spacing w:before="195" w:line="360" w:lineRule="auto"/>
         <w:ind w:left="-284" w:right="1375"/>
         <w:jc w:val="both"/>
@@ -12224,79 +13277,34 @@
           <w:sz w:val="24"/>
           <w:szCs w:val="24"/>
         </w:rPr>
-        <w:t xml:space="preserve">In this model which we presented, </w:t>
-      </w:r>
-      <w:r>
-        <w:rPr>
-          <w:b w:val="0"/>
-          <w:bCs w:val="0"/>
-          <w:sz w:val="24"/>
-          <w:szCs w:val="24"/>
-        </w:rPr>
-        <w:t xml:space="preserve">a major drawback is that students cannot directly connect with each other via </w:t>
-      </w:r>
-      <w:r>
-        <w:rPr>
-          <w:b w:val="0"/>
-          <w:bCs w:val="0"/>
-          <w:sz w:val="24"/>
-          <w:szCs w:val="24"/>
-        </w:rPr>
-        <w:t>C</w:t>
-      </w:r>
-      <w:r>
-        <w:rPr>
-          <w:b w:val="0"/>
-          <w:bCs w:val="0"/>
-          <w:sz w:val="24"/>
-          <w:szCs w:val="24"/>
-        </w:rPr>
-        <w:t xml:space="preserve">onnecture, but only through other contact details provided by the user. This counts against the UX which we are trying to build and achieve using </w:t>
-      </w:r>
-      <w:r>
-        <w:rPr>
-          <w:b w:val="0"/>
-          <w:bCs w:val="0"/>
-          <w:sz w:val="24"/>
-          <w:szCs w:val="24"/>
-        </w:rPr>
-        <w:t>C</w:t>
-      </w:r>
-      <w:r>
-        <w:rPr>
-          <w:b w:val="0"/>
-          <w:bCs w:val="0"/>
-          <w:sz w:val="24"/>
-          <w:szCs w:val="24"/>
-        </w:rPr>
-        <w:t xml:space="preserve">onnecture. </w:t>
-      </w:r>
-      <w:r>
-        <w:rPr>
-          <w:b w:val="0"/>
-          <w:bCs w:val="0"/>
-          <w:sz w:val="24"/>
-          <w:szCs w:val="24"/>
-        </w:rPr>
-        <w:t>As this application aimed at improving and possibly revolutionizing the way students interact with each other given the scope of their institute and improving the overall tech culture of lower tier colleges, o</w:t>
-      </w:r>
-      <w:r>
-        <w:rPr>
-          <w:b w:val="0"/>
-          <w:bCs w:val="0"/>
-          <w:sz w:val="24"/>
-          <w:szCs w:val="24"/>
-        </w:rPr>
-        <w:t xml:space="preserve">ne possible solution for that would be to introduce chats in this service as a new feature. An inbuilt chatting option removes the reliability of the user </w:t>
-      </w:r>
-      <w:r>
-        <w:rPr>
-          <w:b w:val="0"/>
-          <w:bCs w:val="0"/>
-          <w:sz w:val="24"/>
-          <w:szCs w:val="24"/>
-        </w:rPr>
-        <w:t>of having to trying to connect to other people via other already well-established connection platforms. This would not only make it easier and faster to connect with students, but would also mark a step in making Connecture independent of its reliability on other social platforms.</w:t>
+        <w:t xml:space="preserve">A chat feature like this comes with a lot added features. When introducing a chat feature, it should be noted that our application doesn’t has the concept of followers or following, again which is aimed towards better and transparent connections. But this would be a huge challenge to manage the privacy concerns over chatting feature. For this, we </w:t>
+      </w:r>
+      <w:r>
+        <w:rPr>
+          <w:b w:val="0"/>
+          <w:bCs w:val="0"/>
+          <w:sz w:val="24"/>
+          <w:szCs w:val="24"/>
+        </w:rPr>
+        <w:t>c</w:t>
+      </w:r>
+      <w:r>
+        <w:rPr>
+          <w:b w:val="0"/>
+          <w:bCs w:val="0"/>
+          <w:sz w:val="24"/>
+          <w:szCs w:val="24"/>
+        </w:rPr>
+        <w:t xml:space="preserve">ould </w:t>
+      </w:r>
+      <w:r>
+        <w:rPr>
+          <w:b w:val="0"/>
+          <w:bCs w:val="0"/>
+          <w:sz w:val="24"/>
+          <w:szCs w:val="24"/>
+        </w:rPr>
+        <w:t xml:space="preserve">add a </w:t>
       </w:r>
     </w:p>
     <w:p>
@@ -12326,51 +13334,6 @@
           <w:szCs w:val="24"/>
         </w:rPr>
       </w:pPr>
-      <w:r>
-        <w:rPr>
-          <w:b w:val="0"/>
-          <w:bCs w:val="0"/>
-          <w:sz w:val="24"/>
-          <w:szCs w:val="24"/>
-        </w:rPr>
-        <w:t xml:space="preserve">A chat feature like this comes with a lot added features. When introducing a chat feature, it should be noted that our application doesn’t has the concept of followers or following, again which is aimed towards better and transparent connections. But this would be a huge challenge to manage the privacy concerns over chatting feature. For this, we </w:t>
-      </w:r>
-      <w:r>
-        <w:rPr>
-          <w:b w:val="0"/>
-          <w:bCs w:val="0"/>
-          <w:sz w:val="24"/>
-          <w:szCs w:val="24"/>
-        </w:rPr>
-        <w:t>c</w:t>
-      </w:r>
-      <w:r>
-        <w:rPr>
-          <w:b w:val="0"/>
-          <w:bCs w:val="0"/>
-          <w:sz w:val="24"/>
-          <w:szCs w:val="24"/>
-        </w:rPr>
-        <w:t xml:space="preserve">ould </w:t>
-      </w:r>
-      <w:r>
-        <w:rPr>
-          <w:b w:val="0"/>
-          <w:bCs w:val="0"/>
-          <w:sz w:val="24"/>
-          <w:szCs w:val="24"/>
-        </w:rPr>
-        <w:t xml:space="preserve">add a </w:t>
-      </w:r>
-      <w:r>
-        <w:rPr>
-          <w:b w:val="0"/>
-          <w:bCs w:val="0"/>
-          <w:sz w:val="24"/>
-          <w:szCs w:val="24"/>
-        </w:rPr>
-        <w:t xml:space="preserve">block feature if a user does not wish to continue any conversation with other user. Also, </w:t>
-      </w:r>
     </w:p>
     <w:p>
       <w:pPr>
@@ -12385,56 +13348,14 @@
           <w:szCs w:val="24"/>
         </w:rPr>
       </w:pPr>
-    </w:p>
-    <w:p>
-      <w:pPr>
-        <w:pStyle w:val="Heading1"/>
-        <w:spacing w:before="195" w:line="360" w:lineRule="auto"/>
-        <w:ind w:left="-284" w:right="1375"/>
-        <w:jc w:val="both"/>
-        <w:rPr>
-          <w:b w:val="0"/>
-          <w:bCs w:val="0"/>
-          <w:sz w:val="24"/>
-          <w:szCs w:val="24"/>
-        </w:rPr>
-      </w:pPr>
-    </w:p>
-    <w:p>
-      <w:pPr>
-        <w:pStyle w:val="Heading1"/>
-        <w:spacing w:before="195" w:line="360" w:lineRule="auto"/>
-        <w:ind w:left="-284" w:right="1375"/>
-        <w:jc w:val="both"/>
-        <w:rPr>
-          <w:b w:val="0"/>
-          <w:bCs w:val="0"/>
-          <w:sz w:val="24"/>
-          <w:szCs w:val="24"/>
-        </w:rPr>
-      </w:pPr>
-    </w:p>
-    <w:p>
-      <w:pPr>
-        <w:pStyle w:val="Heading1"/>
-        <w:spacing w:before="195" w:line="360" w:lineRule="auto"/>
-        <w:ind w:left="-284" w:right="1375"/>
-        <w:jc w:val="both"/>
-        <w:rPr>
-          <w:b w:val="0"/>
-          <w:bCs w:val="0"/>
-          <w:sz w:val="24"/>
-          <w:szCs w:val="24"/>
-        </w:rPr>
-      </w:pPr>
-      <w:r>
-        <w:rPr>
-          <w:b w:val="0"/>
-          <w:bCs w:val="0"/>
-          <w:sz w:val="24"/>
-          <w:szCs w:val="24"/>
-        </w:rPr>
-        <w:t>some other additional features like reporting a chat could help us to maintain a certain level of decorum on Connecture.</w:t>
+      <w:r>
+        <w:rPr>
+          <w:b w:val="0"/>
+          <w:bCs w:val="0"/>
+          <w:sz w:val="24"/>
+          <w:szCs w:val="24"/>
+        </w:rPr>
+        <w:t>block feature if a user does not wish to continue any conversation with other user. Also, some other additional features like reporting a chat could help us to maintain a certain level of decorum on Connecture.</w:t>
       </w:r>
     </w:p>
     <w:p>
@@ -12672,7 +13593,7 @@
           <w:szCs w:val="24"/>
         </w:rPr>
         <w:sectPr>
-          <w:headerReference w:type="default" r:id="rId28"/>
+          <w:headerReference w:type="default" r:id="rId59"/>
           <w:pgSz w:w="11910" w:h="16840"/>
           <w:pgMar w:top="706" w:right="0" w:bottom="1823" w:left="1321" w:header="850" w:footer="1100" w:gutter="0"/>
           <w:cols w:space="720"/>
@@ -12783,7 +13704,7 @@
         </w:rPr>
         <w:t xml:space="preserve">, </w:t>
       </w:r>
-      <w:hyperlink r:id="rId29" w:history="1">
+      <w:hyperlink r:id="rId60" w:history="1">
         <w:r>
           <w:rPr>
             <w:rStyle w:val="Hyperlink"/>
@@ -12839,7 +13760,7 @@
         </w:rPr>
         <w:t xml:space="preserve">al Documentation: express()”, </w:t>
       </w:r>
-      <w:hyperlink r:id="rId30" w:history="1">
+      <w:hyperlink r:id="rId61" w:history="1">
         <w:r>
           <w:rPr>
             <w:rStyle w:val="Hyperlink"/>
@@ -12877,7 +13798,7 @@
         </w:rPr>
         <w:t xml:space="preserve">MongoDB, “MongoDB’s Official Documentation”, </w:t>
       </w:r>
-      <w:hyperlink r:id="rId31" w:history="1">
+      <w:hyperlink r:id="rId62" w:history="1">
         <w:r>
           <w:rPr>
             <w:rStyle w:val="Hyperlink"/>
@@ -12928,7 +13849,7 @@
           <w:szCs w:val="24"/>
         </w:rPr>
       </w:pPr>
-      <w:hyperlink r:id="rId32" w:history="1">
+      <w:hyperlink r:id="rId63" w:history="1">
         <w:r>
           <w:rPr>
             <w:rStyle w:val="Hyperlink"/>
@@ -12980,7 +13901,7 @@
           <w:szCs w:val="24"/>
         </w:rPr>
       </w:pPr>
-      <w:hyperlink r:id="rId33" w:history="1">
+      <w:hyperlink r:id="rId64" w:history="1">
         <w:r>
           <w:rPr>
             <w:rStyle w:val="Hyperlink"/>
@@ -13027,7 +13948,7 @@
         </w:rPr>
         <w:t xml:space="preserve">, </w:t>
       </w:r>
-      <w:hyperlink r:id="rId34" w:anchor="properties" w:history="1">
+      <w:hyperlink r:id="rId65" w:anchor="properties" w:history="1">
         <w:r>
           <w:rPr>
             <w:rStyle w:val="Hyperlink"/>
@@ -13065,7 +13986,7 @@
         </w:rPr>
         <w:t xml:space="preserve">W3Schools, “CSS and Flexbox”,  </w:t>
       </w:r>
-      <w:hyperlink r:id="rId35" w:history="1">
+      <w:hyperlink r:id="rId66" w:history="1">
         <w:r>
           <w:rPr>
             <w:rStyle w:val="Hyperlink"/>
@@ -13103,7 +14024,7 @@
         </w:rPr>
         <w:t xml:space="preserve">W3Schools, “Styling React using CSS”, </w:t>
       </w:r>
-      <w:hyperlink r:id="rId36" w:history="1">
+      <w:hyperlink r:id="rId67" w:history="1">
         <w:r>
           <w:rPr>
             <w:rStyle w:val="Hyperlink"/>
@@ -13141,7 +14062,7 @@
         </w:rPr>
         <w:t xml:space="preserve">Medium, “Four ways to style React components” Author-Agath Krzywda, Medium Group:  Codeburst.io, </w:t>
       </w:r>
-      <w:hyperlink r:id="rId37" w:history="1">
+      <w:hyperlink r:id="rId68" w:history="1">
         <w:r>
           <w:rPr>
             <w:rStyle w:val="Hyperlink"/>
@@ -13188,7 +14109,7 @@
         </w:rPr>
         <w:t xml:space="preserve">Sarah L. Fossheim, “How to add a gradient overlay to text with CSS”, </w:t>
       </w:r>
-      <w:hyperlink r:id="rId38" w:history="1">
+      <w:hyperlink r:id="rId69" w:history="1">
         <w:r>
           <w:rPr>
             <w:rStyle w:val="Hyperlink"/>
@@ -13226,7 +14147,7 @@
         </w:rPr>
         <w:t xml:space="preserve"> Google Fonts, </w:t>
       </w:r>
-      <w:hyperlink r:id="rId39" w:history="1">
+      <w:hyperlink r:id="rId70" w:history="1">
         <w:r>
           <w:rPr>
             <w:rStyle w:val="Hyperlink"/>
@@ -13273,7 +14194,7 @@
         </w:rPr>
         <w:t xml:space="preserve">Stack Overflow, “How to use Google fonts in React.js?”, </w:t>
       </w:r>
-      <w:hyperlink r:id="rId40" w:history="1">
+      <w:hyperlink r:id="rId71" w:history="1">
         <w:r>
           <w:rPr>
             <w:rStyle w:val="Hyperlink"/>
@@ -13320,7 +14241,7 @@
         </w:rPr>
         <w:t xml:space="preserve">Flavio Copes, “Validating input in Express using express-validator”, </w:t>
       </w:r>
-      <w:hyperlink r:id="rId41" w:history="1">
+      <w:hyperlink r:id="rId72" w:history="1">
         <w:r>
           <w:rPr>
             <w:rStyle w:val="Hyperlink"/>
@@ -13358,7 +14279,7 @@
         </w:rPr>
         <w:t xml:space="preserve"> C# Corner, “CRUD operations using React, Nodejs, Express, MongoDB”,          </w:t>
       </w:r>
-      <w:hyperlink r:id="rId42" w:anchor=":~:text=Node%2CMongodb%2CReact%20js%2C,Step%20by%20Step%20write%20code.&amp;text=Create%20New%20Folder%2C%20ReactCRUD%2C%20if,folder%20after%20running%20this%20command" w:history="1">
+      <w:hyperlink r:id="rId73" w:anchor=":~:text=Node%2CMongodb%2CReact%20js%2C,Step%20by%20Step%20write%20code.&amp;text=Create%20New%20Folder%2C%20ReactCRUD%2C%20if,folder%20after%20running%20this%20command" w:history="1">
         <w:r>
           <w:rPr>
             <w:rStyle w:val="Hyperlink"/>
@@ -13414,7 +14335,7 @@
         </w:rPr>
         <w:t xml:space="preserve">”, </w:t>
       </w:r>
-      <w:hyperlink r:id="rId43" w:history="1">
+      <w:hyperlink r:id="rId74" w:history="1">
         <w:r>
           <w:rPr>
             <w:rStyle w:val="Hyperlink"/>
@@ -13452,7 +14373,7 @@
         </w:rPr>
         <w:t xml:space="preserve"> {z} Koder, “React Redux Login, Logout, Registration example with hooks”, </w:t>
       </w:r>
-      <w:hyperlink r:id="rId44" w:history="1">
+      <w:hyperlink r:id="rId75" w:history="1">
         <w:r>
           <w:rPr>
             <w:rStyle w:val="Hyperlink"/>
@@ -14364,7 +15285,7 @@
           <w:szCs w:val="24"/>
         </w:rPr>
       </w:pPr>
-      <w:hyperlink r:id="rId45" w:history="1">
+      <w:hyperlink r:id="rId76" w:history="1">
         <w:r>
           <w:rPr>
             <w:rStyle w:val="Hyperlink"/>
@@ -14394,7 +15315,7 @@
           <w:szCs w:val="24"/>
         </w:rPr>
       </w:pPr>
-      <w:hyperlink r:id="rId46" w:history="1">
+      <w:hyperlink r:id="rId77" w:history="1">
         <w:r>
           <w:rPr>
             <w:rStyle w:val="Hyperlink"/>
@@ -14423,7 +15344,7 @@
           <w:szCs w:val="24"/>
         </w:rPr>
       </w:pPr>
-      <w:hyperlink r:id="rId47" w:history="1">
+      <w:hyperlink r:id="rId78" w:history="1">
         <w:r>
           <w:rPr>
             <w:rStyle w:val="Hyperlink"/>
@@ -14453,7 +15374,7 @@
           <w:szCs w:val="24"/>
         </w:rPr>
       </w:pPr>
-      <w:hyperlink r:id="rId48" w:history="1">
+      <w:hyperlink r:id="rId79" w:history="1">
         <w:r>
           <w:rPr>
             <w:rStyle w:val="Hyperlink"/>
@@ -14839,7 +15760,21 @@
           <w:b/>
           <w:spacing w:val="2"/>
         </w:rPr>
-        <w:t xml:space="preserve"> Simple Social platform to connect with college peers(Connecture)</w:t>
+        <w:t xml:space="preserve"> Simple Social platform to connect with college peers</w:t>
+      </w:r>
+      <w:r>
+        <w:rPr>
+          <w:b/>
+          <w:spacing w:val="2"/>
+        </w:rPr>
+        <w:t xml:space="preserve"> </w:t>
+      </w:r>
+      <w:r>
+        <w:rPr>
+          <w:b/>
+          <w:spacing w:val="2"/>
+        </w:rPr>
+        <w:t>(Connecture)</w:t>
       </w:r>
       <w:r>
         <w:rPr>
@@ -15568,8 +16503,8 @@
           <w:sz w:val="24"/>
         </w:rPr>
         <w:sectPr>
-          <w:headerReference w:type="default" r:id="rId49"/>
-          <w:footerReference w:type="default" r:id="rId50"/>
+          <w:headerReference w:type="default" r:id="rId80"/>
+          <w:footerReference w:type="default" r:id="rId81"/>
           <w:pgSz w:w="11910" w:h="16840"/>
           <w:pgMar w:top="1580" w:right="0" w:bottom="1801" w:left="1320" w:header="0" w:footer="0" w:gutter="0"/>
           <w:cols w:space="720"/>
@@ -15591,8 +16526,8 @@
       </w:pPr>
     </w:p>
     <w:sectPr>
-      <w:headerReference w:type="default" r:id="rId51"/>
-      <w:footerReference w:type="default" r:id="rId52"/>
+      <w:headerReference w:type="default" r:id="rId82"/>
+      <w:footerReference w:type="default" r:id="rId83"/>
       <w:pgSz w:w="11910" w:h="16840"/>
       <w:pgMar w:top="1580" w:right="0" w:bottom="280" w:left="1320" w:header="0" w:footer="0" w:gutter="0"/>
       <w:cols w:space="720"/>
@@ -21341,6 +22276,431 @@
 </w:styles>
 </file>
 
+<file path=word/ink/ink1.xml><?xml version="1.0" encoding="utf-8"?>
+<inkml:ink xmlns:inkml="http://www.w3.org/2003/InkML">
+  <inkml:definitions>
+    <inkml:context xml:id="ctx0">
+      <inkml:inkSource xml:id="inkSrc0">
+        <inkml:traceFormat>
+          <inkml:channel name="X" type="integer" min="-2.14748E9" max="2.14748E9" units="cm"/>
+          <inkml:channel name="Y" type="integer" min="-2.14748E9" max="2.14748E9" units="cm"/>
+          <inkml:channel name="F" type="integer" max="32767" units="dev"/>
+        </inkml:traceFormat>
+        <inkml:channelProperties>
+          <inkml:channelProperty channel="X" name="resolution" value="1000" units="1/cm"/>
+          <inkml:channelProperty channel="Y" name="resolution" value="1000" units="1/cm"/>
+          <inkml:channelProperty channel="F" name="resolution" value="0" units="1/dev"/>
+        </inkml:channelProperties>
+      </inkml:inkSource>
+      <inkml:timestamp xml:id="ts0" timeString="2021-05-15T19:19:49.504"/>
+    </inkml:context>
+    <inkml:brush xml:id="br0">
+      <inkml:brushProperty name="width" value="0.35" units="cm"/>
+      <inkml:brushProperty name="height" value="0.35" units="cm"/>
+      <inkml:brushProperty name="color" value="#FFFFFF"/>
+    </inkml:brush>
+  </inkml:definitions>
+  <inkml:trace contextRef="#ctx0" brushRef="#br0">143 615 24575,'0'87'0,"0"-20"0,0 32 0,0-38 0,0 13 0,0-29 0,0 3 0,0-26 0,0 16 0,0-5 0,0-4 0,0-7 0,0-71 0,0-1 0,0-43 0,0 1-984,7-4 972,-4 40 0,1-2 12,3-4 0,1 1 0,5-30-238,-6 36 1,0 1 237,5-15 0,0-7 0,0 18 0,-2 19 0,-4 10 983,1 16-983,-6 0 500,3 47-500,-9-2 0,-3 55 0,-10-10-467,8-27 1,-2 2 466,-1 1 0,-1-1 0,-3 1 0,0-2-165,-10 36 165,-5-6 0,8-14 0,5-7 0,-2-9 0,10-15 0,1-16 925,6-3-925,4-9 173,16-8-173,14-7 0,19-16 0,16-8 0,-5-4 0,15-9 0,-22 13 0,21-6 0,-14 8 0,7 3 0,-8-2 0,-10 10 0,-12 3 0,-1 9 0,-7 2 0,-5 4 0,-5 0 0,-2 0 0,-8 0 0,3 0 0,-3 13 0,0 3 0,1 13 0,-4 1 0,-2-6 0,-4-1 0,0-5 0,3-4 0,-2-2 0,3-4 0,-4 0 0,11-33 0,-3 2 0,10-31 0,-8 17 0,0-4 0,-4 15 0,3-3 0,-8 15 0,3 2 0,-1 3 0,2 5 0,31 87 0,-20-42 0,4 17 0,-2 2 0,-7-9 0,0 0 0,1 5 0,-2-18 0,0-1 0,-4-14 0,-2-5 0,-4-4 0,0-2 0,7-7 0,7-29 0,1-2 0,4-39 0,-8 12 0,0 0 0,1-9 0,4 15 0,-2-26 0,2 20 0,0-4 0,-4 14 0,3 11 0,-6 3 0,-4 16 0,3 0 0,-4 9 0,1 26 0,-2-8 0,-3 28 0,0-23 0,0 9 0,0-13 0,0 2 0,0-9 0,0 0 0,-17-26 0,8 3 0,-18-24 0,11 4 0,-4 4 0,4-5 0,2 12 0,5 5 0,0 2 0,0 11 0,1-2 0,0 8 0,-5 0 0,-6 0 0,-5 0 0,-1 0 0,-9 10 0,8-3 0,-15 13 0,10-9 0,1 7 0,6-7 0,6 1 0,5-7 0,0-1 0,9-33 0,0-4 0,4-22 0,0-9 0,0 11 0,0-12 0,0 7 0,4 13 0,2 2 0,3 19 0,-3 5 0,1 7 0,-2 7 0,3 26 0,-3-2 0,3 22 0,-7-11 0,4-1 0,-5 0 0,0-4 0,0-2 0,0-10 0,0 0 0,0-5 0,0 0 0,3-36 0,-2 20 0,3-28 0,-1 27 0,-2 1 0,13 4 0,-7 0 0,8 4 0,-3 0 0,7 0 0,5 0 0,12 0 0,-5 0 0,10 0 0,-10 0 0,10 0 0,-10 0 0,-1 0 0,-2 0 0,-9 0 0,4 0 0,-5 0 0,-4 0 0,3 0 0,-8 0 0,8 0 0,-8 0 0,8 0 0,-8 0 0,7 0 0,-2 0 0,4 0 0,-5 0 0,4 0 0,-3 0 0,4 0 0,0 0 0,-1 0 0,1 0 0,0 0 0,0 0 0,0 0 0,-5 4 0,0-4 0,-5 4 0,0-4 0,4 4 0,-7 0 0,15 1 0,-3-2 0,12-3 0,13 0 0,3 0 0,13 0 0,0 0 0,0-5 0,0 4 0,-7-4 0,-2 5 0,-12 0 0,-2-5 0,-5 4 0,-1-3 0,-5 4 0,-1-4 0,-5 3 0,5-3 0,-8 0 0,7 3 0,-8-3 0,3 4 0,-3 0 0,-2 0 0,-4 0 0,1 0 0,2 0 0,8 0 0,4 0 0,7 0 0,-1 0 0,-5 0 0,-1-4 0,-5 3 0,0-3 0,0 4 0,0 0 0,0 0 0,5 0 0,-4 0 0,4-4 0,-5 3 0,-5-3 0,4 4 0,-3 0 0,-1 0 0,4 0 0,-8-3 0,4 2 0,-5-3 0,0 4 0,3 0 0,-2 0 0,3 0 0,-4 0 0,0 0 0,0 7 0,0-1 0,-3 5 0,2-3 0,-2-3 0,3 2 0,0-2 0,0-1 0,0 3 0,-4 1 0,0 1 0,-4 3 0,0-4 0,0 0 0,0 4 0,7-7 0,2 2 0,4-7 0,-2 0 0,-3 0 0,1-3 0,2 2 0,-2-3 0,-1-4 0,0 6 0,0-6 0,1 8 0,2 0 0,-3 0 0,0 0 0,4 0 0,-3 0 0,3 0 0,-4 0 0,0 0 0,4 0 0,-3 0 0,-23 15 0,16-12 0,-20 12 0,44-23 0,-13 6 0,13-5 0,-18 7 0,0 0 0,4 0 0,-40 0 0,24 0 0,-34 0 0,30 0 0,0 0 0,-4 0 0,3 0 0,-3 0 0,4 0 0,-1-8 0,1 6 0,-1-10 0,1 12 0,0-8 0,0 4 0,-1-5 0,1 5 0,0-3 0,0 6 0,0-7 0,-1 8 0,1-8 0,0 7 0,-4-2 0,3 3 0,-3 0 0,4 0 0,-5 0 0,0 0 0,-10 0 0,-2-5 0,-10 4 0,4-8 0,-11 3 0,11-4 0,-10-5 0,4 3 0,-6-3 0,0 4 0,0 0 0,0 1 0,-6-2 0,4-3 0,-4 2 0,-16-9 0,22 10 0,-28-6 0,33 7 0,-18 0 0,11 0 0,-11-1 0,11 6 0,-4-4 0,12 9 0,1-4 0,7 5 0,4 0 0,2 0 0,5 0 0,0 0 0,5 0 0,-4 0 0,7 0 0,-2 0 0,4 0 0,-1 0 0,-3 0 0,3 0 0,-2 0 0,2 0 0,1 0 0,0 0 0</inkml:trace>
+</inkml:ink>
+</file>
+
+<file path=word/ink/ink10.xml><?xml version="1.0" encoding="utf-8"?>
+<inkml:ink xmlns:inkml="http://www.w3.org/2003/InkML">
+  <inkml:definitions>
+    <inkml:context xml:id="ctx0">
+      <inkml:inkSource xml:id="inkSrc0">
+        <inkml:traceFormat>
+          <inkml:channel name="X" type="integer" min="-2.14748E9" max="2.14748E9" units="cm"/>
+          <inkml:channel name="Y" type="integer" min="-2.14748E9" max="2.14748E9" units="cm"/>
+          <inkml:channel name="F" type="integer" max="32767" units="dev"/>
+        </inkml:traceFormat>
+        <inkml:channelProperties>
+          <inkml:channelProperty channel="X" name="resolution" value="1000" units="1/cm"/>
+          <inkml:channelProperty channel="Y" name="resolution" value="1000" units="1/cm"/>
+          <inkml:channelProperty channel="F" name="resolution" value="0" units="1/dev"/>
+        </inkml:channelProperties>
+      </inkml:inkSource>
+      <inkml:timestamp xml:id="ts0" timeString="2021-05-15T19:21:05.756"/>
+    </inkml:context>
+    <inkml:brush xml:id="br0">
+      <inkml:brushProperty name="width" value="0.35" units="cm"/>
+      <inkml:brushProperty name="height" value="0.35" units="cm"/>
+      <inkml:brushProperty name="color" value="#FFFFFF"/>
+    </inkml:brush>
+  </inkml:definitions>
+  <inkml:trace contextRef="#ctx0" brushRef="#br0">174 2661 24575,'33'0'0,"23"18"0,1 6 0,-16-5 0,12 5 0,-7 0 0,-38-12 0,-3-4 0,-2 0 0,1 0 0,-3 5 0,2 0 0,-3 5 0,0 5 0,0-4 0,0 9 0,0-5 0,0-3 0,0-4 0,0-8 0,0 0 0,0-31 0,0 11 0,4-25 0,-3 19 0,7 0 0,-7 4 0,3-3 0,-4 4 0,0-5 0,0-11 0,0 3 0,-15-17 0,-3 10 0,-24-19 0,8 17 0,-21-26 0,20 30 0,-12-15 0,9 18 0,5-4 0,-5 4 0,8 3 0,5 6 0,2 0 0,5 5 0,4 1 0,2 5 0,4-1 0,3 1 0,-2 0 0,6 0 0,-3-8 0,23 0 0,12-9 0,20-2 0,22-5 0,5-6-492,-28 17 0,2 1 462,0-1 1,1 0 29,3-3 0,1-1 0,-3 4 0,-3-1-243,28-17 243,9 1 0,-25 7 0,12-1 0,-16 3 0,-10 7 0,-6 5 0,-12 3 983,4 3-937,-16 2 211,4 0-257,-5 4 0,-5-3 0,0 7 0,-1-6 0,-3 6 0,4-3 0,-5 0 0,0 3 0,-4 20 0,0 6 0,-8 22 0,-3 6 0,-1 10 0,-2-9 0,-2-2 0,-1-1 0,-3-1 0,6-14 0,4-5 0,1-8 0,5-5 0,-3-5 0,2 0 0,23-31 0,-1 1 0,16-17 0,-8 9 0,-4 6 0,-1 0 0,-1 1 0,-5 4 0,-5 1 0,0 4 0,-5 1 0,0 4 0,0 0 0,-41 13 0,14-3 0,-42 9 0,30-5 0,-4-4 0,5-2 0,1-4 0,-1 0 0,1 0 0,4 0 0,2-4 0,5-5 0,-1-10 0,0-12 0,3-6 0,0-12 0,5 4 0,-1-18 0,6 9 0,-5-11 0,10 0 0,-4 5 0,5-6 0,0 9 0,0-1 0,0 6 0,0 3 0,0 6 0,0 0 0,0 6 0,0 2 0,0 5 0,0 1 0,0-1 0,0 6 0,4 1 0,-3 5 0,7 0 0,-7 4 0,3 1 0,-1 9 0,2-4 0,-1-11 0,0-9 0,-4-22 0,-5 6 0,4-12 0,-4 4 0,0 1 0,4-5 0,-4 5 0,5-7 0,0 6 0,0 3 0,0 6 0,0 6 0,0 7 0,0 7 0,0 5 0,0 4 0,0-3 0,0 8 0,4-4 0,0 5 0,4 0 0,5-5 0,5 3 0,7-3 0,4-2 0,1 4 0,5-3 0,-4 4 0,4 4 0,-5 1 0,-1 5 0,-5 0 0,-1 0 0,0 0 0,-4 0 0,4 0 0,8 0 0,-4 0 0,10 5 0,-8 0 0,-4 5 0,-2-1 0,-6 0 0,6-4 0,-3 3 0,3-3 0,-10 3 0,4-3 0,-3 3 0,3-7 0,1 7 0,0-7 0,0 3 0,0 0 0,0-3 0,0 3 0,5-4 0,-4 0 0,4 0 0,-5 0 0,13 0 0,-10 0 0,15 0 0,-17 0 0,4 0 0,-5 0 0,0 0 0,0 0 0,-5 0 0,4-4 0,-3 3 0,3-3 0,1 4 0,-4 0 0,-2 0 0,-4 0 0,0 0 0,5 0 0,12 0 0,6 0 0,19 0 0,8 0 0,-5 0 0,11 0 0,-13 0 0,7 0 0,-7 0 0,-2 0 0,-6 0 0,0 0 0,-6 0 0,-2 0 0,0 0 0,-4 0 0,5 0 0,-1 0 0,-4 0 0,4 0 0,-6 0 0,-4 0 0,3 0 0,-9 0 0,4 0 0,-5 0 0,-5 0 0,0 0 0,-5 0 0,0 0 0,4 0 0,-3 0 0,2 0 0,2 0 0,-4 0 0,3 0 0,-3 0 0,-1 0 0,3 0 0,-2 0 0,3 0 0,-4 0 0,0 0 0,4 0 0,-3 0 0,2 0 0,-2 0 0,-1-4 0,3 3 0,-2-3 0,3 4 0,-4 0 0,0 0 0,4 0 0,-3 0 0,2 0 0,-2 0 0,-1 0 0,3 0 0,-2 0 0,3 0 0,-4 0 0,0 0 0,4 0 0,-3 0 0,2 0 0,-2 0 0,-1 0 0,3 0 0,-2 0 0,3 0 0,-4 0 0,0 0 0,4 0 0,-3 0 0,2 0 0,-2 0 0,-1 0 0,-34 0 0,19 0 0,-32 0 0,25-4 0,-9 3 0,-1-3 0,-12-1 0,-1 4 0,-12-9 0,-18 3 0,-3 0 0,-13-4 0,23 10 0,-11-5 0,18 1 0,-13 4 0,8-5 0,0 6 0,13 0 0,-3 0 0,22 0 0,-3 0 0,11 0 0,4 0 0,2 0 0,4 0 0,-1 0 0,1 0 0</inkml:trace>
+</inkml:ink>
+</file>
+
+<file path=word/ink/ink11.xml><?xml version="1.0" encoding="utf-8"?>
+<inkml:ink xmlns:inkml="http://www.w3.org/2003/InkML">
+  <inkml:definitions>
+    <inkml:context xml:id="ctx0">
+      <inkml:inkSource xml:id="inkSrc0">
+        <inkml:traceFormat>
+          <inkml:channel name="X" type="integer" min="-2.14748E9" max="2.14748E9" units="cm"/>
+          <inkml:channel name="Y" type="integer" min="-2.14748E9" max="2.14748E9" units="cm"/>
+          <inkml:channel name="F" type="integer" max="32767" units="dev"/>
+        </inkml:traceFormat>
+        <inkml:channelProperties>
+          <inkml:channelProperty channel="X" name="resolution" value="1000" units="1/cm"/>
+          <inkml:channelProperty channel="Y" name="resolution" value="1000" units="1/cm"/>
+          <inkml:channelProperty channel="F" name="resolution" value="0" units="1/dev"/>
+        </inkml:channelProperties>
+      </inkml:inkSource>
+      <inkml:timestamp xml:id="ts0" timeString="2021-05-15T19:20:58.831"/>
+    </inkml:context>
+    <inkml:brush xml:id="br0">
+      <inkml:brushProperty name="width" value="0.35" units="cm"/>
+      <inkml:brushProperty name="height" value="0.35" units="cm"/>
+      <inkml:brushProperty name="color" value="#FFFFFF"/>
+    </inkml:brush>
+  </inkml:definitions>
+  <inkml:trace contextRef="#ctx0" brushRef="#br0">1970 0 24575,'20'53'0,"-4"-2"0,5-2 0,1 35 0,-8-19 0,10 19 0,-22-28 0,12-18 0,-13 17 0,3-23 0,-4 23 0,0-16 0,0 4 0,0-2 0,0-4 0,0 0 0,-4 27 0,3-37 0,-3 20 0,4-39 0,0 0 0,-15-51 0,11 22 0,-16-43 0,18 35 0,-2 4 0,4 2 0,0 9 0,0 2 0,0 4 0,-11 3 0,0 9 0,-10 6 0,-2 9 0,-2 5 0,-5-3 0,-2 10 0,2-10 0,-1 4 0,7-10 0,-4-1 0,8-5 0,-3 0 0,5 0 0,0-4 0,0-1 0,0 0 0,0-3 0,0 3 0,0-4 0,0 0 0,0 0 0,0 0 0,-5 0 0,4 0 0,-4 0 0,5 0 0,0 0 0,-5 0 0,3 0 0,-8-4 0,9 3 0,-9-8 0,3 3 0,-4-4 0,-14-4 0,10 3 0,-4 1 0,8 1 0,10 4 0,-4 0 0,5-3 0,0 3 0,0 0 0,0-3 0,0 3 0,-5 0 0,4-3 0,-5 7 0,1-8 0,4 8 0,-4-3 0,5 0 0,0 3 0,0-8 0,-5 8 0,3-3 0,-8 0 0,9 3 0,-9-8 0,3 8 0,-17-8 0,-7 0 0,12 2 0,-1-5 0,28 11 0,-2-3 0,4 4 0,-1 0 0,-2-4 0,1 3 0,-1-3 0,2 4 0,1 0 0,-4 0 0,-1 0 0,0 0 0,-4 0 0,8 0 0,-8 0 0,7 0 0,-2 0 0,4 0 0,-1 0 0,-2 0 0,1 0 0,-1 0 0,2 0 0,1 0 0,-4-3 0,3 2 0,-3-3 0,0 4 0,3 0 0,-8 0 0,7 0 0,-7-4 0,4 3 0,-1-3 0,-3 4 0,4 0 0,-5 0 0,4 0 0,-3 0 0,8 0 0,-4-3 0,5 2 0,0-3 0,-4 4 0,-1 0 0</inkml:trace>
+</inkml:ink>
+</file>
+
+<file path=word/ink/ink12.xml><?xml version="1.0" encoding="utf-8"?>
+<inkml:ink xmlns:inkml="http://www.w3.org/2003/InkML">
+  <inkml:definitions>
+    <inkml:context xml:id="ctx0">
+      <inkml:inkSource xml:id="inkSrc0">
+        <inkml:traceFormat>
+          <inkml:channel name="X" type="integer" min="-2.14748E9" max="2.14748E9" units="cm"/>
+          <inkml:channel name="Y" type="integer" min="-2.14748E9" max="2.14748E9" units="cm"/>
+          <inkml:channel name="F" type="integer" max="32767" units="dev"/>
+        </inkml:traceFormat>
+        <inkml:channelProperties>
+          <inkml:channelProperty channel="X" name="resolution" value="1000" units="1/cm"/>
+          <inkml:channelProperty channel="Y" name="resolution" value="1000" units="1/cm"/>
+          <inkml:channelProperty channel="F" name="resolution" value="0" units="1/dev"/>
+        </inkml:channelProperties>
+      </inkml:inkSource>
+      <inkml:timestamp xml:id="ts0" timeString="2021-05-15T19:20:56.289"/>
+    </inkml:context>
+    <inkml:brush xml:id="br0">
+      <inkml:brushProperty name="width" value="0.35" units="cm"/>
+      <inkml:brushProperty name="height" value="0.35" units="cm"/>
+      <inkml:brushProperty name="color" value="#FFFFFF"/>
+    </inkml:brush>
+  </inkml:definitions>
+  <inkml:trace contextRef="#ctx0" brushRef="#br0">233 1190 8273,'0'66'0,"0"-7"983,0 14 0,0-26 0,0 23 0,0-30 0,0 11 0,0-21 0,0-7 0,0-9 0,0-9 0,0-55 0,0-48-492,0 24 1,0-8-165,0 15 1,0-3 0,0-3-59,0-10 0,0-2 0,0-1-269,0 1 0,0 1 0,0 2 0,0-19 0,0 5-492,3 3 0,1 12 482,3 7 10,1-21 0,2 42 0,-5 16 0,1 19 983,-2 22 0,-4 29-834,0 30 0,0 30 1,0 9-1,0-9-149,0-10 0,0-4 0,0 10-164,-1-13 0,0 10 0,0 4 0,-1 1 0,0-2 0,-1-6-82,-1 10 0,-1-4 0,-1-3 0,-2 3 0,-2 6 0,-1 2 0,-2-1 0,2-4 0,2-12 0,1-3 0,-1 0 0,-1 1 0,-2 13 0,-2 3 0,0-3 0,3-12-246,2 4 0,0-4 164,-2 2 0,-2 5 0,1-10-164,4-17 0,1-5 0,-5 11 0,1-2 1475,4 21 0,-3-36 0,9-17 0,-3-26 0,4-36 0,0-22 0,0-32-492,0 30 1,0-2-86,0-1 0,0-1-406,0-11 0,0-6-328,0 7 0,-1-3 0,2-1 0,1 3 0,1 1 0,0-4 0,0-20 0,1-5 0,0 5 292,4-8 0,1 5 36,-1 4 0,1-3 0,1 9 0,3-4 0,-1 9 0,-3 15 0,0 2-150,2-8 0,1-6 0,-2 17 150,-3 10 983,1 20-880,-3 16 880,0 15 0,3 21 0,-2 5-788,4 22 376,1-10-571,0 12 0,0-1 0,0-4 0,4 4 0,1-12 0,5 4 0,4-14 0,-5 2 0,3-11 0,0 1 0,-4-5 0,4 0 0,0-5 0,-3 0 0,3 0 0,0 1 0,1-1 0,5 1 0,-4-1 0,-2 1 0,-6-1 0,1-4 0,-4 2 0,-2-6 0,-4 6 0,0-6 0,-43 6 0,15-6 0,-42 3 0,25-4 0,-6 0 0,6 0 0,-4 5 0,10 0 0,0 1 0,3 3 0,9-4 0,-4 4 0,9 0 0,-10 3 0,13-7 0,-9 2 0,11-7 0,5 4 0,29-3 0,15 2 0,22-3 0,11 0 0,-20 0 0,35 0 0,-37 0 0,7 0 0,0 0 0,-5 0 0,45 0 0,-38 0 0,15 0 0,-1 0 0,-6 0 0,-3 0 0,-7 0 0,-13 0 0,-3 0 0,-18 0 0,-1 0 0,-9 0 0,-2-3 0,-4 2 0,0-3 0</inkml:trace>
+</inkml:ink>
+</file>
+
+<file path=word/ink/ink13.xml><?xml version="1.0" encoding="utf-8"?>
+<inkml:ink xmlns:inkml="http://www.w3.org/2003/InkML">
+  <inkml:definitions>
+    <inkml:context xml:id="ctx0">
+      <inkml:inkSource xml:id="inkSrc0">
+        <inkml:traceFormat>
+          <inkml:channel name="X" type="integer" min="-2.14748E9" max="2.14748E9" units="cm"/>
+          <inkml:channel name="Y" type="integer" min="-2.14748E9" max="2.14748E9" units="cm"/>
+          <inkml:channel name="F" type="integer" max="32767" units="dev"/>
+        </inkml:traceFormat>
+        <inkml:channelProperties>
+          <inkml:channelProperty channel="X" name="resolution" value="1000" units="1/cm"/>
+          <inkml:channelProperty channel="Y" name="resolution" value="1000" units="1/cm"/>
+          <inkml:channelProperty channel="F" name="resolution" value="0" units="1/dev"/>
+        </inkml:channelProperties>
+      </inkml:inkSource>
+      <inkml:timestamp xml:id="ts0" timeString="2021-05-15T19:20:54.317"/>
+    </inkml:context>
+    <inkml:brush xml:id="br0">
+      <inkml:brushProperty name="width" value="0.35" units="cm"/>
+      <inkml:brushProperty name="height" value="0.35" units="cm"/>
+      <inkml:brushProperty name="color" value="#FFFFFF"/>
+    </inkml:brush>
+  </inkml:definitions>
+  <inkml:trace contextRef="#ctx0" brushRef="#br0">2806 2526 24575,'-50'-51'0,"0"5"0,9 1 0,-4 4 0,-12-21 0,23 24 0,-12-5 0,40 31 0,16 21 0,3 4 0,35 26 0,-10 8 0,17 9 0,-12 0 0,-2-3 0,-6-2 0,-7-11 0,-6 2 0,-8-17 0,-5-2 0,0-10 0,-4 0 0,-2-5 0,-26-4 0,-8 0 0,-24-9 0,-28-22-492,38 7 0,-2-5 268,-15-10 0,-3-6-268,-9-11 0,-1-3 164,22 16 0,-2-1 0,1-2 151,-4-11 1,0-3 0,2 3 176,-13-7 0,2-1 0,16 8 0,-1-4 0,-3-8 0,9 5 0,-2-9 0,-1-2 0,1 2 0,5 8 0,-2 1 0,4 5 0,-2-6 0,-8-17 0,-7-11 0,6 3 0,15 20 0,11-3 0,-5-7 0,13 23 0,7 11 0,3 22 983,7 2-722,-3 17 722,4 24 0,0 29-264,0 34-719,0-33 0,0-1 0,0 37 0,0-7 0,-5-24 0,-1-7 0,-5-7 0,5-18 0,-2-9 0,4-9 0,-4-3 0,-2-21 0,0-14 0,4-37 0,1-30-492,5 39 0,0-1 491,0 5 1,0 0 0,0-7 0,0 3-322,0-30 322,0-6 0,0 19 0,0 16 0,0 15 0,-4 18 0,0 9 969,-4 12-969,-1 2 338,-8 3-338,-11 20 0,-15 36 0,9-11 0,-2 7-492,-5 21 0,-1 7 164,8-20 0,-2 3 0,2-2-80,-9 16 1,1 1 407,8-13 0,-1 3 0,1-4 0,-4 8 0,2-4-492,-1-2 0,2-1 441,0 0 1,3-4 2,-6 9 48,-1 1 0,11-20 0,13-25 983,1-9 0,6-12 0,4-27-75,0-18-849,4-35-59,0 9 0,0-17 0,0-4 0,0 12 0,0-3 0,0-2-246,0-7 0,-1-14 0,1 1 0,1 14-246,3 3 0,-1 9 0,-2 3 0,0 2 0,6-3 0,0 4 286,-5-11 206,9-8 0,-10 26 0,4 19 0,-5 22 983,4 6 0,7 64 0,-5 14-789,2 1 1,1 8-687,-4 0 0,-1 4 247,0 16 0,1 0 245,-1-19 0,-1-1-492,1 16 0,-1-3 290,-2-30 0,0-2 11,3 9 1,-1-1 190,-3 24 0,0-19 0,0-23 983,0-18 0,0-9 0,0-9-349,0-66-634,0-4 0,0-14 0,0-6-492,0 22 0,0-2 240,0-30 0,0-5-240,0 13 0,0 0 164,2 17 0,1-1 0,0 2 124,0-9 1,1 2-250,3-5 0,2 5 453,4-16-110,0-8 110,-1 30 983,-2 23-372,0 19 372,-1 10 0,-1 20 0,-3 30-332,-1 23-651,-4 36-492,0-34 0,0 4 288,0 5 1,0 1 203,0 11 0,0-2 0,0-18 0,0-1-403,0 12 0,0-4 403,0 22-288,0-7 288,0 3 0,-5-49 0,4 15 983,-3-33-515,4-6 389,0-69-857,6 3 0,-1 3 0,2-4 0,0 2 0,1 4 0,9-17 326,2-24-326,-6 36 0,4-12 0,-6 19 0,-1 9 0,-1 19 0,-1 9 0,-3 1 0,-2 4 0</inkml:trace>
+</inkml:ink>
+</file>
+
+<file path=word/ink/ink14.xml><?xml version="1.0" encoding="utf-8"?>
+<inkml:ink xmlns:inkml="http://www.w3.org/2003/InkML">
+  <inkml:definitions>
+    <inkml:context xml:id="ctx0">
+      <inkml:inkSource xml:id="inkSrc0">
+        <inkml:traceFormat>
+          <inkml:channel name="X" type="integer" min="-2.14748E9" max="2.14748E9" units="cm"/>
+          <inkml:channel name="Y" type="integer" min="-2.14748E9" max="2.14748E9" units="cm"/>
+          <inkml:channel name="F" type="integer" max="32767" units="dev"/>
+        </inkml:traceFormat>
+        <inkml:channelProperties>
+          <inkml:channelProperty channel="X" name="resolution" value="1000" units="1/cm"/>
+          <inkml:channelProperty channel="Y" name="resolution" value="1000" units="1/cm"/>
+          <inkml:channelProperty channel="F" name="resolution" value="0" units="1/dev"/>
+        </inkml:channelProperties>
+      </inkml:inkSource>
+      <inkml:timestamp xml:id="ts0" timeString="2021-05-15T19:20:52.021"/>
+    </inkml:context>
+    <inkml:brush xml:id="br0">
+      <inkml:brushProperty name="width" value="0.35" units="cm"/>
+      <inkml:brushProperty name="height" value="0.35" units="cm"/>
+      <inkml:brushProperty name="color" value="#FFFFFF"/>
+    </inkml:brush>
+  </inkml:definitions>
+  <inkml:trace contextRef="#ctx0" brushRef="#br0">1687 1911 24575,'99'0'0,"-6"0"0,-18 0 0,8 0 0,2 0-492,-31 0 0,4 0 0,5 0 0,1 0 209,1 0 1,-1 0 448,-9 0 0,-1 0-166,36 0 527,-23 0-527,-7 0 0,-14-4 0,-17 3 983,-15-11-683,-1 10 91,-9-14-391,0 1 0,-30-11 0,-24-23 0,-31-6-492,38 21 0,1-1 379,-8-4 1,1-1 112,4-4 0,2 1 0,3 10 0,1-1 0,-2-9 0,0-1 0,1 7 0,2 0 0,-20-32 0,-4 6 0,40 32 0,10 17 0,3 2 983,1 15-757,3 29-226,-5 17 0,3 43 0,-1 4-312,-1-38 0,0-2 312,5 26 0,-14 6 0,12-35 0,-6 6 0,6-16 0,1-13 0,1-11 0,3-6 624,-7-64-624,7-29 0,-1 1 0,0-9-328,1 22 0,1-3 0,1 2-164,-1-23 0,0-2 300,0 17 1,0-4 0,0 4 191,0-18 0,0 4 0,0 6 0,0 2-440,0 1 0,0 7 440,0-15-58,0 2 58,4 19 0,-2 28 0,2 14 983,0 17 0,-3 38-539,2 28-444,1-7 0,-1 5-358,-2 10 1,0 4 357,2 9 0,0 3-492,-2 9 0,-2 3 164,1-28 0,0 1 0,0 0 181,0 4 1,0 0-1,0 0 147,0-3 0,0 0 0,0-4 0,1 11 0,-2-2-290,-1 0 1,-2-5 289,-3 19 0,-6 0 0,5-27 983,-1-18-525,8-17 525,-4-7 0,5-5 0,-3-9-601,-13-34-382,-1-4 0,-12-48 0,11 25 0,0-4-492,-1-3 0,0-5 164,2 6 0,-1-4 0,1 3 248,-3-9 0,0 1 80,3 5 0,-1-4 0,3 7 0,2 6 0,1 1-492,-8-26 0,2 0 415,10 29 1,0 1 76,-6-5 0,1 2 0,4-31 0,-7 26 0,15 24 0,-8 14 983,5 13 0,-19 72-954,-5 15-29,6 2 0,-1 9-492,-1-2 0,-1 3 256,4-19 1,0 3-1,1-3 236,-2 18 0,0-4-492,-6-2 0,2-3 310,11-16 1,-1-5-39,-3-8 1,-1-2 219,6 5 0,-1-2 0,-15 18 0,12-18 983,8-25 0,2-9 0,7-51 0,-3 14-168,4-47-815,5 28 0,1-17 0,0 11 0,-1 2 0,0 7 0,-4 12 0,3 5 0,-4 6 0,-13 9 0,-3 0 0,-20 14 0,-9 14 0,-28 38-984,6-6 675,8 4 0,1 3 309,21-28 0,1-1 0,-19 24 0,1 0-542,-7 9 542,24-29 0,1-2 0,-14 20 0,0-1 0,17-21 0,8-4 0,11-16 983,5-2-410,2-7 15,6-40-588,-3-7 0,4-38 0,6-3-575,13-2 575,4-8 0,7 22 0,-5-9 0,4 20 0,-5-1 0,0 4 0,-5 25 0,-9 3 0,3 16 0,-8 7 575,-7 48-575,-15-1 0,-3 43 0,-23-6-846,8 8 846,10-33 0,1-1 0,-8 21-196,8-23 0,1-1 196,-3 7 0,-12 20 0,15-25 0,2-7 0,5-14 829,6-11-829,3-7 409,6-46-409,-3-6 0,10-48 0,13 3-492,-6 34 0,4-1 456,5 0 0,3 0 36,0-5 0,1 0 0,-2 3 0,1 3-106,14-29 106,-2 1 0,-14 32 0,5-10 0,-8 26 0,-5 2 0,-2 15 983,-5 1-916,-3 5 45,-26 52-112,0-14 0,-30 51 0,7-18 0,0-1 0,1 1 0,2-5 0,4-5 0,2 1 0,1-3 0,17-19 0,-3-6 0,10-4 0,2-12 0,3 8 0,1-53 0,22-12 0,3-3 0,5-6-492,6-3 0,7-2 0,16-13 0,6-3 164,-17 19 0,1-2 0,2-1 0,5-4 0,1-1 0,2 0 0,2-3 0,1 1 0,-2 3 0,-8 12 0,0 1 0,0 1 0,3-4 0,2-1 0,-1 4-26,15-10 0,2 3 354,-16 15 0,2-1 0,0 2 0,21-14 0,1 5-492,-2 12 0,1 6 412,-6 4 1,-1 6 79,-1 10 0,0 5 0,-6 0 0,1 4 0,21 1 0,0 8 0,-19 14 0,0 7 0,19 0 0,-2 10-208,-10 23 0,-3 9 208,-20-21 0,0 1 0,-2-1 0,16 12 0,-2 2 491,11 11 1,-4-4 29,3-2-521,-15-13 0,0 1 0,5 7 491,-19-25 1,-2 0 309,11 14 182,-12-15-543,-15-14 543,-6-7 0,-4-5 0,-2-3 0,-7-5-471,-2-20-512,-3-22 0,0-18 0,-6-32-912,-7 5 912,-3 30 0,-3 2 0,-9-18-239,-21-10 239,11 29 0,-10-1 0,-5 12 0,-7 8 0,0 22 0,-6 2 0,1 11 0,-2 0 0,-8 17 0,-8 5 0,4 22 0,8-5 0,-5 13 0,20-16 0,-6 7 900,18-15-900,7-1 251,12-13-251,2 0 0,10-5 0,0-4 0,5-6 0,3-13 0,-3-12 0,1-17 0,-3-2 0,-8-18 0,5 9 0,-8 2 0,3-3 0,-2 22 0,-2-15 0,7 22 0,-3-3 0,8 16 0,-3 0 0,5 8 0,0 2 0,0 16 0,8 9 0,7 15 0,21 7 0,7 1 0,11-4 0,7 6 0,-6-22 0,30 24 0,-14-33 0,31 17 0,-32-21 0,26 0 0,-8 1 0,15-6 0,-8 0 0,-6-2 0,-14-3 0,7 3 0,1-5 0,-8 5 0,-2 2 0,-7-1 0,-13 3 0,3-3 0,-17 8 0,4 2 0,-9 8 0,-3 1 0,-2 10 0,-5 2 0,0 20 0,-5-4 0,-4 20 0,-2 2 0,-5 10-593,0 8 593,0 1 0,-5-24 0,-6 2 0,-7-21 0,0 1 0,-2-9 0,9-13 0,-3-7 593,5-9-593,4-2 0,-2-7 0,-2-2 0,0-3 0,-9-13 0,3-9 0,-6-15 0,-1-13 0,5 6 0,-7-37 0,10 16 0,4 16 0,0-2 0,-3-34 0,6 7 0,-4-3 0,9 14 0,-9-1 0,5 3 0,-10 14 0,-2-6 0,-3 19 0,-1-10 0,-3 15 0,3-2 0,-15-4 0,2 1 0,1 4 0,-4-10 0,12 17 0,-8-18 0,0 5 0,-6-6 0,5 6 0,-5-5 0,7 5 0,5 1 0,-4 0 0,5 8 0,5 6 0,-1 4 0,13 4 0,1 7 0,1 2 0,17 38 0,17 38 0,3 22-492,-1-25 0,0 1 213,-8-7 1,-1-1 278,2-4 0,1 1-281,-1 5 1,0-1 280,11 19-75,1 7 75,-4-27 0,-12-8 0,-2-18 983,-6-8-477,0-11 98,-1-5-604,0-4 84,0 0-84,4-20 0,-2-1 0,3-11 0,-3 5 0,-2 5 0,5 4 0,1 1 0,4 4 0,0 4 0,5 1 0,1 4 0,1 0 0,3 0 0,2 0 0,1 0 0,17 0 0,-21 4 0,20 7 0,-15 4 0,10 7 0,1-1 0,-5 5 0,4-3 0,-15 1 0,7-8 0,-15-3 0,0-4 0,-7-1 0,-4 0 0,0-3 0,-29-27 0,9 2 0,-29-18 0,20 10 0,-2 7 0,3-7 0,2 9 0,-1-4 0,1 5 0,-1-5 0,1 3 0,-8-15 0,0 7 0,2-9 0,-4 10 0,11-1 0,2 12 0,-8-12 0,16 17 0,-9-8 0,9 11 0,10 3 0,18 26 0,-3-7 0,17 25 0,-11-13 0,-3 3 0,10 3 0,-11-7 0,4-1 0,-10-6 0,-1-5 0,-5 0 0,0-5 0,0 0 0,0 0 0,0 0 0</inkml:trace>
+</inkml:ink>
+</file>
+
+<file path=word/ink/ink15.xml><?xml version="1.0" encoding="utf-8"?>
+<inkml:ink xmlns:inkml="http://www.w3.org/2003/InkML">
+  <inkml:definitions>
+    <inkml:context xml:id="ctx0">
+      <inkml:inkSource xml:id="inkSrc0">
+        <inkml:traceFormat>
+          <inkml:channel name="X" type="integer" min="-2.14748E9" max="2.14748E9" units="cm"/>
+          <inkml:channel name="Y" type="integer" min="-2.14748E9" max="2.14748E9" units="cm"/>
+          <inkml:channel name="F" type="integer" max="32767" units="dev"/>
+        </inkml:traceFormat>
+        <inkml:channelProperties>
+          <inkml:channelProperty channel="X" name="resolution" value="1000" units="1/cm"/>
+          <inkml:channelProperty channel="Y" name="resolution" value="1000" units="1/cm"/>
+          <inkml:channelProperty channel="F" name="resolution" value="0" units="1/dev"/>
+        </inkml:channelProperties>
+      </inkml:inkSource>
+      <inkml:timestamp xml:id="ts0" timeString="2021-05-15T19:20:07.471"/>
+    </inkml:context>
+    <inkml:brush xml:id="br0">
+      <inkml:brushProperty name="width" value="0.35" units="cm"/>
+      <inkml:brushProperty name="height" value="0.35" units="cm"/>
+      <inkml:brushProperty name="color" value="#FFFFFF"/>
+    </inkml:brush>
+  </inkml:definitions>
+  <inkml:trace contextRef="#ctx0" brushRef="#br0">5121 2654 24575,'-48'0'0,"-5"0"0,2 0 0,-15 0 0,-9 0 0,-19 13-984,-2 8 913,44-6 1,2 4 70,5 6 0,2 2 0,-35 20 220,20 9-220,11-8 0,13-2 0,9-1 0,4-7 0,15-2 847,2-7-847,4-9 58,0 2-58,4-13 0,16 5 0,14-10 0,17 1 0,7-5 0,-1-10 0,3-15 0,0-13 0,-3-17 0,-7-8 0,-6-14-567,-17-8 567,-2-9 0,-20 44 0,-3-2 0,1 0 0,0-1 0,-2-3 0,-2-1 0,-4-5 0,-3 0 0,-5 7 0,-3 0 0,-8-4 0,-3 3 0,-15-13 0,-14-6 0,21 40 0,-7-11 0,5 22 0,0 9 0,11 11 567,-8 4-567,4 38 0,1 5 0,-5 46 0,20-13 0,2 15 0,12-28 0,0 9 0,0-21 0,0-6 0,21 5 0,3-27 0,27 4 0,0-21 0,7-1 0,-13-5 0,10 0 0,-23-9 0,10-2 0,-21-13 0,2-7 0,-16 0 0,3-11 0,-41-15 0,-9 11 0,-18-7 0,-6 24 0,13 11 0,0 2 0,1 9 0,13 3 0,2 4 0,11 4 0,9 10 0,1 26 0,13 0 0,-5 17 0,11-7 0,17-4 0,14 0 0,32-4 0,10-10-415,-28-17 1,2-3 414,0-4 0,1-3 0,8-1 0,1-2 0,-7-1 0,-3-2 0,38 1 0,-11 0 0,-26-15 0,5 2 0,-14-14 0,-5-6 0,-17 0 829,-4-1-829,-14-6 0,-8 14 0,-23-12 0,-9 11 0,-38 3 0,5 7 0,-23 9 0,7 3 0,0 5 0,2 16 0,33 2 0,-6 22 0,26-1 0,-9 7 0,15-7 0,3-2 0,15-13 0,2-1 0,4-9 0,0-2 0,19-7 0,5-2 0,25-3 0,10-17 0,2-9 0,15-20 0,-10-11 0,-9 11 0,-8-8 0,-16 14 0,2-6 0,-12 12 0,2-2 0,-15 21 0,0-2 0,-15 12 0,-16 1 0,-25 4 0,-14 17 0,-26 19-492,42-10 0,-1 4 371,-9 5 0,-1 2 121,5-1 0,-1 0 0,-4 0 0,1 1 0,2 2 0,2 1 0,2-3 0,4-3 0,-20 22 0,-1-2 0,36-27 0,-17 13 0,25-18 0,-3 1 983,19-14-740,-3 3-243,8-43 0,-15 11 0,-14-36 0,-25 21 0,-13-1 0,21 16 0,0 1-567,-26-8 567,9 8 0,-2 4 0,-20 6 0,24 1 0,0 2 0,-33 6 0,9 0 0,22 4 0,1 12 0,28 7 0,-16 11 0,23-8 0,-4 0 567,17-8-567,5-1 0,1-3 0,8-2 0,-4-3 0,4-1 0</inkml:trace>
+  <inkml:trace contextRef="#ctx0" brushRef="#br0" timeOffset="2382">3962 3182 24575,'0'-52'0,"0"-12"0,0 17 0,0-24 0,-11 11 0,-3-15 0,-14 19 0,-5 1 0,-10-10 0,7 17 0,-1 7 0,-1 18 0,-12 6 0,17 13 0,-4 4 0,9 0 0,-2 0 0,7 13 0,-6 9 0,16 29 0,2 2 0,-1 37 0,11-19 0,-5 7 0,6-7 0,0-18 0,0 12 0,0-24 0,14 0 0,8-20 0,16 1 0,5-12 0,0-5 0,0-14 0,1-14 0,-15-11 0,8-17 0,-18 0 0,4-7 0,-5-25 0,-11 19 0,-1-26 0,-6 30 0,-11-6 0,-12 14 0,-5 12 0,-22 2 0,11 15 0,-17-5 0,17 16 0,-9 2 0,17 10 0,-10 0 0,14 13 0,-4 16 0,13 32 0,-5 16 0,14 8 0,-9 6 0,17-14 0,-5 6 0,6-16 0,0-8 0,0-21 0,0-9 0,3-16 0,6-4 0,16-5 0,-5-4 0,14-5 0,5-18 0,-14 0 0,13-21 0,-20-16 0,0 5 0,-5-19 0,-8 9 0,-5 5 0,-22-7 0,-6 6 0,-27 5 0,-10-1 0,10 24 0,-19-3 0,21 23 0,-13-5 0,15 12 0,2 1 0,17 5 0,3 0 0,15 0 0,1 8 0,9 13 0,0 10 0,4 19 0,0-6 0,22 14 0,-4-23 0,43 24 0,-20-38 0,41 28 0,-27-35 0,26 5 0,-14-14 0,-18-5 0,5-9 0,-22-3 0,0-8 0,-3 0 0,-15-3 0,-1 4 0,-8-9 0,-1-10 0,-12 5 0,-10-17 0,-8 23 0,-13-11 0,1 16 0,-8-12 0,9 17 0,-6-5 0,12 17 0,-17 0 0,15 5 0,-9 0 0,5 15 0,-1 33 0,1 10 0,-14 16-428,11-9 0,3 1 428,0 5 0,2-21 0,5 7 0,8-19 0,3-8 0,9-11 0,1-6 856,5-5-856,29-52 0,4 8 0,16-44 0,-9 27 0,-3-3 0,-10 11 0,4-5 0,-10 8 0,-2-1 0,-9 6 0,-1 1 0,-5 7 0,0 4 0,-14 1 0,-8 5 0,-9-1 0,-10 3 0,10 3 0,-11 8 0,11 2 0,-4 4 0,-7 0 0,9 0 0,-15 4 0,17 6 0,-4 6 0,-2 10 0,-1-4 0,0 5 0,-4-6 0,16-6 0,-8 4 0,15-9 0,0 3 0,7-4 0,3-5 0,5 4 0,0-4 0</inkml:trace>
+  <inkml:trace contextRef="#ctx0" brushRef="#br0" timeOffset="34785">3386 2068 24575,'-74'-18'0,"-22"0"0,5-12 0,-8-3-492,7 12 0,-3 2 164,13 0 0,-4-1 0,3 4 0,11 8 0,2 3 0,-1 1 0,0 0 0,0 2 0,1 0-164,-26 1 0,3 2 0,5-4 0,4 6 360,12 11 0,4 5 401,12-3 0,3 6-269,-2 19 0,7 6 0,14-7 0,5 3 0,-3 9 0,6 3 0,13-3 0,5 1-204,1-1 1,2 0 203,4 1 0,2-3 983,-1 15 0,0 5 0,9-32 0,14 8 0,25-17-422,0-8 0,15-14-561,-12-2 0,11-35 0,-4-22-886,-4-30 886,-28 31 0,-3-3 0,-7-2 0,-3-2 0,2-4 0,-3-2 0,-6-4 0,-4 0 0,3 5 0,-3 0 0,-6-4 0,-3 2 0,-11-26-11,-13 5 11,-2 41 0,5 8 0,-2 15 0,15 7 0,-8 11 885,10 4-885,-5 0 12,0 4-12,-9 30 0,-3 20 0,-3 40-492,15-33 0,0 3 58,-1 5 0,1 1 434,5-9 0,1-1-232,-3 2 0,1-3 232,1 26 0,1-8 0,4-16 0,3-19 0,5-18 0,0-22 983,0-37-161,-6-29-311,-6-18-511,-2 14 0,-16-12 0,11 32 0,-16-19 0,-3 9 0,3 15 0,-6-3 0,16 26 0,1 10 0,6 6 0,0 4 0,0 0 0,8 3 0,-3 32 0,6 18 0,3-4 0,1 6-359,-1 3 0,2 0 359,1-3 0,2-1 0,-1 7 0,0-3 0,0 21-33,0 5 33,0-18 0,0-21 0,0-13 0,0-14 0,0-10 717,8-4-717,1 0 34,24-32-34,-3-12 0,21-40 0,-26 34 0,-2-3-492,3-8 0,0-3 356,0-2 0,-2-2 136,-7-3 0,-2-2 0,0 1 0,-2 1 0,-7 7 0,-3 3-77,3-33 77,-6 11 0,-9 32 0,-14-6 0,-5 21 0,-15 10 983,-14 12-715,15 5-186,-13 14-82,15 28 0,-15 45-492,26-29 0,-1 5 159,-5 11 0,1 1 333,7-7 0,2 0 0,-5 5 0,1-3-418,10-15 1,1-1 417,-6 10 0,0 1 0,9-11 0,1-2 0,-3 2 0,1-2 0,-4 31 0,3-21 0,11-25 0,1-3 983,5-16-389,0 0 314,0-5-908,16-4 0,1 0 0,26-12 0,-20 2 0,5-6 0,-20 3 0,0-3 0,-3 2 0,-1-2 0,-4 4 0,0 0 0,-13-6 0,-3 8 0,-34-8 0,3 7 0,-19 1 0,8 0 0,13 6 0,-10 0 0,23 5 0,-11 0 0,19 5 0,1 3 0,13 1 0,2 9 0,8 14 0,0 2 0,8 0 0,14-3 0,11-15 0,25 8 0,-5-11 0,20-6 0,-6-7 0,8-5 0,-4-30-492,-19-4 0,-1-10 204,-13-11 0,-2-8-40,0 7 0,4-4 0,-7 1-139,-6-12 0,-4-1 467,0 9 0,0-3 0,-2 1-492,1-18 0,-2-2 164,-5 16 0,0-3 0,0 0 216,0 0 0,0 0 0,-2 4 112,0-13 0,-1 2-492,2-10 0,-3 3 387,-7 29 1,-1 4 540,1-6 0,-1 1-436,-3-26 983,0 31-345,0 16 345,0 18 0,0 70-440,8 43-1035,-7-5 0,0 10 250,1-19 1,1 2 0,-1 1 241,-1-5 0,-2-1 0,1 3 0,0 18 0,0 4 0,0-7 0,0 0 0,0-2-328,0-11 0,0 3 0,0-7-160,0 2 0,0-5 68,0 8 1,0-4 419,0-18 0,0-5 0,0 22 0,0-32 983,0-22 0,0-23-163,0-60-820,0-5 0,0-16-246,0 11 0,0-10 0,0-3 0,0 2-82,0-16 0,-1 1 0,2-11 164,2 16 0,0-11 0,2-5 0,0-1 0,1 5 0,-1 10-82,0 4 0,0 9 0,1 1 0,2-6 49,1-8 0,2-8 1,1-1-1,0 5 0,-2 13-131,0 8 0,0 10 0,0 0 0,3-4 0,2 0 0,-2 3-81,0-12 0,-1 1 208,0-1 0,1 3 201,-2 19 0,-1 5 983,2-16 0,-28 64-228,-21 55-755,-3 4 0,-6 10 327,14-9 1,0 5 0,-2 1-1,-11 8 1,-3 3 0,1 2-574,10-10 0,1 4 0,-1 0 0,1 0 197,-3 0 0,-1 2 0,1-2 1,1-2 48,-4 12 0,2-4 0,3-2-243,-8 16 1,4-8 242,8-24 0,3-4-141,5-7 1,-1-3 140,-2 0 0,1-3 983,-6 22 0,8-36 0,19-46 0,5-56-492,18 15 1,5-6-1,-6-3 1,3-2-60,20-12 1,1 4-433,-17 31 0,-2 1-155,9-20 1,0 2 154,8-15-114,1-6 114,-9 25 0,-8 19 0,-9 25 983,-4 0-201,-4 90-782,-2-17 0,-2 19 0,-2 4 21,1 14-21,-2-28 0,-2-1 0,-3 23 0,-6 0 126,5-13-126,-1-29 0,8-8 0,-4-19 0,5-5 0,0-43 808,0-8-808,6-45 0,7-2-331,-2 29 0,1 0 331,8-27 0,-9 32 0,-2 2 0,3-10 0,0-7 0,-6 21 0,-1 8 0,-9 22 0,-10 7 662,-12 12-662,-21 33 0,-11 21 0,18-6 0,0 6-492,-4 7 0,1 5 0,-4 14 0,1 1 231,4-11 0,4-1-231,8-6 0,3-2 461,-1-9 0,3-3 31,-11 34-202,-9 0 202,19-20 0,5-29 0,11-9 983,5-15-656,1-2 1,4-4 0</inkml:trace>
+  <inkml:trace contextRef="#ctx0" brushRef="#br0" timeOffset="36717">644 3021 24575,'0'38'0,"0"-8"0,4-1 0,-2-5 0,2 0 0,-4 4 0,0-9 0,0 0 0,0-2 0,0-8 0,0 8 0,0-4 0,0 5 0,0 0 0,0 0 0,0 7 0,-4-13 0,-5 3 0,4-41 0,-14-13 0,10-46 0,-17-11-492,14 34 0,1 0 448,1 12 0,-1 1 44,-3-7 0,1 2 0,-1-23 0,-4 2 0,3-3 0,4 42 0,-2 16 0,-5 85 0,10-16 0,0 7-492,-7 33 0,-1 8 168,4-26 0,-1 1 0,0 3 324,-2 11 0,-2 1 0,0-1 0,2-10 0,-1-2 0,1-2 0,-3 25 0,0-5-492,-1-13 0,1-4 238,5-9 0,1-3 55,-6-2 1,0-3 198,-4 36 0,6-41 0,5-16 983,2-19 0,1-9-249,-3-60-734,8 2 0,1-10-492,-5-29 0,0-9 373,5 18 1,2-4 0,0 2 118,-3 9 0,0 2 0,1-8-246,1-12 0,1-10 0,0 0 0,1 10-82,-1 16 0,0 8 0,0-7 82,0-22 0,0-11 0,0 2 0,0 16-246,0 13 0,0 4 197,0-4 0,0-5 0,0 7 295,0 4 0,0 5 0,0-8 0,0 2-27,0 14 0,0 5 27,0-16 983,0 24 0,0 17 0,0 79 0,0 20-492,0-5 1,0 7-1,0 3 1,0 1-262,0 2 1,0 1-231,0 6 0,0-2 0,0-15 0,0-1-376,0 3 0,0-4 376,0 29-131,0-45 1,0-3 130,0 19 0,0-18 0,0-21 983,0-7-687,0-9 0,0-2 0</inkml:trace>
+</inkml:ink>
+</file>
+
+<file path=word/ink/ink2.xml><?xml version="1.0" encoding="utf-8"?>
+<inkml:ink xmlns:inkml="http://www.w3.org/2003/InkML">
+  <inkml:definitions>
+    <inkml:context xml:id="ctx0">
+      <inkml:inkSource xml:id="inkSrc0">
+        <inkml:traceFormat>
+          <inkml:channel name="X" type="integer" min="-2.14748E9" max="2.14748E9" units="cm"/>
+          <inkml:channel name="Y" type="integer" min="-2.14748E9" max="2.14748E9" units="cm"/>
+          <inkml:channel name="F" type="integer" max="32767" units="dev"/>
+        </inkml:traceFormat>
+        <inkml:channelProperties>
+          <inkml:channelProperty channel="X" name="resolution" value="1000" units="1/cm"/>
+          <inkml:channelProperty channel="Y" name="resolution" value="1000" units="1/cm"/>
+          <inkml:channelProperty channel="F" name="resolution" value="0" units="1/dev"/>
+        </inkml:channelProperties>
+      </inkml:inkSource>
+      <inkml:timestamp xml:id="ts0" timeString="2021-05-15T19:19:28.239"/>
+    </inkml:context>
+    <inkml:brush xml:id="br0">
+      <inkml:brushProperty name="width" value="0.35" units="cm"/>
+      <inkml:brushProperty name="height" value="0.35" units="cm"/>
+      <inkml:brushProperty name="color" value="#FFFFFF"/>
+    </inkml:brush>
+  </inkml:definitions>
+  <inkml:trace contextRef="#ctx0" brushRef="#br0">1755 4458 24575,'-8'-29'0,"-2"9"0,-22 16 0,-8 4 0,-8 0 0,-16 0 0,21 25 0,-19 32 0,38-5 0,5 5-492,0 1 0,1 3 267,-2 16 0,3 0 225,11-22 0,2 0 0,-7 16 0,1-1-478,9 28 478,-6-45 0,1-2 0,5 18 0,-5-18 0,6-25 0,0-114 0,0 15-492,0-11 0,0-6 205,0 20 0,0 3 287,0-2 0,0 0 0,2-4 0,-4 0 0,-6 4 0,-4 2 350,-1 2 1,-4 4-351,-24-26 0,16 39 0,-2 6 0,-14-2 456,-9-12-456,11 23 0,2 11 0,8 12 983,-7 5-302,5 5-681,-25 54 0,15 20-70,11-7 0,-1 16 70,9-13 0,-1 11 0,0 7 0,0-1 0,4-8-328,-3 18 0,3-6 0,-1 6 131,2-19 0,-3 7 1,0 1-1,2-4 0,3-8-131,2 1 0,4-8 0,1-5-164,0 5 0,1-5 21,-3-1 1,1-3 470,2 29 0,2-36 594,6-48-594,7-65 0,6-11 0,2-12 290,-5 14 0,0-4 0,1-1-290,3-1 0,3 0 0,-3-3-328,-3-11 0,-1-3 0,-1 2 0,0 8 0,0 2 0,-1-4 173,-2 12 0,-1-3 0,0-1 0,-1 2 155,1-17 0,-2 0 0,0 2 0,1 3 0,-1 1 0,-1 6-492,-1-4 0,-2 5 454,-1-4 0,-2 5-165,-10-10 203,-5-1 0,-5 25 983,4 33 0,5 7 0,2 16 0,5 6 0,-4 7 0,-5 30 0,-7 38-562,9-11 0,0 9-749,2-7 0,-2 5 0,0 2 0,-4 12 0,0 2 0,0-2 0,2-5 0,0-2 0,1-1 0,0-1 0,0-1 0,2-3-164,-2 17 0,1-4 321,3-11 0,0-1-94,0 1 1,0-3 264,-8 28 0,12-29 0,3-33 0,17-85 0,8-33 0,-2 22 0,3-6 190,2-21 0,1-13 1,1 8-191,5 2 0,0 2 0,-7 15 0,1-4 0,0 3 0,7-14 0,-2-1 0,-9 16 0,-2-3 0,0 5 334,4-4 1,-3 3-335,-3-5 0,-2 5 440,0-5-440,5-6 0,-8 33 0,-5 19 983,-1 6 0,-5 16 0,-13 61 0,-4 22-815,2 10 1,-1 9-661,-6 4 0,1 1 0,7-6 0,0 2 370,2-20 0,-1 3 0,3-6 122,5-1 0,2-1-492,-5 22 0,1 0 240,6-24 0,0-2 11,-3 2 1,1-3 240,3 35 0,0-36 0,0-19 983,25-26 0,11-33-717,31-44-266,-5-17-66,-10 2 0,1-2 66,-22 36 0,0-2 0,26-36 0,0-1 0,-23 36 0,-3 2 110,2-5 0,0 1-110,18-36 0,-16 33 0,6-13 0,-17 36 0,-3 6 0,-17 48 983,-4 16-167,-6 24-816,-1 16 0,-12 2 0,5-14 0,-10 8 356,6-26-356,0 6 0,2-16 0,10-13 0,-2-11 0,7-7 0,-3-3 0,9-58 0,7 14 0,7-58 0,-1 40 0,4-10 0,-9 11 0,2 7 0,-4 3 0,-2 17 0,1 2 0,-5 32 0,-20 39 0,0-1 0,-3 8-492,-13 23 0,-6 11 246,10-18 0,-2 7 0,-1 2 0,1-4-82,-4 3 0,0-3 0,-1 6 82,-1 9 0,-3 7 0,1 0 0,3-13-246,-6 8 0,0-4 164,1 1 0,-2 6 0,6-13-164,9-24 0,2-4 0,-18 37 0,2-5-492,5-4 1440,14-34 0,1-2-456,-9 14 983,12-29 0,4-14 0,9-27 0,0-24 0,11-59 0,11 8-998,7-8 1,3-3 14,-10 45 0,2-1 0,4-10 0,3-7 0,-5 8-640,8-32 640,-5 27 0,0 0 0,2-22 0,6-7 0,-13 25 0,-3 12 0,-7 25 0,-1 7 983,-4 13-115,-5 7-4,-22 14-864,-2 8 0,-13 8 0,11-1 0,-2-4 0,3-2 0,1 1 0,1-4 0,5 2 0,0-7 0,-5 7 0,3-2 0,-9 9 0,-3 3 0,-2 6 0,1-1 0,1 6 0,4 1 0,0 0 0,1 3 0,7-11 0,4 5 0,2-12 0,8-6 0,-1-5 0,6-5 0,-3 0 0,17-28 0,10-3 0,17-35 0,27-17-984,-13 8 927,-12 18 0,2-2 57,-6 8 0,3-1-492,19-20 0,2-1 203,-15 15 0,1-1-39,5-3 0,6-5 0,-7 6-143,-11 10 1,-1-1 470,6-4 0,5-5 0,-5 4 0,0 3 0,-3 1-342,7-9 0,-1 2 342,-9 12 0,-3 3 861,27-27-861,-18 18 983,-6 5-557,-8 9 557,-8 8 0,-10 14 0,-2 2-933,-35 28-50,16-12 0,-26 17 0,25-17 0,0-4 0,0 0 0,3-30 0,-3 6 0,7-23 0,-8 14 0,8-1 0,-3 1 0,4-1 0,0 6 0,0-4 0,0 13 0,0-7 0,0 12 0,0 5 0,0 28 0,0 47 0,0-17 0,0 6-492,-7 24 0,-2 6 164,1-19 0,-2 2 0,-2 2 0,-5 10 0,-3 3 0,-1 2 0,-2 6 0,0 2 0,-3 1 82,5-21 0,-3 1 0,1-1 0,1-4-82,0 3 0,1-5 0,-2 2 0,-8 12 0,-1 2 0,3-12-164,9-23 0,1-3 136,-17 35 0,1-2 356,1-8 983,-6 13-24,12-36 24,13-25 0,1-8 0,10-22 0,0-20 0,4-24 0,0-27-239,6-19-1236,4 37 0,2-1 275,2-4 0,3-2 217,8-4 0,2 0 0,0 1 0,0-1 0,3-2 0,0 4 0,-8 18 0,-1 2-135,2-10 0,1 5 135,12-6 0,3-17 0,-5 26 0,-8 11 0,-11 14 0,2 9 983,-8 2-568,4 3-125,-5 4-290,0 2 0,3 3 0,-2 0 0,3 0 0,-8 19 0,0 5 0,-4 32 0,0 13 0,0 16-492,-6-30 0,-1 2 370,-1 2 0,-1-1 122,-4-4 0,-2 0-178,1 3 1,0-4 177,-11 24 0,5-2 0,3-16 0,6-21 0,5-9 983,2-15-761,4-13 156,18-41-378,12-29 0,-2 11 0,3-2-492,-3 10 0,2-2 164,6-9 0,4-7 0,-2 7 152,-6 11 0,1-1 176,15-26 0,6-11 0,-6 10 0,-14 22 0,-1 2 0,6-7 0,4-7 0,-4 5 0,2-1 0,-3 4-456,-4 7 1,0 1 455,3-7 0,-2 3 0,9-8 0,2-8 0,-12 26 0,-12 14 0,-4 9 983,-9 13 0,4 2 0,-9 45-701,0 13-282,-3 11 0,-2 7-492,-2-3 0,-1 3 0,-7 27 0,-4 5 164,4-33 0,-2 1 0,-1-2-164,-6 20 0,-2 0 320,5-17 0,0 1 1,1-7-205,1-10 0,0-2 376,-7 20 0,0-1 0,0 17-123,-8 0 123,16-20 983,-2-24-173,10-17 173,2-8 0,4-60-534,0-8-449,6-15 0,3-9-492,3 4 0,2-4 343,-1 11 0,2-4 0,1 0-179,3 1 0,1-1 0,1 0 0,0-9 0,1 0 0,-1 2-48,8-12 0,1 0 48,-7 14 0,1-4 0,-2 10 110,-4 15 0,1 2-80,12-33 1,-1 3 297,-2 5 491,-5 26 1,-1 2 228,-3-13 263,6 20 0,-15 15 0,3 11 0,-5 9 0,1 13-387,1 27-596,2 36 0,-5-21 0,-1 4-492,2 17 0,0 4 0,1 10 0,-2 3 473,-2 6 1,0-2 18,2-14 0,-1-1 0,-5 5 0,0-3-492,5-19 0,0-3 466,-4 7 0,-2-2-4,4-9 0,-1-5 30,-3 20 0,0-12 0,4-25 983,-3-8-14,3-11 14,-1-9-817,3-34-96,-1-12-70,6-41 0,-9-11-492,1 38 0,0-3 349,-3-3 0,0-2 143,0-4 0,0 1 0,0 12 0,0 1-280,0-6 1,0 1 279,0-28-148,0 0 148,0 13 0,0 29 0,0 8 983,0 14-743,0 9 352,0 9-592,0 35 162,-12 24-162,-3 31 0,2-25 0,-3 2-492,-2-3 0,0 2 213,-2 16 1,0 2 278,-3-4 0,-1-1 0,0 2 0,1-3 0,5-16 0,0-2-200,-3 0 1,1-2 199,-11 16 0,-2 6 0,5-22 0,11-11 0,0-18 983,6-1-458,-2-9-93,5-2-432,-5-7 0,4 2 0,-13-6 0,2 2 0,-16-3 0,-7 0 0,4 0 0,-23 0 0,22 0 0,-17-4 0,14-7 0,-2-12 0,8 1 0,5-4 0,8 2 0,9 0 0,6 0 0,4-5 0,5 5 0,0-5 0,0-1 0,5 0 0,9 5 0,8-4 0,20 6 0,4-4 0,5 9 0,13 1 0,-11 6 0,12 4 0,-7 2 0,-7 5 0,-1 0 0,-19 0 0,-2 0 0,-11 0 0,-4 0 0,-2 0 0,-46 0 0,9 0 0,-52 0 0,8 5 0,-8 2 0,-14 7 0,14-2 0,8 0 0,-2 0 0,18-1 0,-6 1 0,10-1 0,12-5 0,1-1 0,12-5 0,1 0 0,9-8 0,-5-13 0,13-11 0,-10-34 0,15 4 0,-5-29-658,6 5 658,0 36 0,0-2 0,0-5 0,0 0 0,0-1 0,0 0-492,-1-9 0,2 0 394,2 3 1,1 2 97,-2 11 0,2 1-166,3-5 1,0 2 165,6-25 0,0-7 0,-1 2 0,-5 23 0,-1-4 0,-6 19 608,0-4-608,0 12 983,0-4-769,0 10 149,0-5-363,0 7 0,-4 4 0,-2-3 0,1 1 0,1 6 0,4-4 0,0 11 0,0-15 0,0-3 0,0-17 0,0-2 0,0-1 0,0-4 0,-7-20 0,0-4-492,-1 21 0,1-3 459,3 9 0,1-1 33,-4-9 0,1 2-308,-1-27 308,-7-11 0,8 22 0,-6-9 0,11 18 0,-10 4 0,10 25 0,-4-3 0,0 13 983,4 4-932,-3 2 273,4 0-324,0 4 0,-4-4 0,3-1 0,-3 5 0,4-4 0,0 0 0,0 4 0,0 0 0,-4 2 0,3 8 0,-3-8 0,4 7 0,0-2 0,0 4 0,21 3 0,3 1 0,21 4 0,4 0 0,10 0 0,8 0 0,0 0 0,6 0 0,-20 0 0,26 0 0,-24 0 0,26 6 0,-21-5 0,5 5 0,-7-6 0,-7 0 0,-2 0 0,-6 0 0,-6 0 0,4 0 0,-10 0 0,-1 0 0,-2 0 0,-8-4 0,3 3 0,-10-7 0,-1 7 0,-3-2 0,-1-1 0,3 3 0,-2-3 0,3 1 0,-4 2 0,0-3 0,4 4 0,-3-4 0,3 4 0,-37-8 0,-5 7 0,-25-2 0,-1 3 0,11 4 0,-27 3 0,10 5 0,-21 1 0,15-1 0,3-5 0,7 3 0,0-9 0,13 4 0,-3-5 0,11 0 0,-6 0 0,6 0 0,2 0 0,-1 0 0,10 0 0,-8 0 0,15 0 0,-9 0 0,8 0 0,-3 0 0,10 0 0,-4 0 0,7-3 0,-2-2 0,4-3 0,-1 3 0,1 2 0,0-1 0,3-4 0,40-3 0,8 3 0,55 2 0,-11 6-492,-27 0 0,1 0 403,-7 0 0,-1 0 89,46 0 0,-45 0 0,-1 0 0,36 0-440,7 0 440,-4 0 0,-32 0 0,-3 0 0,-20 0 0,-7 0 0,-7 0 983,-9 0-831,-2 0-152,-4 0 0,0 0 0</inkml:trace>
+  <inkml:trace contextRef="#ctx0" brushRef="#br0" timeOffset="2530">2543 1695 24575,'0'60'0,"0"11"0,0-10 0,0-1 0,0-3 0,0-14 0,0-6 0,0-7 0,0-12 0,0-1 0,0-8 0,19-30 0,-2-26 0,2-10 0,7 1 0,1-4-492,-4-27 0,-2-2 52,6 15 1,-4 1 439,-12-6 0,-2-2 0,6 5 0,-1 0 0,-4-10 0,-3 4 0,1-15-280,-4 37 1,-1 3 279,-3-6 0,0-6 0,-9 18 0,-1 25 0,-20 7 983,5 14-159,-17 0-824,-11 35 0,-7 21-492,17-3 0,0 8 208,-1 15 1,-1 5-45,8-17 0,-1 3 0,1 1 0,-2 11 0,1 3 0,1-4 0,4-12 0,1-2 0,1-1-164,-9 26 0,4-2 193,6-14 0,2-4 299,2-9 0,2-1-156,0 6 1,2-3 155,-16 27 983,19-31-373,4-16 373,6-18 0,4-14 0,1-55 0,4 0 0,6-43-943,1 10-358,3 32 0,0-2 318,-2-5 0,0-1 0,7-13 0,0-3-492,-3 1 0,0 0 137,0-8 0,1 4 355,-2 20 0,-1 2-211,-3-10 1,0 4 210,6-10 0,-1-12 0,-1 31 979,-4 16-979,1 14 983,-3 13-218,3 2-278,6 54-487,-2-1 0,5 51 0,-4-2 0,0-15 0,-6 11 0,4-22 0,-4 6 0,0-19 0,3-6 0,-9-25 0,7-5 0,-4-6 0,9-9 0,0 0 0,10-9 0,3-10 0,12-21 0,-2-11 0,5-8 0,-6 4 0,-1 4 0,-5 2 0,-3 12 0,-11 4 0,-2 11 0,-4 4 0,-1 5 0,-3 35 0,-2 15 0,-3 38 0,0-10 0,0 12 0,0-22 0,0 7 0,0-21 0,0-3 0,0-18 0,0-5 0,0-7 0,4-7 0,13-10 0,6-22 0,17-8 0,-4-22 0,5-3 0,0-2 0,-9 3 0,3 0 0,-8 13 0,3-5 0,-2 12 0,-6 2 0,-9 17 0,-4 2 0,-1 10 0,-4 7 0,0 31 0,-10 15 0,-8 47 0,2-44 0,-3 1-267,-3 8 0,0-1 267,-17 33 0,18-39 0,1-2 0,-8 21 0,-1 7 0,6-18 0,4-19 0,9-10 0,2-16 0,24-49 534,9-7-534,13-44 0,2 23 0,-17 17 0,-1 2 0,7-2 0,18-36 0,-24 49 0,-4-14 0,1 21 0,-14 2 0,3 12 0,-5 5 0,-30 39 0,-5 10 0,-29 39 0,26-36 0,-1 0 0,0-2 0,1-2 0,-24 34 0,5-8 0,15-24 0,1 1 0,7-17 0,6-6 0,3-7 0,8-9 0,-4-8 0,3-24 0,4-12 0,-5-33 0,4 3 0,0 20 0,1 0 0,-1-15 0,-5-23 0,10 34 0,-8-11 0,8 20 0,-7 8 0,8 14 0,-3 9 0,0 5 0,-11 35 0,-2 7 0,-10 28 0,9-10 0,-9 5 0,14-11 0,-13-2 0,15-7 0,-3-12 0,9-5 0,-3-7 0,7-60 0,-2 5 0,2-6 0,2-5 0,-1-40-492,-1 43 0,2-2 376,4-9 0,3 0 116,-1-1 0,3 0 0,7-1 0,1 2 0,-6 12 0,-1 1-169,6 0 0,-2 0 169,5-29 0,0 1 0,-2 10 0,-7 23 0,-1 9 0,-1 15 0,-4 2 0,-1 13 0,-4 2 0</inkml:trace>
+  <inkml:trace contextRef="#ctx0" brushRef="#br0" timeOffset="4831">2187 94 24575,'0'86'0,"0"0"0,0-5 0,0-9 0,0 3 0,0 7 0,0-12 0,0 19 0,0-12 0,0-6 0,0 1 0,0-33 0,0-7 0,0-14 0,0-10 0,0-36 0,0-2 0,0-42 0,0-3 0,0-20-492,0 44 0,0-2 401,0-7 0,0-4 91,0-32 0,0 1 0,0 35 0,0 2 0,0-20 0,0 10 0,0 31 0,0 18 0,0 7 0,-14 46 0,-20 38 0,-6 16 0,5-9 0,-2 5-246,8-18 0,-3 6 0,0 0 0,3-7-246,-6 17 0,2-3 164,7-13 0,0 2 0,2-8 397,2-10 1,2-3-70,-7 24 0,1-3 0,-5 4 0,-6 12 0,17-31 0,0-16 0,11-19 983,4-17 0,1-32 0,4-19 0,0-33-936,0-11-539,2 42 0,2-1 408,3-8 1,1-1 83,3 4 0,0 0 0,1-5 0,-1 2-326,8-21 326,-6-15 0,-1 42 0,0-12 0,-2 23 0,0 9 0,-4 15 983,-2 2-835,-9 59 198,-1-15-346,-11 57 0,4-22 0,1-20 0,6-7 0</inkml:trace>
+</inkml:ink>
+</file>
+
+<file path=word/ink/ink3.xml><?xml version="1.0" encoding="utf-8"?>
+<inkml:ink xmlns:inkml="http://www.w3.org/2003/InkML">
+  <inkml:definitions>
+    <inkml:context xml:id="ctx0">
+      <inkml:inkSource xml:id="inkSrc0">
+        <inkml:traceFormat>
+          <inkml:channel name="X" type="integer" min="-2.14748E9" max="2.14748E9" units="cm"/>
+          <inkml:channel name="Y" type="integer" min="-2.14748E9" max="2.14748E9" units="cm"/>
+          <inkml:channel name="F" type="integer" max="32767" units="dev"/>
+        </inkml:traceFormat>
+        <inkml:channelProperties>
+          <inkml:channelProperty channel="X" name="resolution" value="1000" units="1/cm"/>
+          <inkml:channelProperty channel="Y" name="resolution" value="1000" units="1/cm"/>
+          <inkml:channelProperty channel="F" name="resolution" value="0" units="1/dev"/>
+        </inkml:channelProperties>
+      </inkml:inkSource>
+      <inkml:timestamp xml:id="ts0" timeString="2021-05-15T19:26:22.568"/>
+    </inkml:context>
+    <inkml:brush xml:id="br0">
+      <inkml:brushProperty name="width" value="0.1" units="cm"/>
+      <inkml:brushProperty name="height" value="0.1" units="cm"/>
+      <inkml:brushProperty name="color" value="#FFFFFF"/>
+    </inkml:brush>
+  </inkml:definitions>
+  <inkml:trace contextRef="#ctx0" brushRef="#br0">272 0 24575,'0'13'0,"0"-2"0,0 7 0,-4 2 0,2 9 0,-7 7 0,4-5 0,-6 10 0,1-10 0,4-1 0,-2-7 0,3-5 0,0-5 0,1 0 0,4-17 0,0-1 0,0-13 0,0 5 0,3 0 0,2 1 0,3 2 0,1 1 0,-1-2 0,0 5 0,-3-6 0,2 3 0,-6 1 0,3 0 0,-1 0 0,-2 0 0,7-5 0,-4 4 0,5-8 0,0 3 0,0-4 0,0 0 0,0 0 0,0 0 0,-1 4 0,1 2 0,-1 4 0,-4-1 0,3 5 0,-6 4 0,-9 8 0,-9 12 0,-13 5 0,-2 8 0,6-8 0,-5 12 0,4-9 0,-6 10 0,6-7 0,3-6 0,9-2 0,2-9 0,8-2 0,2-4 0,3 0 0,0-7 0,7-10 0,8-2 0,10-16 0,5 11 0,-4-9 0,9-1 0,-9 5 0,19-12 0,-14 12 0,1-5 0,-9 7 0,-5 5 0,-5 2 0,0 3 0,-5 1 0,-4 7 0,0 2 0,-13 16 0,3-2 0,-13 13 0,9-4 0,-9 6 0,3 5 0,0-4 0,-3 4 0,8-5 0,-3-1 0,8-5 0,-2-5 0,7-6 0,-2-5 0,11-12 0,2-2 0,13-13 0,7-1 0,1 0 0,10-1 0,-4 0 0,5 0 0,-5 0 0,5 5 0,-17-2 0,4 7 0,-11-2 0,0 8 0,-4-3 0,-2 7 0,-4-2 0,-3-1 0,-10 3 0,0-3 0,-8 1 0,0 2 0,0-3 0,-5 4 0,0 0 0,0 0 0,0-4 0,-5 3 0,3-3 0,-3 4 0,5 0 0,5 0 0,0 0 0,5 0 0,0 0 0,-1 0 0,1 0 0,0 0 0,0 0 0,0 0 0,-1 0 0,1 0 0,0 0 0,0 0 0,-1 0 0,1 0 0,0 0 0,0 0 0,0 0 0,-5 0 0,4 0 0,-4 0 0,1 0 0,2 0 0,-2 0 0,4 0 0,-5 0 0,4 0 0,-4 0 0,5 0 0,0 0 0,0 0 0,-1 0 0,1 0 0,0 0 0,0 0 0,0 0 0,-1 0 0,1 0 0,0 0 0,0 0 0,-1 0 0,5 4 0,-3-3 0,6 6 0,-7-6 0,4 6 0,-4-6 0,3 6 0,-2-6 0,6 6 0,-6-6 0,2 3 0,0-1 0,-2-2 0,3 3 0,-1-1 0,-2-2 0,6 6 0,-6-6 0,6 6 0,-3-2 0,0 3 0,3 0 0,-6-3 0,6 2 0,-6-3 0,2 4 0,4-3 0,2-2 0,7-3 0,0 0 0,1 0 0,-5 0 0,0 0 0</inkml:trace>
+</inkml:ink>
+</file>
+
+<file path=word/ink/ink4.xml><?xml version="1.0" encoding="utf-8"?>
+<inkml:ink xmlns:inkml="http://www.w3.org/2003/InkML">
+  <inkml:definitions>
+    <inkml:context xml:id="ctx0">
+      <inkml:inkSource xml:id="inkSrc0">
+        <inkml:traceFormat>
+          <inkml:channel name="X" type="integer" min="-2.14748E9" max="2.14748E9" units="cm"/>
+          <inkml:channel name="Y" type="integer" min="-2.14748E9" max="2.14748E9" units="cm"/>
+          <inkml:channel name="F" type="integer" max="32767" units="dev"/>
+        </inkml:traceFormat>
+        <inkml:channelProperties>
+          <inkml:channelProperty channel="X" name="resolution" value="1000" units="1/cm"/>
+          <inkml:channelProperty channel="Y" name="resolution" value="1000" units="1/cm"/>
+          <inkml:channelProperty channel="F" name="resolution" value="0" units="1/dev"/>
+        </inkml:channelProperties>
+      </inkml:inkSource>
+      <inkml:timestamp xml:id="ts0" timeString="2021-05-15T19:26:08.362"/>
+    </inkml:context>
+    <inkml:brush xml:id="br0">
+      <inkml:brushProperty name="width" value="0.1" units="cm"/>
+      <inkml:brushProperty name="height" value="0.1" units="cm"/>
+      <inkml:brushProperty name="color" value="#FFFFFF"/>
+    </inkml:brush>
+  </inkml:definitions>
+  <inkml:trace contextRef="#ctx0" brushRef="#br0">496 0 24575,'-10'0'0,"8"0"0,-25 0 0,13 4 0,-4-3 0,0 3 0,4-4 0,-3 4 0,8-3 0,-8 3 0,8-4 0,-4 4 0,5-3 0,4 6 0,-4-6 0,4 2 0,-5 1 0,1-3 0,4 6 0,-4-6 0,8 6 0,-8-6 0,-4 10 0,2-6 0,-5 3 0,7 0 0,-1-8 0,1 8 0,0-7 0,3 6 0,-2-6 0,3 6 0,-5-6 0,1 2 0,0 1 0,0-3 0,0 6 0,-1-6 0,1 2 0,0-3 0,0 4 0,0-3 0,-1 6 0,1-6 0,0 3 0,0-4 0,3 3 0,-2-2 0,2 3 0,-3-4 0,0 0 0,0 0 0,3 3 0,-2-2 0,2 3 0,1-1 0,0 2 0,4-1 0,0 0 0</inkml:trace>
+</inkml:ink>
+</file>
+
+<file path=word/ink/ink5.xml><?xml version="1.0" encoding="utf-8"?>
+<inkml:ink xmlns:inkml="http://www.w3.org/2003/InkML">
+  <inkml:definitions>
+    <inkml:context xml:id="ctx0">
+      <inkml:inkSource xml:id="inkSrc0">
+        <inkml:traceFormat>
+          <inkml:channel name="X" type="integer" min="-2.14748E9" max="2.14748E9" units="cm"/>
+          <inkml:channel name="Y" type="integer" min="-2.14748E9" max="2.14748E9" units="cm"/>
+          <inkml:channel name="F" type="integer" max="32767" units="dev"/>
+        </inkml:traceFormat>
+        <inkml:channelProperties>
+          <inkml:channelProperty channel="X" name="resolution" value="1000" units="1/cm"/>
+          <inkml:channelProperty channel="Y" name="resolution" value="1000" units="1/cm"/>
+          <inkml:channelProperty channel="F" name="resolution" value="0" units="1/dev"/>
+        </inkml:channelProperties>
+      </inkml:inkSource>
+      <inkml:timestamp xml:id="ts0" timeString="2021-05-15T19:25:48.455"/>
+    </inkml:context>
+    <inkml:brush xml:id="br0">
+      <inkml:brushProperty name="width" value="0.1" units="cm"/>
+      <inkml:brushProperty name="height" value="0.1" units="cm"/>
+      <inkml:brushProperty name="color" value="#FFFFFF"/>
+    </inkml:brush>
+  </inkml:definitions>
+  <inkml:trace contextRef="#ctx0" brushRef="#br0">1 0 24575,'18'0'0,"5"0"0,1 0 0,45 0 0,-35 0 0,28 0 0,-44 0 0,-5 0 0,0 0 0,-5 0 0,0 0 0,0 0 0,0 0 0,0 0 0,0 0 0,0 0 0,-7 0 0,-13 0 0,-4 0 0,-9 0 0,2 0 0,3 0 0,2 0 0,1 0 0,7 0 0,-2 0 0,4 0 0,7 0 0,13 0 0,3 0 0,10 0 0,-7 0 0,0 0 0,0 0 0,0 0 0,-4 0 0,2 0 0,-2 4 0,-1-3 0,0 3 0,-5-4 0,0 0 0,0 0 0,0 0 0,0 4 0,0-3 0,0 2 0,0-3 0,1 0 0,-5 4 0,3-3 0,-2 3 0,3-4 0,0 0 0,0 0 0,0 0 0,0 0 0,0 0 0,0 0 0,-3 3 0,2-2 0,-2 3 0,3-4 0,0 0 0,-4 3 0,3-2 0,-2 3 0,3-4 0,0 0 0,-3 3 0,2-2 0,-3 3 0,4-4 0,0 0 0,0 0 0,1 0 0,-5 3 0,3-2 0,-2 3 0,3-4 0,0 0 0,0 0 0,0 0 0,0 0 0,-3 4 0,2-4 0,-3 4 0,1 0 0,2-4 0,-3 4 0,5 0 0,-1-3 0,0 2 0,0-3 0,0 4 0,0-3 0,0 6 0,0-6 0,0 2 0,0-3 0,0 0 0,0 0 0,1 0 0,-1 0 0,-4 4 0,3-3 0,-2 2 0,3-3 0,0 0 0,0 0 0,0 0 0,0 0 0,0 0 0,0 0 0,0 0 0,1 0 0,-1 0 0,0 0 0,0 0 0,0 0 0,0 0 0,0 0 0,0 0 0,0 0 0,0 0 0,0 0 0,0 0 0,1 0 0,-1 0 0,0 0 0,0 0 0,0 0 0,0 0 0,0 0 0,0 0 0,0 0 0,0 0 0,0 0 0,1 0 0,-1 0 0,0 0 0,0 0 0,-4-3 0,3 2 0,-2-3 0,3 4 0,-3-3 0,2 2 0,-6-7 0,6 7 0,-6-2 0,2 3 0</inkml:trace>
+</inkml:ink>
+</file>
+
+<file path=word/ink/ink6.xml><?xml version="1.0" encoding="utf-8"?>
+<inkml:ink xmlns:inkml="http://www.w3.org/2003/InkML">
+  <inkml:definitions>
+    <inkml:context xml:id="ctx0">
+      <inkml:inkSource xml:id="inkSrc0">
+        <inkml:traceFormat>
+          <inkml:channel name="X" type="integer" min="-2.14748E9" max="2.14748E9" units="cm"/>
+          <inkml:channel name="Y" type="integer" min="-2.14748E9" max="2.14748E9" units="cm"/>
+          <inkml:channel name="F" type="integer" max="32767" units="dev"/>
+        </inkml:traceFormat>
+        <inkml:channelProperties>
+          <inkml:channelProperty channel="X" name="resolution" value="1000" units="1/cm"/>
+          <inkml:channelProperty channel="Y" name="resolution" value="1000" units="1/cm"/>
+          <inkml:channelProperty channel="F" name="resolution" value="0" units="1/dev"/>
+        </inkml:channelProperties>
+      </inkml:inkSource>
+      <inkml:timestamp xml:id="ts0" timeString="2021-05-15T19:25:44.781"/>
+    </inkml:context>
+    <inkml:brush xml:id="br0">
+      <inkml:brushProperty name="width" value="0.1" units="cm"/>
+      <inkml:brushProperty name="height" value="0.1" units="cm"/>
+      <inkml:brushProperty name="color" value="#FFFFFF"/>
+    </inkml:brush>
+  </inkml:definitions>
+  <inkml:trace contextRef="#ctx0" brushRef="#br0">1341 360 24575,'0'24'0,"0"4"0,0-9 0,0 0 0,0-2 0,0-4 0,0 5 0,0 0 0,0-5 0,0 4 0,0-8 0,0 8 0,3-8 0,-2 4 0,3-5 0,-4 0 0,0 0 0,0 5 0,0-4 0,0 3 0,0 0 0,0-3 0,0 3 0,0-4 0,0 0 0,3-4 0,-2-4 0,3-4 0,-4-5 0,0 1 0,0 0 0,0 0 0,0 0 0,0-1 0,0 1 0,0-4 0,0 2 0,0-2 0,0-1 0,0 4 0,0-8 0,0 8 0,0-8 0,0 7 0,0-7 0,0 4 0,0-1 0,0-3 0,0 8 0,0-8 0,0 8 0,0-8 0,0 8 0,0-8 0,0 3 0,0 0 0,0 2 0,0-1 0,0 4 0,0-4 0,0 5 0,0 0 0,0 0 0,0 0 0,0-1 0,0 1 0,0 0 0,0 0 0,0-1 0,0 1 0,0 0 0,0 0 0,0 0 0,0-1 0,0 1 0,0 0 0,0 0 0,0 0 0,0-4 0,0 3 0,0-3 0,0 4 0,0-1 0,0 1 0,0 0 0,0 0 0,0 0 0,0-1 0,0 1 0,0 0 0,0 0 0,0 0 0,0-1 0,0 1 0,0 0 0,0 0 0,0-1 0,-4 5 0,-1 0 0,-3 4 0,0 0 0,0 0 0,0 0 0,-1 0 0,1 0 0,0 0 0,0 0 0,0 0 0,-1 0 0,1 0 0,0 0 0,0 0 0,0 0 0,-1 4 0,1-3 0,0 6 0,0-6 0,0 2 0,-1-3 0,1 0 0,0 0 0,0 0 0,0 0 0,3 4 0,-2-3 0,2 3 0,-3-4 0,0 0 0,-1 0 0,1 0 0,0 0 0,0 3 0,0-2 0,-1 3 0,1-4 0,0 3 0,0-2 0,0 3 0,-1-4 0,1 3 0,0-2 0,0 3 0,0-4 0,-1 0 0,1 0 0,0 0 0,3 3 0,-2-2 0,3 3 0,-5-4 0,1 0 0,0 3 0,0-2 0,0 3 0,-1-4 0,1 0 0,0 0 0,0 0 0,-1 0 0,1 0 0,0 0 0,0 0 0,0 0 0,-1 0 0,1 0 0,0 0 0,0 4 0,0-4 0,-1 4 0,1-4 0,0 0 0,0 0 0,0 0 0,-1 0 0,1 0 0,0 0 0,0 0 0,0 0 0,-1 0 0,1 0 0,0 0 0,0 0 0,0 0 0,-1 0 0,1 0 0,0 0 0,0 0 0,-1 0 0,5 4 0,-3-3 0,2 2 0,1 1 0,-4-3 0,4 2 0,-5-3 0,1 0 0,0 4 0,0-3 0,0 2 0,-1-3 0,1 0 0,-4 0 0,2 0 0,-7 0 0,8 0 0,-3 0 0,-1 0 0,-1 0 0,1 0 0,-4 0 0,3 0 0,-4 0 0,4 0 0,-2 0 0,2 0 0,-4 0 0,-5 0 0,4 0 0,-5 0 0,6 0 0,0 0 0,0 0 0,0 0 0,5 0 0,-4 0 0,3 0 0,0 0 0,2 0 0,-1 0 0,4 0 0,-3 0 0,3 0 0,1 0 0,0 0 0,0 0 0,-1 0 0,5-3 0,-3 2 0,2-7 0,-3 8 0,3-8 0,-2 7 0,6-6 0,-6 2 0,6-3 0,-3 4 0,4 0 0</inkml:trace>
+</inkml:ink>
+</file>
+
+<file path=word/ink/ink7.xml><?xml version="1.0" encoding="utf-8"?>
+<inkml:ink xmlns:inkml="http://www.w3.org/2003/InkML">
+  <inkml:definitions>
+    <inkml:context xml:id="ctx0">
+      <inkml:inkSource xml:id="inkSrc0">
+        <inkml:traceFormat>
+          <inkml:channel name="X" type="integer" min="-2.14748E9" max="2.14748E9" units="cm"/>
+          <inkml:channel name="Y" type="integer" min="-2.14748E9" max="2.14748E9" units="cm"/>
+          <inkml:channel name="F" type="integer" max="32767" units="dev"/>
+        </inkml:traceFormat>
+        <inkml:channelProperties>
+          <inkml:channelProperty channel="X" name="resolution" value="1000" units="1/cm"/>
+          <inkml:channelProperty channel="Y" name="resolution" value="1000" units="1/cm"/>
+          <inkml:channelProperty channel="F" name="resolution" value="0" units="1/dev"/>
+        </inkml:channelProperties>
+      </inkml:inkSource>
+      <inkml:timestamp xml:id="ts0" timeString="2021-05-15T19:25:39.385"/>
+    </inkml:context>
+    <inkml:brush xml:id="br0">
+      <inkml:brushProperty name="width" value="0.1" units="cm"/>
+      <inkml:brushProperty name="height" value="0.1" units="cm"/>
+      <inkml:brushProperty name="color" value="#FFFFFF"/>
+    </inkml:brush>
+  </inkml:definitions>
+  <inkml:trace contextRef="#ctx0" brushRef="#br0">6 204 24575,'0'37'0,"0"4"0,0 3 0,0 0 0,0 6 0,4-13 0,2 4 0,0-10 0,-2 4 0,-4-11 0,0 5 0,0-7 0,0-2 0,0-4 0,0-8 0,0 0 0,0 0 0,0 0 0,4-3 0,-3-5 0,2-9 0,1-5 0,-3-4 0,3 0 0,-4 0 0,0 0 0,0 0 0,0 0 0,0-5 0,0 4 0,0-10 0,0 10 0,0-4 0,0 5 0,0-5 0,0 4 0,0-5 0,0 6 0,0 0 0,0 5 0,-4-4 0,3 8 0,-7-8 0,7 7 0,-3-2 0,4 4 0,-3-1 0,2-3 0,-3 2 0,4-2 0,0 4 0,-4 0 0,3-1 0,-2 1 0,3-4 0,0 2 0,0-2 0,0 3 0,0 1 0,-4 0 0,3 0 0,-2 0 0,3-1 0,0 1 0,0-4 0,0 2 0,0-2 0,0-1 0,0 4 0,0-4 0,0 5 0,0 0 0,0 0 0,0 19 0,0 2 0,0 20 0,0 2 0,0 2 0,4 0 0,-3 30 0,3-30 0,-4 20 0,0-34 0,0-5 0,0 0 0,0-1 0,0-3 0,0 3 0,0-8 0,0 8 0,0-8 0,0 8 0,0-8 0,0 3 0,0-4 0,0 1 0,0-1 0,0 0 0,0 0 0,0 0 0,0 0 0,0 0 0,0 0 0,0 0 0,0 0 0,0 0 0,0 0 0,0 1 0,0-1 0,0 0 0,0 0 0,0 0 0,0 0 0,0 0 0,0 0 0,0 0 0,0 0 0,0 0 0,0 0 0,0 1 0,0-1 0,0 0 0,0 0 0,0 0 0,0 0 0,0 0 0,0 0 0,0 0 0,0 0 0,0 0 0,0 0 0,0 1 0,0-1 0,0 0 0,-3 0 0,2 0 0,-3 0 0,4 0 0,0 0 0,4-3 0,0-2 0,4-3 0,0 0 0,0 0 0,1 0 0,-1 0 0,0 0 0,0 0 0,0 0 0,0 0 0,0 0 0,0 0 0,0 0 0,0 0 0,0 0 0,0 0 0,1 0 0,-1 0 0,0 0 0,0 0 0,0 0 0,0 0 0,0 0 0,0 0 0,0 0 0,0-3 0,0 2 0,5-3 0,-4 4 0,3-4 0,-3 3 0,-1-2 0,0 3 0,0 0 0,0 0 0,0 0 0,0 0 0,0 0 0,0 0 0,0 0 0,0 0 0,0 0 0,1 0 0,-1 0 0,0 0 0,0 0 0,0 0 0,0 0 0,0 0 0,0 0 0,0 0 0,0 0 0,0 0 0,0 0 0,1 0 0,3 0 0,-3 0 0,4 0 0,-5 0 0,0 0 0,4 0 0,-3 0 0,4 0 0,-1 0 0,-3 0 0,4 0 0,-5 0 0,0 0 0,0 0 0,0 0 0,0 0 0,0 0 0,0 0 0,5 0 0,-4 0 0,4 0 0,-1 0 0,-3 0 0,8 0 0,-8 0 0,4 0 0,-5 0 0,0 0 0,0 0 0,0 0 0,0 0 0,0 0 0,5 0 0,5 0 0,1 0 0,9 0 0,-8 0 0,3 0 0,-6 0 0,1 0 0,0 0 0,0 0 0,-4 0 0,2 0 0,-2 0 0,0 0 0,2 0 0,-7 0 0,4 0 0,-5 0 0,0 0 0,5 0 0,-4 0 0,3 3 0,-4-2 0,0 3 0,0-4 0,0 4 0,1-4 0,-1 4 0,0-4 0,0 4 0,0-3 0,0 2 0,4-3 0,-2 0 0,2 4 0,-4-3 0,0 2 0,0-3 0,0 0 0,4 0 0,-3 0 0,3 0 0,-4 4 0,0-3 0,0 2 0,0-3 0,0 0 0,0 0 0,0 0 0,0 4 0,5-3 0,-4 2 0,3-3 0,-3 0 0,-1 0 0,4 0 0,-3 0 0,4 0 0,-5 0 0,0 0 0,0 0 0,0 0 0,0 0 0,0 0 0,0 0 0,4 0 0,-3 0 0,3 0 0,-4 0 0,0 0 0,0 0 0,0 0 0,0 0 0,0 0 0,0 0 0,0 0 0,0 0 0,0 0 0,1 0 0,-1 0 0,-8 0 0,-8 0 0,-6 0 0,-3 0 0,0 0 0,4 0 0,-5 0 0,0-4 0,-5 3 0,-2-3 0,-4 0 0,-1 3 0,1-4 0,4 1 0,-3 3 0,9-3 0,-10 4 0,14 0 0,-7 0 0,9 0 0,-1 0 0,2 0 0,3 0 0,1 0 0,0 0 0,0 0 0,0 0 0,-1 0 0,1 0 0,0 0 0,29 0 0,1 0 0,50 0 0,-24-9 0,31 6 0,-26-6 0,13 4 0,-9 3 0,-11-7 0,-4 8 0,-18-4 0,-5 5 0,-7 0 0,-4 0 0,0 0 0,-7 0 0,-6 0 0,-14 0 0,-5 0 0,-12 0 0,-1 0 0,-12 0 0,10 0 0,-9 0 0,11 5 0,0-4 0,2 8 0,15-8 0,-3 4 0,14-5 0,-3 0 0,33 0 0,1 0 0,22-5 0,-3-1 0,-10-4 0,-1 5 0,-1-4 0,-15 8 0,8-8 0,-13 8 0,4-3 0,-5 4 0,-7 0 0,-12 0 0,-9 0 0,-15 0 0,-16 0 0,4 0 0,-16 0 0,4 0 0,-1 0 0,-13 0 0,13 0 0,2 0 0,8 0 0,13 0 0,2 0 0,5 0 0,1 0 0,4 0 0,2 0 0,10 0 0,-4 0 0,3 0 0,-4 0 0,0 0 0,0 0 0,0 0 0,0 0 0,0 0 0,-5 0 0,4 0 0,-5 0 0,11 0 0,-4 0 0,3 0 0,-4 0 0,5 0 0,-4 0 0,7 0 0,-2 0 0,-1 0 0,4 0 0,-4 0 0,5 0 0,0 0 0,0 0 0,0 0 0,-1 0 0,26 0 0,-3 0 0,30 0 0,-7 0 0,5 0 0,1 0 0,-6 0 0,4 0 0,-10 0 0,4 0 0,-5 0 0,-6 0 0,-1 0 0,-5 0 0,0 0 0,-5 0 0,4 0 0,-8 0 0,4 0 0,-5 0 0,0 0 0,0 0 0,0 0 0,0 0 0,-3-3 0,-15-7 0,-19-6 0,-24-12 0,-22 1 0,-2-9 0,-14 2 0,28 8 0,-9-3 0,21 11 0,0 1 0,7 1 0,14 6 0,6 4 0,14-1 0,-1 6 0,14-3 0,13 4 0,25 0 0,28 6 0,16 13-455,8 3 455,-15 9 0,3-5 0,-14-2 0,-7-6 0,-3 4 0,-20-10 0,-7 2 0,-11-5 0,-7-4 455,-4 2-455,-11-6 0,-15 3 0,-8-4 0,-15 0 0,4 0 0,-6 0 0,0 0 0,6 0 0,7 0 0,7 0 0,5 0 0,4 0 0,13 4 0,8 1 0,16 8 0,-4 1 0,4 1 0,-5 2 0,0-7 0,-5 2 0,0-3 0,-5-1 0,-4 0 0,-4-3 0,-14-2 0,-26-3 0,-7 0 0,-12 0 0,-5 0 0,11 0 0,-5 0 0,8 0 0,7 0 0,11 0 0,3 0 0,16 0 0,23 0 0,4 0 0,41 0 0,-14-5 0,47-2 0,-43 0 0,42-4 0,-40 4 0,18-5 0,-14 1 0,-8 4 0,-7-2 0,-7 8 0,-5-7 0,5 7 0,-5-3 0,5 4 0,1 0 0,5 0 0,2 0 0,6 0 0,6 0 0,-5 0 0,13 0 0,-13 0 0,12 0 0,-11 0 0,4 4 0,-12 2 0,-2 4 0,-11-4 0,-1 2 0,-5-3 0,0 4 0,-4-1 0,-2 1 0,-4-5 0,0 3 0,0-6 0,1 7 0,-1-8 0,-4 8 0,3-7 0,-2 6 0,3-3 0,0 1 0,0-2 0,0-3 0,-3 0 0,-2 0 0</inkml:trace>
+</inkml:ink>
+</file>
+
+<file path=word/ink/ink8.xml><?xml version="1.0" encoding="utf-8"?>
+<inkml:ink xmlns:inkml="http://www.w3.org/2003/InkML">
+  <inkml:definitions>
+    <inkml:context xml:id="ctx0">
+      <inkml:inkSource xml:id="inkSrc0">
+        <inkml:traceFormat>
+          <inkml:channel name="X" type="integer" min="-2.14748E9" max="2.14748E9" units="cm"/>
+          <inkml:channel name="Y" type="integer" min="-2.14748E9" max="2.14748E9" units="cm"/>
+          <inkml:channel name="F" type="integer" max="32767" units="dev"/>
+        </inkml:traceFormat>
+        <inkml:channelProperties>
+          <inkml:channelProperty channel="X" name="resolution" value="1000" units="1/cm"/>
+          <inkml:channelProperty channel="Y" name="resolution" value="1000" units="1/cm"/>
+          <inkml:channelProperty channel="F" name="resolution" value="0" units="1/dev"/>
+        </inkml:channelProperties>
+      </inkml:inkSource>
+      <inkml:timestamp xml:id="ts0" timeString="2021-05-15T19:25:28.334"/>
+    </inkml:context>
+    <inkml:brush xml:id="br0">
+      <inkml:brushProperty name="width" value="0.1" units="cm"/>
+      <inkml:brushProperty name="height" value="0.1" units="cm"/>
+      <inkml:brushProperty name="color" value="#FFFFFF"/>
+    </inkml:brush>
+  </inkml:definitions>
+  <inkml:trace contextRef="#ctx0" brushRef="#br0">1244 1 24575,'0'54'0,"0"0"0,0-3 0,0-1 0,0-7 0,0-12 0,0 3 0,0-3 0,0 0 0,0-1 0,0-2 0,0-13 0,-4-5 0,-1-15 0,-4-14 0,-5-6 0,-1-4 0,-5-1 0,-6-7 0,-27-29 0,20 25 0,-13-18 0,33 46 0,0 0 0,4 4 0,0 23 0,5 13 0,15 24 0,2 15 0,5-13 0,5 18 0,-10-11 0,5 7 0,-6-2 0,-1-13 0,0-9 0,-2-13 0,-3-7 0,1-9 0,-6-2 0,3-4 0,-4-7 0,0-9 0,0-2 0,0-10 0,0 6 0,0-4 0,0-5 0,-5-1 0,4-12 0,-8 0 0,8-14 0,-4 5 0,0-4 0,4 6 0,-4 6 0,5 7 0,0 7 0,0 5 0,0 4 0,0 1 0,0 5 0,-3 4 0,2-4 0,-6 4 0,6-4 0,-7-8 0,7 6 0,-6-6 0,3 12 0,-5 0 0,1 4 0,0 0 0,0 0 0,-1 0 0,1 4 0,0 0 0,4 4 0,-8 5 0,1 6 0,-3 5 0,-12 13 0,8 0 0,-10 14 0,1 0 0,8 0 0,-14 5 0,15-11 0,-10 11 0,11-12 0,1 12 0,5-17 0,5 9 0,-3-17 0,8 4 0,-4-5 0,5-6 0,0 4 0,0-9 0,0 4 0,0 0 0,0-4 0,0 4 0,4-5 0,-3 0 0,7-4 0,-7-2 0,6-4 0,-6 0 0,6 0 0,-2 0 0,-1 0 0,3-3 0,-2 2 0,3-6 0,0 6 0,0-2 0,4 7 0,8 8 0,0-5 0,9 9 0,-5-9 0,6 5 0,-1-5 0,-5 3 0,5-7 0,-10 2 0,9-4 0,-9 0 0,4 1 0,-5-1 0,0 0 0,-5-1 0,4 1 0,-8-1 0,4 1 0,-5-1 0,0-4 0,-4 3 0,0-2 0,-4 3 0,0 0 0,0 0 0,0 5 0,-14 6 0,-11 8 0,-20 7 0,-2 0 0,-12 8 0,12-12 0,-6 15 0,3-20 0,2 14 0,-1-16 0,4 5 0,8-12 0,2 3 0,5-8 0,1 3 0,4-8 0,2-2 0,5-4 0,-5 0 0,4 0 0,-4 0 0,5 0 0,0 0 0,4 0 0,1 0 0,5 0 0,0 0 0,0 0 0,0 4 0,3 0 0,-2 4 0,2 5 0,-9 5 0,3 12 0,-8 7 0,1 20 0,-11 4 0,2 13 0,-3 1 0,4 8 0,2-21 0,0 10 0,1-21 0,0 7 0,5-7 0,2-7 0,7-14 0,-1-7 0,5-10 0,1 0 0,4-5 0,-4-4 0,3 0 0,-2-4 0</inkml:trace>
+</inkml:ink>
+</file>
+
+<file path=word/ink/ink9.xml><?xml version="1.0" encoding="utf-8"?>
+<inkml:ink xmlns:inkml="http://www.w3.org/2003/InkML">
+  <inkml:definitions>
+    <inkml:context xml:id="ctx0">
+      <inkml:inkSource xml:id="inkSrc0">
+        <inkml:traceFormat>
+          <inkml:channel name="X" type="integer" min="-2.14748E9" max="2.14748E9" units="cm"/>
+          <inkml:channel name="Y" type="integer" min="-2.14748E9" max="2.14748E9" units="cm"/>
+          <inkml:channel name="F" type="integer" max="32767" units="dev"/>
+        </inkml:traceFormat>
+        <inkml:channelProperties>
+          <inkml:channelProperty channel="X" name="resolution" value="1000" units="1/cm"/>
+          <inkml:channelProperty channel="Y" name="resolution" value="1000" units="1/cm"/>
+          <inkml:channelProperty channel="F" name="resolution" value="0" units="1/dev"/>
+        </inkml:channelProperties>
+      </inkml:inkSource>
+      <inkml:timestamp xml:id="ts0" timeString="2021-05-15T19:21:33.658"/>
+    </inkml:context>
+    <inkml:brush xml:id="br0">
+      <inkml:brushProperty name="width" value="0.1" units="cm"/>
+      <inkml:brushProperty name="height" value="0.1" units="cm"/>
+      <inkml:brushProperty name="color" value="#FFFFFF"/>
+    </inkml:brush>
+  </inkml:definitions>
+  <inkml:trace contextRef="#ctx0" brushRef="#br0">633 50 24575,'-23'0'0,"-1"0"0,-6 0 0,-20 0 0,20 0 0,-14 0 0,30 0 0,2 0 0,3 0 0,1 0 0,4 3 0,0 2 0,12-1 0,13 5 0,11-3 0,4 4 0,12 6 0,-2-4 0,5 4 0,-2 0 0,-6-4 0,-6 3 0,-7-5 0,-11-5 0,-7-1 0,-4 0 0,0-4 0,-7 8 0,-11-7 0,-16 7 0,-11-2 0,-6 0 0,0 3 0,0-8 0,6 4 0,2-1 0,5-2 0,6 6 0,5-7 0,6 3 0,5-4 0,4 3 0,16-2 0,5 3 0,10-4 0,1 0 0,-9 0 0,4 0 0,-9 0 0,-2 0 0,-4 0 0,0 0 0,1 0 0,-9 0 0,-10 0 0,-10 0 0,-10 0 0,1 0 0,-7 0 0,5 0 0,-10 0 0,10 0 0,-4 0 0,10 0 0,6 0 0,7 0 0,4 0 0,-1 0 0,26 0 0,-2 0 0,22 0 0,-8 0 0,1-4 0,-1-2 0,-5-4 0,-1 1 0,-9 4 0,-2-3 0,-7 4 0,-10-5 0,-5 5 0,-13 0 0,4 4 0,-9 0 0,8 0 0,-3 0 0,5 0 0,5 0 0,0 0 0,5 0 0,0-4 0,0 3 0,-1-6 0,5 2 0,0-3 0,4 0 0,0-1 0,0 1 0,0 0 0,0 0 0,0 0 0,0-1 0,0 1 0,0 0 0,0 0 0,-4 3 0,4-2 0,-8 2 0,-1-3 0,0 3 0,-8-3 0,8 3 0,-4 1 0,1 0 0,2 4 0,-2-4 0,-1 3 0,4-2 0,-4 3 0,1 0 0,3 0 0,-4 0 0,5 0 0,0 0 0,-1 0 0,1 0 0,0 0 0,0 0 0,0 3 0,3 2 0,1 3 0,1 0 0,2 0 0,-3 0 0,4 0 0,0 0 0,0 0 0,0 0 0,0 0 0,0 1 0,0-1 0,0 0 0,0 0 0,0 0 0,0 0 0,0 0 0,0-7 0,-4-6 0,0-4 0,-1-3 0,-2 4 0,3 0 0,-1 0 0,-2 0 0,6-1 0,-7 1 0,8 0 0,-8 3 0,7-2 0,-6 6 0,2-3 0,-3 4 0,7 0 0,9 4 0,2-3 0,5 6 0,-6-6 0,-1 6 0,0-6 0,-4 6 0,3-2 0,-2 3 0,3-4 0,-4 4 0,0-4 0,0 1 0,-3 2 0,2-3 0,-3 4 0,0 0 0,0 0 0,0 1 0,0-1 0,0 0 0,0 0 0,0 0 0,0 0 0,-3-4 0,-2 0 0,-3-4 0,0 0 0,-1 0 0,5-4 0,0 0 0,4-4 0,0-1 0,0 1 0,0 0 0,0 0 0,4 3 0,0 2 0,4 3 0,0 0 0,0 0 0,1 0 0,-1 0 0,0 0 0,0 0 0,0 0 0,0 0 0,0 0 0,0 0 0,0 0 0,0 0 0,0 0 0,0 0 0,5 0 0,-4 0 0,4 0 0,-5 0 0,0 0 0,0 0 0,0 0 0,0 0 0,0 0 0,0 0 0,0 0 0,0 0 0,0 0 0,0 0 0,1 0 0,-1 0 0,0-4 0,0 3 0,0-3 0,0 4 0,0 0 0,0 0 0,0 0 0,-3-3 0,-5-2 0,-5 1 0,-7 0 0,2 4 0,-7 0 0,8-4 0,-8 3 0,8-2 0,-8 3 0,8 0 0,-4 0 0,0 0 0,4 0 0,-3 0 0,3 0 0,1 0 0,0 0 0,0 0 0,0 0 0,-1 0 0,1 0 0,0 0 0,0 0 0,0 0 0,-1 0 0,1 0 0,0 0 0,0 0 0,0 0 0,-1 0 0,1 0 0,0 0 0,0 0 0,-1 0 0,5 3 0,-3-2 0,2 3 0,1-1 0,-4-2 0,4 3 0,-1 0 0,1-7 0,4 2 0,0-7 0,0-1 0,0 1 0,0 0 0,0 0 0,0 0 0,0-1 0,0 1 0,0 0 0,0 0 0,0 0 0,0-1 0,0 1 0,0 0 0,0 0 0,0 0 0,0-1 0,-8 5 0,6-4 0,-2 8 0,9-4 0,3 4 0,0 0 0,0 0 0,0 0 0,4 0 0,2 0 0,4 0 0,0 0 0,5 0 0,-4 0 0,4 0 0,-5 0 0,0 0 0,5 0 0,-9 0 0,8 0 0,-13 0 0,8 0 0,-8 0 0,4 0 0,-5 0 0,4 0 0,-2 0 0,2 0 0,-4 0 0,0 0 0,5 0 0,-4 0 0,3 0 0,-4 0 0,5 4 0,-4-3 0,3 3 0,-4-4 0,1 0 0,-1 3 0,0-2 0,0 3 0,0-4 0,4 0 0,1 0 0,0 0 0,3 0 0,-6 4 0,2-4 0,0 4 0,-2-4 0,6 0 0,-6 0 0,6 0 0,-6 0 0,2 0 0,-4 0 0,0 0 0,0 0 0,0 0 0,0 0 0,1 0 0,-1 0 0,0 0 0,0 0 0,0 0 0,0 0 0,0 0 0,0 0 0,0 0 0,0 0 0,0 0 0,0 0 0,1 0 0,-1 0 0,0 0 0,0 0 0,0 0 0,0 0 0,-7 0 0,-2 7 0,-7-5 0,-1 9 0,1-7 0,4 4 0,0 0 0,4 1 0,0-1 0,0 0 0,0 0 0,0 0 0,0 0 0,4 0 0,0 0 0,4 0 0,0 0 0,0-3 0,0-2 0,1 1 0,-1-3 0,0 2 0,0-3 0,0 0 0,0 0 0,0 0 0,0 0 0,0 0 0,0 0 0,0 0 0,0 0 0,1 0 0,-1 0 0,0-3 0,0 2 0,0-6 0,0 6 0,-4-7 0,4 8 0,-7-8 0,6 7 0,-6-6 0,6 2 0,-6-3 0,2 0 0,-3 0 0,0 0 0,4 3 0,-3-2 0,2 2 0,-3-3 0,0 0 0,0 0 0,0-1 0,0 1 0,-3 4 0,-2 0 0,-3 4 0,-5 0 0,4 0 0,-8 0 0,8 0 0,-4 0 0,5 0 0,0 0 0,0 0 0,0 0 0,-1 4 0,5 0 0,-4 1 0,8 2 0,-4-3 0,4 4 0,0 0 0,0 0 0,0 1 0,0-1 0,0 0 0,3-4 0,2 0 0,3-4 0,0 0 0,-3-4 0,2 0 0,-3-5 0,4 1 0,0 0 0,1 0 0,-1 0 0,-4-1 0,3 5 0,-6-4 0,6 8 0,-6-8 0,6 4 0,-2-1 0,3 2 0,0 3 0,0 3 0,-3 2 0,-2 3 0,1-4 0,-3 3 0,2-2 0,-3 3 0,4 0 0,-3 0 0,2 0 0,1-3 0,-3 2 0,3-3 0,-1 4 0,-2 1 0,3-1 0,-1-4 0,-2 3 0,6-6 0,-2 3 0,3-4 0,0 0 0,0-4 0,-3 0 0,2-5 0,-2-3 0,-1 3 0,4-4 0,-4 5 0,4 0 0,-3-1 0,2 1 0,-6 0 0,6 3 0,-6-2 0,6 6 0,-6 1 0,3 5 0,-4 3 0,0 0 0,0 0 0,0 0 0,0 0 0,0 0 0,0 0 0,0 0 0,0 0 0,0 0 0,0 1 0,0-1 0,0 0 0,0 0 0,0 0 0,0 0 0,3-4 0,-2 4 0,3-4 0,-4 4 0,-4-3 0,0-2 0,-5-3 0,1 0 0,0 0 0,0 0 0,0 0 0,-1 0 0,1 0 0,0 0 0,0 0 0,0 0 0,-1 0 0,1 0 0,0 0 0,0 0 0,-1 0 0,1 0 0,0 0 0,0 0 0,0 0 0,-1 0 0,1 0 0,0 0 0,-5 0 0,4 0 0,-3 0 0,-1 0 0,4 0 0,-4 0 0,1 4 0,2 1 0,-7 0 0,8-2 0,-8-3 0,8 0 0,-8 0 0,3 4 0,-4-3 0,0 3 0,0-4 0,-5 5 0,4-4 0,-4 3 0,0-4 0,-2 4 0,1-3 0,-4 4 0,8-1 0,-8-3 0,9 3 0,-4-4 0,0 4 0,8-3 0,-7 4 0,8-5 0,-4 0 0,0 0 0,4 0 0,-3 0 0,8 0 0,-8 0 0,3 0 0,1 0 0,0 0 0,-3 0 0,6 0 0,-6 0 0,7 0 0,1 0 0,0 0 0,0 0 0,0 0 0,-1 0 0,1 0 0,0 0 0,0 0 0,0 0 0,-1 0 0,1 0 0,0 0 0,0 0 0,0 0 0,-1 0 0,5-4 0,0-1 0,4-3 0,0 0 0,0 0 0,0 0 0,0-1 0,0 1 0,0 0 0,0 0 0,0 0 0,0-1 0,0 1 0,0 0 0,0 7 0,0 9 0,0 2 0,0 5 0,0-7 0,0 0 0,0 0 0,0 0 0,0 1 0,0-1 0,0 0 0,0-7 0,0-10 0,0-1 0,0-5 0,0 7 0,0-1 0,0 1 0,0 0 0,0 0 0,0 0 0,0-1 0,-4 5 0,0 0 0,-4 4 0,-1 0 0,1 0 0,0 0 0,0 0 0,3 4 0,2 0 0,3 4 0,0-3 0,0-2 0</inkml:trace>
+</inkml:ink>
+</file>
+
 <file path=word/theme/theme1.xml><?xml version="1.0" encoding="utf-8"?>
 <a:theme xmlns:a="http://schemas.openxmlformats.org/drawingml/2006/main" name="Office Theme">
   <a:themeElements>
@@ -21622,4 +22982,16 @@
   <a:objectDefaults/>
   <a:extraClrSchemeLst/>
 </a:theme>
+</file>
+
+<file path=customXml/item1.xml><?xml version="1.0" encoding="utf-8"?>
+<b:Sources xmlns:b="http://schemas.openxmlformats.org/officeDocument/2006/bibliography" xmlns="http://schemas.openxmlformats.org/officeDocument/2006/bibliography" SelectedStyle="/APASixthEditionOfficeOnline.xsl" StyleName="APA" Version="6"/>
+</file>
+
+<file path=customXml/itemProps1.xml><?xml version="1.0" encoding="utf-8"?>
+<ds:datastoreItem xmlns:ds="http://schemas.openxmlformats.org/officeDocument/2006/customXml" ds:itemID="{865F6F8D-5E96-BC46-94E8-B3F784981375}">
+  <ds:schemaRefs>
+    <ds:schemaRef ds:uri="http://schemas.openxmlformats.org/officeDocument/2006/bibliography"/>
+  </ds:schemaRefs>
+</ds:datastoreItem>
 </file>
</xml_diff>